<commit_message>
Inclusão da representação da arquitetura e diagrama de arquitetura do software
</commit_message>
<xml_diff>
--- a/Documentacao - artefatos/Documento de Arquitetura - SEP.docx
+++ b/Documentacao - artefatos/Documento de Arquitetura - SEP.docx
@@ -16,7 +16,6 @@
         <w:rPr>
           <w:rFonts w:ascii="Arial" w:cs="Arial" w:eastAsia="Arial" w:hAnsi="Arial"/>
           <w:b w:val="1"/>
-          <w:color w:val="000000"/>
           <w:sz w:val="26"/>
           <w:szCs w:val="26"/>
           <w:rtl w:val="0"/>
@@ -43,7 +42,6 @@
         <w:rPr>
           <w:rFonts w:ascii="Arial" w:cs="Arial" w:eastAsia="Arial" w:hAnsi="Arial"/>
           <w:b w:val="1"/>
-          <w:color w:val="000000"/>
           <w:sz w:val="26"/>
           <w:szCs w:val="26"/>
           <w:rtl w:val="0"/>
@@ -114,22 +112,11 @@
         <w:rPr>
           <w:rFonts w:ascii="Arial" w:cs="Arial" w:eastAsia="Arial" w:hAnsi="Arial"/>
           <w:b w:val="1"/>
-          <w:color w:val="000000"/>
           <w:sz w:val="26"/>
           <w:szCs w:val="26"/>
           <w:rtl w:val="0"/>
         </w:rPr>
-        <w:t xml:space="preserve">DOCUMENTO DE </w:t>
-      </w:r>
-      <w:r>
-        <w:rPr>
-          <w:rFonts w:ascii="Arial" w:cs="Arial" w:eastAsia="Arial" w:hAnsi="Arial"/>
-          <w:b w:val="1"/>
-          <w:sz w:val="26"/>
-          <w:szCs w:val="26"/>
-          <w:rtl w:val="0"/>
-        </w:rPr>
-        <w:t xml:space="preserve">ARQUITETURA DE SOFTWARE</w:t>
+        <w:t xml:space="preserve">DOCUMENTO DE ARQUITETURA DE SOFTWARE</w:t>
       </w:r>
       <w:r>
         <w:rPr>
@@ -166,7 +153,6 @@
         <w:rPr>
           <w:rFonts w:ascii="Arial" w:cs="Arial" w:eastAsia="Arial" w:hAnsi="Arial"/>
           <w:b w:val="1"/>
-          <w:color w:val="000000"/>
           <w:sz w:val="26"/>
           <w:szCs w:val="26"/>
           <w:rtl w:val="0"/>
@@ -240,22 +226,11 @@
         <w:rPr>
           <w:rFonts w:ascii="Arial" w:cs="Arial" w:eastAsia="Arial" w:hAnsi="Arial"/>
           <w:b w:val="1"/>
-          <w:color w:val="000000"/>
           <w:sz w:val="26"/>
           <w:szCs w:val="26"/>
           <w:rtl w:val="0"/>
         </w:rPr>
-        <w:t xml:space="preserve">Goiânia - G</w:t>
-      </w:r>
-      <w:r>
-        <w:rPr>
-          <w:rFonts w:ascii="Arial" w:cs="Arial" w:eastAsia="Arial" w:hAnsi="Arial"/>
-          <w:b w:val="1"/>
-          <w:sz w:val="26"/>
-          <w:szCs w:val="26"/>
-          <w:rtl w:val="0"/>
-        </w:rPr>
-        <w:t xml:space="preserve">O</w:t>
+        <w:t xml:space="preserve">Goiânia - GO</w:t>
       </w:r>
       <w:r>
         <w:rPr>
@@ -286,7 +261,7 @@
           <w:szCs w:val="26"/>
           <w:rtl w:val="0"/>
         </w:rPr>
-        <w:t xml:space="preserve">2022</w:t>
+        <w:t xml:space="preserve">2023</w:t>
       </w:r>
       <w:r>
         <w:rPr>
@@ -308,7 +283,6 @@
         <w:rPr>
           <w:rFonts w:ascii="Arial" w:cs="Arial" w:eastAsia="Arial" w:hAnsi="Arial"/>
           <w:b w:val="1"/>
-          <w:color w:val="000000"/>
           <w:sz w:val="28"/>
           <w:szCs w:val="28"/>
           <w:rtl w:val="0"/>
@@ -365,19 +339,9 @@
               <w:tab w:val="right" w:leader="none" w:pos="8503.511811023624"/>
             </w:tabs>
             <w:spacing w:before="80" w:line="240" w:lineRule="auto"/>
-            <w:ind w:left="0" w:firstLine="0"/>
             <w:rPr>
               <w:rFonts w:ascii="Arial" w:cs="Arial" w:eastAsia="Arial" w:hAnsi="Arial"/>
               <w:b w:val="1"/>
-              <w:i w:val="0"/>
-              <w:smallCaps w:val="0"/>
-              <w:strike w:val="0"/>
-              <w:color w:val="000000"/>
-              <w:sz w:val="22"/>
-              <w:szCs w:val="22"/>
-              <w:u w:val="none"/>
-              <w:shd w:fill="auto" w:val="clear"/>
-              <w:vertAlign w:val="baseline"/>
             </w:rPr>
           </w:pPr>
           <w:r>
@@ -390,15 +354,6 @@
               <w:rPr>
                 <w:rFonts w:ascii="Arial" w:cs="Arial" w:eastAsia="Arial" w:hAnsi="Arial"/>
                 <w:b w:val="1"/>
-                <w:i w:val="0"/>
-                <w:smallCaps w:val="0"/>
-                <w:strike w:val="0"/>
-                <w:color w:val="000000"/>
-                <w:sz w:val="22"/>
-                <w:szCs w:val="22"/>
-                <w:u w:val="none"/>
-                <w:shd w:fill="auto" w:val="clear"/>
-                <w:vertAlign w:val="baseline"/>
                 <w:rtl w:val="0"/>
               </w:rPr>
               <w:t xml:space="preserve">1 Introdução</w:t>
@@ -408,15 +363,6 @@
             <w:rPr>
               <w:rFonts w:ascii="Arial" w:cs="Arial" w:eastAsia="Arial" w:hAnsi="Arial"/>
               <w:b w:val="1"/>
-              <w:i w:val="0"/>
-              <w:smallCaps w:val="0"/>
-              <w:strike w:val="0"/>
-              <w:color w:val="000000"/>
-              <w:sz w:val="22"/>
-              <w:szCs w:val="22"/>
-              <w:u w:val="none"/>
-              <w:shd w:fill="auto" w:val="clear"/>
-              <w:vertAlign w:val="baseline"/>
               <w:rtl w:val="0"/>
             </w:rPr>
             <w:tab/>
@@ -430,15 +376,6 @@
             <w:rPr>
               <w:rFonts w:ascii="Arial" w:cs="Arial" w:eastAsia="Arial" w:hAnsi="Arial"/>
               <w:b w:val="1"/>
-              <w:i w:val="0"/>
-              <w:smallCaps w:val="0"/>
-              <w:strike w:val="0"/>
-              <w:color w:val="000000"/>
-              <w:sz w:val="22"/>
-              <w:szCs w:val="22"/>
-              <w:u w:val="none"/>
-              <w:shd w:fill="auto" w:val="clear"/>
-              <w:vertAlign w:val="baseline"/>
               <w:rtl w:val="0"/>
             </w:rPr>
             <w:t xml:space="preserve">3</w:t>
@@ -461,32 +398,12 @@
             <w:ind w:left="360" w:firstLine="0"/>
             <w:rPr>
               <w:rFonts w:ascii="Arial" w:cs="Arial" w:eastAsia="Arial" w:hAnsi="Arial"/>
-              <w:b w:val="0"/>
-              <w:i w:val="0"/>
-              <w:smallCaps w:val="0"/>
-              <w:strike w:val="0"/>
-              <w:color w:val="000000"/>
-              <w:sz w:val="22"/>
-              <w:szCs w:val="22"/>
-              <w:u w:val="none"/>
-              <w:shd w:fill="auto" w:val="clear"/>
-              <w:vertAlign w:val="baseline"/>
             </w:rPr>
           </w:pPr>
           <w:hyperlink w:anchor="_heading=h.8kqfx74gy7zz">
             <w:r>
               <w:rPr>
                 <w:rFonts w:ascii="Arial" w:cs="Arial" w:eastAsia="Arial" w:hAnsi="Arial"/>
-                <w:b w:val="0"/>
-                <w:i w:val="0"/>
-                <w:smallCaps w:val="0"/>
-                <w:strike w:val="0"/>
-                <w:color w:val="000000"/>
-                <w:sz w:val="22"/>
-                <w:szCs w:val="22"/>
-                <w:u w:val="none"/>
-                <w:shd w:fill="auto" w:val="clear"/>
-                <w:vertAlign w:val="baseline"/>
                 <w:rtl w:val="0"/>
               </w:rPr>
               <w:t xml:space="preserve">1.1 Finalidade</w:t>
@@ -495,16 +412,6 @@
           <w:r>
             <w:rPr>
               <w:rFonts w:ascii="Arial" w:cs="Arial" w:eastAsia="Arial" w:hAnsi="Arial"/>
-              <w:b w:val="0"/>
-              <w:i w:val="0"/>
-              <w:smallCaps w:val="0"/>
-              <w:strike w:val="0"/>
-              <w:color w:val="000000"/>
-              <w:sz w:val="22"/>
-              <w:szCs w:val="22"/>
-              <w:u w:val="none"/>
-              <w:shd w:fill="auto" w:val="clear"/>
-              <w:vertAlign w:val="baseline"/>
               <w:rtl w:val="0"/>
             </w:rPr>
             <w:tab/>
@@ -517,16 +424,6 @@
           <w:r>
             <w:rPr>
               <w:rFonts w:ascii="Arial" w:cs="Arial" w:eastAsia="Arial" w:hAnsi="Arial"/>
-              <w:b w:val="0"/>
-              <w:i w:val="0"/>
-              <w:smallCaps w:val="0"/>
-              <w:strike w:val="0"/>
-              <w:color w:val="000000"/>
-              <w:sz w:val="22"/>
-              <w:szCs w:val="22"/>
-              <w:u w:val="none"/>
-              <w:shd w:fill="auto" w:val="clear"/>
-              <w:vertAlign w:val="baseline"/>
               <w:rtl w:val="0"/>
             </w:rPr>
             <w:t xml:space="preserve">3</w:t>
@@ -549,32 +446,12 @@
             <w:ind w:left="360" w:firstLine="0"/>
             <w:rPr>
               <w:rFonts w:ascii="Arial" w:cs="Arial" w:eastAsia="Arial" w:hAnsi="Arial"/>
-              <w:b w:val="0"/>
-              <w:i w:val="0"/>
-              <w:smallCaps w:val="0"/>
-              <w:strike w:val="0"/>
-              <w:color w:val="000000"/>
-              <w:sz w:val="22"/>
-              <w:szCs w:val="22"/>
-              <w:u w:val="none"/>
-              <w:shd w:fill="auto" w:val="clear"/>
-              <w:vertAlign w:val="baseline"/>
             </w:rPr>
           </w:pPr>
           <w:hyperlink w:anchor="_heading=h.72is72dasa5h">
             <w:r>
               <w:rPr>
                 <w:rFonts w:ascii="Arial" w:cs="Arial" w:eastAsia="Arial" w:hAnsi="Arial"/>
-                <w:b w:val="0"/>
-                <w:i w:val="0"/>
-                <w:smallCaps w:val="0"/>
-                <w:strike w:val="0"/>
-                <w:color w:val="000000"/>
-                <w:sz w:val="22"/>
-                <w:szCs w:val="22"/>
-                <w:u w:val="none"/>
-                <w:shd w:fill="auto" w:val="clear"/>
-                <w:vertAlign w:val="baseline"/>
                 <w:rtl w:val="0"/>
               </w:rPr>
               <w:t xml:space="preserve">1.2 Escopo</w:t>
@@ -583,16 +460,6 @@
           <w:r>
             <w:rPr>
               <w:rFonts w:ascii="Arial" w:cs="Arial" w:eastAsia="Arial" w:hAnsi="Arial"/>
-              <w:b w:val="0"/>
-              <w:i w:val="0"/>
-              <w:smallCaps w:val="0"/>
-              <w:strike w:val="0"/>
-              <w:color w:val="000000"/>
-              <w:sz w:val="22"/>
-              <w:szCs w:val="22"/>
-              <w:u w:val="none"/>
-              <w:shd w:fill="auto" w:val="clear"/>
-              <w:vertAlign w:val="baseline"/>
               <w:rtl w:val="0"/>
             </w:rPr>
             <w:tab/>
@@ -605,16 +472,6 @@
           <w:r>
             <w:rPr>
               <w:rFonts w:ascii="Arial" w:cs="Arial" w:eastAsia="Arial" w:hAnsi="Arial"/>
-              <w:b w:val="0"/>
-              <w:i w:val="0"/>
-              <w:smallCaps w:val="0"/>
-              <w:strike w:val="0"/>
-              <w:color w:val="000000"/>
-              <w:sz w:val="22"/>
-              <w:szCs w:val="22"/>
-              <w:u w:val="none"/>
-              <w:shd w:fill="auto" w:val="clear"/>
-              <w:vertAlign w:val="baseline"/>
               <w:rtl w:val="0"/>
             </w:rPr>
             <w:t xml:space="preserve">3</w:t>
@@ -638,15 +495,6 @@
             <w:rPr>
               <w:rFonts w:ascii="Arial" w:cs="Arial" w:eastAsia="Arial" w:hAnsi="Arial"/>
               <w:b w:val="1"/>
-              <w:i w:val="0"/>
-              <w:smallCaps w:val="0"/>
-              <w:strike w:val="0"/>
-              <w:color w:val="000000"/>
-              <w:sz w:val="22"/>
-              <w:szCs w:val="22"/>
-              <w:u w:val="none"/>
-              <w:shd w:fill="auto" w:val="clear"/>
-              <w:vertAlign w:val="baseline"/>
             </w:rPr>
           </w:pPr>
           <w:hyperlink w:anchor="_heading=h.bcyx9n3j7j6y">
@@ -654,15 +502,6 @@
               <w:rPr>
                 <w:rFonts w:ascii="Arial" w:cs="Arial" w:eastAsia="Arial" w:hAnsi="Arial"/>
                 <w:b w:val="1"/>
-                <w:i w:val="0"/>
-                <w:smallCaps w:val="0"/>
-                <w:strike w:val="0"/>
-                <w:color w:val="000000"/>
-                <w:sz w:val="22"/>
-                <w:szCs w:val="22"/>
-                <w:u w:val="none"/>
-                <w:shd w:fill="auto" w:val="clear"/>
-                <w:vertAlign w:val="baseline"/>
                 <w:rtl w:val="0"/>
               </w:rPr>
               <w:t xml:space="preserve">1.3 Definições, Acrônimos e Abreviações</w:t>
@@ -672,15 +511,6 @@
             <w:rPr>
               <w:rFonts w:ascii="Arial" w:cs="Arial" w:eastAsia="Arial" w:hAnsi="Arial"/>
               <w:b w:val="1"/>
-              <w:i w:val="0"/>
-              <w:smallCaps w:val="0"/>
-              <w:strike w:val="0"/>
-              <w:color w:val="000000"/>
-              <w:sz w:val="22"/>
-              <w:szCs w:val="22"/>
-              <w:u w:val="none"/>
-              <w:shd w:fill="auto" w:val="clear"/>
-              <w:vertAlign w:val="baseline"/>
               <w:rtl w:val="0"/>
             </w:rPr>
             <w:tab/>
@@ -694,15 +524,6 @@
             <w:rPr>
               <w:rFonts w:ascii="Arial" w:cs="Arial" w:eastAsia="Arial" w:hAnsi="Arial"/>
               <w:b w:val="1"/>
-              <w:i w:val="0"/>
-              <w:smallCaps w:val="0"/>
-              <w:strike w:val="0"/>
-              <w:color w:val="000000"/>
-              <w:sz w:val="22"/>
-              <w:szCs w:val="22"/>
-              <w:u w:val="none"/>
-              <w:shd w:fill="auto" w:val="clear"/>
-              <w:vertAlign w:val="baseline"/>
               <w:rtl w:val="0"/>
             </w:rPr>
             <w:t xml:space="preserve">3</w:t>
@@ -722,19 +543,9 @@
               <w:tab w:val="right" w:leader="none" w:pos="8503.511811023624"/>
             </w:tabs>
             <w:spacing w:before="200" w:line="240" w:lineRule="auto"/>
-            <w:ind w:left="0" w:firstLine="0"/>
             <w:rPr>
               <w:rFonts w:ascii="Arial" w:cs="Arial" w:eastAsia="Arial" w:hAnsi="Arial"/>
               <w:b w:val="1"/>
-              <w:i w:val="0"/>
-              <w:smallCaps w:val="0"/>
-              <w:strike w:val="0"/>
-              <w:color w:val="000000"/>
-              <w:sz w:val="22"/>
-              <w:szCs w:val="22"/>
-              <w:u w:val="none"/>
-              <w:shd w:fill="auto" w:val="clear"/>
-              <w:vertAlign w:val="baseline"/>
             </w:rPr>
           </w:pPr>
           <w:hyperlink w:anchor="_heading=h.9ppmulvieldr">
@@ -742,15 +553,6 @@
               <w:rPr>
                 <w:rFonts w:ascii="Arial" w:cs="Arial" w:eastAsia="Arial" w:hAnsi="Arial"/>
                 <w:b w:val="1"/>
-                <w:i w:val="0"/>
-                <w:smallCaps w:val="0"/>
-                <w:strike w:val="0"/>
-                <w:color w:val="000000"/>
-                <w:sz w:val="22"/>
-                <w:szCs w:val="22"/>
-                <w:u w:val="none"/>
-                <w:shd w:fill="auto" w:val="clear"/>
-                <w:vertAlign w:val="baseline"/>
                 <w:rtl w:val="0"/>
               </w:rPr>
               <w:t xml:space="preserve">2 Contexto da Arquitetura</w:t>
@@ -760,15 +562,6 @@
             <w:rPr>
               <w:rFonts w:ascii="Arial" w:cs="Arial" w:eastAsia="Arial" w:hAnsi="Arial"/>
               <w:b w:val="1"/>
-              <w:i w:val="0"/>
-              <w:smallCaps w:val="0"/>
-              <w:strike w:val="0"/>
-              <w:color w:val="000000"/>
-              <w:sz w:val="22"/>
-              <w:szCs w:val="22"/>
-              <w:u w:val="none"/>
-              <w:shd w:fill="auto" w:val="clear"/>
-              <w:vertAlign w:val="baseline"/>
               <w:rtl w:val="0"/>
             </w:rPr>
             <w:tab/>
@@ -782,15 +575,6 @@
             <w:rPr>
               <w:rFonts w:ascii="Arial" w:cs="Arial" w:eastAsia="Arial" w:hAnsi="Arial"/>
               <w:b w:val="1"/>
-              <w:i w:val="0"/>
-              <w:smallCaps w:val="0"/>
-              <w:strike w:val="0"/>
-              <w:color w:val="000000"/>
-              <w:sz w:val="22"/>
-              <w:szCs w:val="22"/>
-              <w:u w:val="none"/>
-              <w:shd w:fill="auto" w:val="clear"/>
-              <w:vertAlign w:val="baseline"/>
               <w:rtl w:val="0"/>
             </w:rPr>
             <w:t xml:space="preserve">3</w:t>
@@ -813,32 +597,12 @@
             <w:ind w:left="360" w:firstLine="0"/>
             <w:rPr>
               <w:rFonts w:ascii="Arial" w:cs="Arial" w:eastAsia="Arial" w:hAnsi="Arial"/>
-              <w:b w:val="0"/>
-              <w:i w:val="0"/>
-              <w:smallCaps w:val="0"/>
-              <w:strike w:val="0"/>
-              <w:color w:val="000000"/>
-              <w:sz w:val="22"/>
-              <w:szCs w:val="22"/>
-              <w:u w:val="none"/>
-              <w:shd w:fill="auto" w:val="clear"/>
-              <w:vertAlign w:val="baseline"/>
             </w:rPr>
           </w:pPr>
           <w:hyperlink w:anchor="_heading=h.c7di7qmsma46">
             <w:r>
               <w:rPr>
                 <w:rFonts w:ascii="Arial" w:cs="Arial" w:eastAsia="Arial" w:hAnsi="Arial"/>
-                <w:b w:val="0"/>
-                <w:i w:val="0"/>
-                <w:smallCaps w:val="0"/>
-                <w:strike w:val="0"/>
-                <w:color w:val="000000"/>
-                <w:sz w:val="22"/>
-                <w:szCs w:val="22"/>
-                <w:u w:val="none"/>
-                <w:shd w:fill="auto" w:val="clear"/>
-                <w:vertAlign w:val="baseline"/>
                 <w:rtl w:val="0"/>
               </w:rPr>
               <w:t xml:space="preserve">2.1 Restrições Arquiteturais</w:t>
@@ -847,16 +611,6 @@
           <w:r>
             <w:rPr>
               <w:rFonts w:ascii="Arial" w:cs="Arial" w:eastAsia="Arial" w:hAnsi="Arial"/>
-              <w:b w:val="0"/>
-              <w:i w:val="0"/>
-              <w:smallCaps w:val="0"/>
-              <w:strike w:val="0"/>
-              <w:color w:val="000000"/>
-              <w:sz w:val="22"/>
-              <w:szCs w:val="22"/>
-              <w:u w:val="none"/>
-              <w:shd w:fill="auto" w:val="clear"/>
-              <w:vertAlign w:val="baseline"/>
               <w:rtl w:val="0"/>
             </w:rPr>
             <w:tab/>
@@ -869,16 +623,6 @@
           <w:r>
             <w:rPr>
               <w:rFonts w:ascii="Arial" w:cs="Arial" w:eastAsia="Arial" w:hAnsi="Arial"/>
-              <w:b w:val="0"/>
-              <w:i w:val="0"/>
-              <w:smallCaps w:val="0"/>
-              <w:strike w:val="0"/>
-              <w:color w:val="000000"/>
-              <w:sz w:val="22"/>
-              <w:szCs w:val="22"/>
-              <w:u w:val="none"/>
-              <w:shd w:fill="auto" w:val="clear"/>
-              <w:vertAlign w:val="baseline"/>
               <w:rtl w:val="0"/>
             </w:rPr>
             <w:t xml:space="preserve">3</w:t>
@@ -898,19 +642,9 @@
               <w:tab w:val="right" w:leader="none" w:pos="8503.511811023624"/>
             </w:tabs>
             <w:spacing w:before="200" w:line="240" w:lineRule="auto"/>
-            <w:ind w:left="0" w:firstLine="0"/>
             <w:rPr>
               <w:rFonts w:ascii="Arial" w:cs="Arial" w:eastAsia="Arial" w:hAnsi="Arial"/>
               <w:b w:val="1"/>
-              <w:i w:val="0"/>
-              <w:smallCaps w:val="0"/>
-              <w:strike w:val="0"/>
-              <w:color w:val="000000"/>
-              <w:sz w:val="22"/>
-              <w:szCs w:val="22"/>
-              <w:u w:val="none"/>
-              <w:shd w:fill="auto" w:val="clear"/>
-              <w:vertAlign w:val="baseline"/>
             </w:rPr>
           </w:pPr>
           <w:hyperlink w:anchor="_heading=h.kzkgqw9di5du">
@@ -918,15 +652,6 @@
               <w:rPr>
                 <w:rFonts w:ascii="Arial" w:cs="Arial" w:eastAsia="Arial" w:hAnsi="Arial"/>
                 <w:b w:val="1"/>
-                <w:i w:val="0"/>
-                <w:smallCaps w:val="0"/>
-                <w:strike w:val="0"/>
-                <w:color w:val="000000"/>
-                <w:sz w:val="22"/>
-                <w:szCs w:val="22"/>
-                <w:u w:val="none"/>
-                <w:shd w:fill="auto" w:val="clear"/>
-                <w:vertAlign w:val="baseline"/>
                 <w:rtl w:val="0"/>
               </w:rPr>
               <w:t xml:space="preserve">3 Representação da arquitetura</w:t>
@@ -936,15 +661,6 @@
             <w:rPr>
               <w:rFonts w:ascii="Arial" w:cs="Arial" w:eastAsia="Arial" w:hAnsi="Arial"/>
               <w:b w:val="1"/>
-              <w:i w:val="0"/>
-              <w:smallCaps w:val="0"/>
-              <w:strike w:val="0"/>
-              <w:color w:val="000000"/>
-              <w:sz w:val="22"/>
-              <w:szCs w:val="22"/>
-              <w:u w:val="none"/>
-              <w:shd w:fill="auto" w:val="clear"/>
-              <w:vertAlign w:val="baseline"/>
               <w:rtl w:val="0"/>
             </w:rPr>
             <w:tab/>
@@ -958,15 +674,6 @@
             <w:rPr>
               <w:rFonts w:ascii="Arial" w:cs="Arial" w:eastAsia="Arial" w:hAnsi="Arial"/>
               <w:b w:val="1"/>
-              <w:i w:val="0"/>
-              <w:smallCaps w:val="0"/>
-              <w:strike w:val="0"/>
-              <w:color w:val="000000"/>
-              <w:sz w:val="22"/>
-              <w:szCs w:val="22"/>
-              <w:u w:val="none"/>
-              <w:shd w:fill="auto" w:val="clear"/>
-              <w:vertAlign w:val="baseline"/>
               <w:rtl w:val="0"/>
             </w:rPr>
             <w:t xml:space="preserve">3</w:t>
@@ -990,30 +697,12 @@
             <w:rPr>
               <w:rFonts w:ascii="Arial" w:cs="Arial" w:eastAsia="Arial" w:hAnsi="Arial"/>
               <w:b w:val="1"/>
-              <w:i w:val="0"/>
-              <w:smallCaps w:val="0"/>
-              <w:strike w:val="0"/>
-              <w:color w:val="000000"/>
-              <w:sz w:val="22"/>
-              <w:szCs w:val="22"/>
-              <w:u w:val="none"/>
-              <w:shd w:fill="auto" w:val="clear"/>
-              <w:vertAlign w:val="baseline"/>
             </w:rPr>
           </w:pPr>
           <w:hyperlink w:anchor="_heading=h.3pj6rsez3bz3">
             <w:r>
               <w:rPr>
                 <w:rFonts w:ascii="Arial" w:cs="Arial" w:eastAsia="Arial" w:hAnsi="Arial"/>
-                <w:i w:val="0"/>
-                <w:smallCaps w:val="0"/>
-                <w:strike w:val="0"/>
-                <w:color w:val="000000"/>
-                <w:sz w:val="22"/>
-                <w:szCs w:val="22"/>
-                <w:u w:val="none"/>
-                <w:shd w:fill="auto" w:val="clear"/>
-                <w:vertAlign w:val="baseline"/>
                 <w:rtl w:val="0"/>
               </w:rPr>
               <w:t xml:space="preserve">3.1 Detalhamento das camadas</w:t>
@@ -1023,15 +712,6 @@
             <w:rPr>
               <w:rFonts w:ascii="Arial" w:cs="Arial" w:eastAsia="Arial" w:hAnsi="Arial"/>
               <w:b w:val="1"/>
-              <w:i w:val="0"/>
-              <w:smallCaps w:val="0"/>
-              <w:strike w:val="0"/>
-              <w:color w:val="000000"/>
-              <w:sz w:val="22"/>
-              <w:szCs w:val="22"/>
-              <w:u w:val="none"/>
-              <w:shd w:fill="auto" w:val="clear"/>
-              <w:vertAlign w:val="baseline"/>
               <w:rtl w:val="0"/>
             </w:rPr>
             <w:tab/>
@@ -1045,15 +725,6 @@
             <w:rPr>
               <w:rFonts w:ascii="Arial" w:cs="Arial" w:eastAsia="Arial" w:hAnsi="Arial"/>
               <w:b w:val="1"/>
-              <w:i w:val="0"/>
-              <w:smallCaps w:val="0"/>
-              <w:strike w:val="0"/>
-              <w:color w:val="000000"/>
-              <w:sz w:val="22"/>
-              <w:szCs w:val="22"/>
-              <w:u w:val="none"/>
-              <w:shd w:fill="auto" w:val="clear"/>
-              <w:vertAlign w:val="baseline"/>
               <w:rtl w:val="0"/>
             </w:rPr>
             <w:t xml:space="preserve">4</w:t>
@@ -1073,7 +744,6 @@
               <w:tab w:val="right" w:leader="none" w:pos="8503.511811023624"/>
             </w:tabs>
             <w:spacing w:before="200" w:line="240" w:lineRule="auto"/>
-            <w:ind w:left="0" w:firstLine="0"/>
             <w:rPr>
               <w:rFonts w:ascii="Arial" w:cs="Arial" w:eastAsia="Arial" w:hAnsi="Arial"/>
               <w:b w:val="1"/>
@@ -1314,7 +984,6 @@
         <w:rPr>
           <w:rFonts w:ascii="Arial" w:cs="Arial" w:eastAsia="Arial" w:hAnsi="Arial"/>
           <w:b w:val="1"/>
-          <w:color w:val="000000"/>
           <w:sz w:val="26"/>
           <w:szCs w:val="26"/>
           <w:rtl w:val="0"/>
@@ -1329,17 +998,22 @@
     </w:p>
     <w:p>
       <w:pPr>
-        <w:pStyle w:val="Heading1"/>
         <w:spacing w:line="240" w:lineRule="auto"/>
         <w:rPr>
-          <w:vertAlign w:val="baseline"/>
+          <w:rFonts w:ascii="Times New Roman" w:cs="Times New Roman" w:eastAsia="Times New Roman" w:hAnsi="Times New Roman"/>
+          <w:b w:val="1"/>
+          <w:sz w:val="48"/>
+          <w:szCs w:val="48"/>
         </w:rPr>
       </w:pPr>
       <w:bookmarkStart w:colFirst="0" w:colLast="0" w:name="_heading=h.kduvfkcniham" w:id="0"/>
       <w:bookmarkEnd w:id="0"/>
       <w:r>
         <w:rPr>
-          <w:vertAlign w:val="baseline"/>
+          <w:rFonts w:ascii="Times New Roman" w:cs="Times New Roman" w:eastAsia="Times New Roman" w:hAnsi="Times New Roman"/>
+          <w:b w:val="1"/>
+          <w:sz w:val="48"/>
+          <w:szCs w:val="48"/>
           <w:rtl w:val="0"/>
         </w:rPr>
         <w:t xml:space="preserve">1 Introdução</w:t>
@@ -1347,38 +1021,31 @@
     </w:p>
     <w:p>
       <w:pPr>
-        <w:pStyle w:val="Heading2"/>
         <w:spacing w:after="280" w:before="280" w:line="240" w:lineRule="auto"/>
         <w:jc w:val="both"/>
         <w:rPr>
-          <w:vertAlign w:val="baseline"/>
+          <w:rFonts w:ascii="Times New Roman" w:cs="Times New Roman" w:eastAsia="Times New Roman" w:hAnsi="Times New Roman"/>
+          <w:b w:val="1"/>
+          <w:sz w:val="36"/>
+          <w:szCs w:val="36"/>
         </w:rPr>
       </w:pPr>
       <w:bookmarkStart w:colFirst="0" w:colLast="0" w:name="_heading=h.8kqfx74gy7zz" w:id="1"/>
       <w:bookmarkEnd w:id="1"/>
       <w:r>
         <w:rPr>
-          <w:vertAlign w:val="baseline"/>
-          <w:rtl w:val="0"/>
-        </w:rPr>
-        <w:t xml:space="preserve">1.1 </w:t>
-      </w:r>
-      <w:r>
-        <w:rPr>
-          <w:rtl w:val="0"/>
-        </w:rPr>
-        <w:t xml:space="preserve">Finalidade</w:t>
-      </w:r>
-      <w:r>
-        <w:rPr>
-          <w:rtl w:val="0"/>
-        </w:rPr>
+          <w:rFonts w:ascii="Times New Roman" w:cs="Times New Roman" w:eastAsia="Times New Roman" w:hAnsi="Times New Roman"/>
+          <w:b w:val="1"/>
+          <w:sz w:val="36"/>
+          <w:szCs w:val="36"/>
+          <w:rtl w:val="0"/>
+        </w:rPr>
+        <w:t xml:space="preserve">1.1 Finalidade</w:t>
       </w:r>
     </w:p>
     <w:p>
       <w:pPr>
         <w:spacing w:line="276" w:lineRule="auto"/>
-        <w:ind w:left="0" w:firstLine="0"/>
         <w:jc w:val="both"/>
         <w:rPr>
           <w:rFonts w:ascii="Arial" w:cs="Arial" w:eastAsia="Arial" w:hAnsi="Arial"/>
@@ -1394,62 +1061,63 @@
     </w:p>
     <w:p>
       <w:pPr>
-        <w:pStyle w:val="Heading2"/>
         <w:spacing w:after="280" w:before="280" w:line="240" w:lineRule="auto"/>
         <w:jc w:val="both"/>
         <w:rPr>
-          <w:vertAlign w:val="baseline"/>
+          <w:rFonts w:ascii="Times New Roman" w:cs="Times New Roman" w:eastAsia="Times New Roman" w:hAnsi="Times New Roman"/>
+          <w:b w:val="1"/>
+          <w:sz w:val="36"/>
+          <w:szCs w:val="36"/>
         </w:rPr>
       </w:pPr>
       <w:bookmarkStart w:colFirst="0" w:colLast="0" w:name="_heading=h.72is72dasa5h" w:id="2"/>
       <w:bookmarkEnd w:id="2"/>
       <w:r>
         <w:rPr>
-          <w:vertAlign w:val="baseline"/>
-          <w:rtl w:val="0"/>
-        </w:rPr>
-        <w:t xml:space="preserve">1.2 </w:t>
-      </w:r>
-      <w:r>
-        <w:rPr>
-          <w:rtl w:val="0"/>
-        </w:rPr>
-        <w:t xml:space="preserve">Escopo</w:t>
-      </w:r>
-      <w:r>
-        <w:rPr>
-          <w:rtl w:val="0"/>
-        </w:rPr>
-      </w:r>
-    </w:p>
-    <w:p>
-      <w:pPr>
-        <w:spacing w:line="276" w:lineRule="auto"/>
-        <w:ind w:left="0" w:firstLine="0"/>
-        <w:jc w:val="both"/>
-        <w:rPr>
-          <w:rFonts w:ascii="Arial" w:cs="Arial" w:eastAsia="Arial" w:hAnsi="Arial"/>
-          <w:sz w:val="24"/>
-          <w:szCs w:val="24"/>
-        </w:rPr>
-      </w:pPr>
-      <w:r>
-        <w:rPr>
-          <w:rtl w:val="0"/>
-        </w:rPr>
-      </w:r>
-    </w:p>
-    <w:p>
-      <w:pPr>
-        <w:pStyle w:val="Heading2"/>
+          <w:rFonts w:ascii="Times New Roman" w:cs="Times New Roman" w:eastAsia="Times New Roman" w:hAnsi="Times New Roman"/>
+          <w:b w:val="1"/>
+          <w:sz w:val="36"/>
+          <w:szCs w:val="36"/>
+          <w:rtl w:val="0"/>
+        </w:rPr>
+        <w:t xml:space="preserve">1.2 Escopo</w:t>
+      </w:r>
+    </w:p>
+    <w:p>
+      <w:pPr>
         <w:spacing w:line="276" w:lineRule="auto"/>
         <w:jc w:val="both"/>
-        <w:rPr/>
+        <w:rPr>
+          <w:rFonts w:ascii="Arial" w:cs="Arial" w:eastAsia="Arial" w:hAnsi="Arial"/>
+          <w:sz w:val="24"/>
+          <w:szCs w:val="24"/>
+        </w:rPr>
+      </w:pPr>
+      <w:r>
+        <w:rPr>
+          <w:rtl w:val="0"/>
+        </w:rPr>
+      </w:r>
+    </w:p>
+    <w:p>
+      <w:pPr>
+        <w:spacing w:line="276" w:lineRule="auto"/>
+        <w:jc w:val="both"/>
+        <w:rPr>
+          <w:rFonts w:ascii="Times New Roman" w:cs="Times New Roman" w:eastAsia="Times New Roman" w:hAnsi="Times New Roman"/>
+          <w:b w:val="1"/>
+          <w:sz w:val="36"/>
+          <w:szCs w:val="36"/>
+        </w:rPr>
       </w:pPr>
       <w:bookmarkStart w:colFirst="0" w:colLast="0" w:name="_heading=h.bcyx9n3j7j6y" w:id="3"/>
       <w:bookmarkEnd w:id="3"/>
       <w:r>
         <w:rPr>
+          <w:rFonts w:ascii="Times New Roman" w:cs="Times New Roman" w:eastAsia="Times New Roman" w:hAnsi="Times New Roman"/>
+          <w:b w:val="1"/>
+          <w:sz w:val="36"/>
+          <w:szCs w:val="36"/>
           <w:rtl w:val="0"/>
         </w:rPr>
         <w:t xml:space="preserve">1.3 Definições, Acrônimos e Abreviações</w:t>
@@ -1458,7 +1126,6 @@
     <w:p>
       <w:pPr>
         <w:spacing w:line="276" w:lineRule="auto"/>
-        <w:ind w:left="0" w:firstLine="0"/>
         <w:jc w:val="both"/>
         <w:rPr>
           <w:rFonts w:ascii="Arial" w:cs="Arial" w:eastAsia="Arial" w:hAnsi="Arial"/>
@@ -1474,25 +1141,26 @@
     </w:p>
     <w:p>
       <w:pPr>
-        <w:pStyle w:val="Heading1"/>
         <w:spacing w:after="280" w:before="280" w:line="240" w:lineRule="auto"/>
         <w:jc w:val="both"/>
-        <w:rPr/>
+        <w:rPr>
+          <w:rFonts w:ascii="Times New Roman" w:cs="Times New Roman" w:eastAsia="Times New Roman" w:hAnsi="Times New Roman"/>
+          <w:b w:val="1"/>
+          <w:sz w:val="48"/>
+          <w:szCs w:val="48"/>
+        </w:rPr>
       </w:pPr>
       <w:bookmarkStart w:colFirst="0" w:colLast="0" w:name="_heading=h.9ppmulvieldr" w:id="4"/>
       <w:bookmarkEnd w:id="4"/>
       <w:r>
         <w:rPr>
-          <w:vertAlign w:val="baseline"/>
-          <w:rtl w:val="0"/>
-        </w:rPr>
-        <w:t xml:space="preserve">2 </w:t>
-      </w:r>
-      <w:r>
-        <w:rPr>
-          <w:rtl w:val="0"/>
-        </w:rPr>
-        <w:t xml:space="preserve">Contexto da Arquitetura</w:t>
+          <w:rFonts w:ascii="Times New Roman" w:cs="Times New Roman" w:eastAsia="Times New Roman" w:hAnsi="Times New Roman"/>
+          <w:b w:val="1"/>
+          <w:sz w:val="48"/>
+          <w:szCs w:val="48"/>
+          <w:rtl w:val="0"/>
+        </w:rPr>
+        <w:t xml:space="preserve">2 Contexto da Arquitetura</w:t>
       </w:r>
     </w:p>
     <w:p>
@@ -1508,8 +1176,12 @@
       </w:pPr>
       <w:r>
         <w:rPr>
-          <w:rtl w:val="0"/>
-        </w:rPr>
+          <w:rFonts w:ascii="Arial" w:cs="Arial" w:eastAsia="Arial" w:hAnsi="Arial"/>
+          <w:sz w:val="24"/>
+          <w:szCs w:val="24"/>
+          <w:rtl w:val="0"/>
+        </w:rPr>
+        <w:t xml:space="preserve">Este tópico descreve os requisitos e restrições utilizadas para a definição da arquitetura a ser implementada.</w:t>
       </w:r>
     </w:p>
     <w:p>
@@ -1531,80 +1203,1103 @@
     </w:p>
     <w:p>
       <w:pPr>
-        <w:pStyle w:val="Heading2"/>
         <w:spacing w:line="240" w:lineRule="auto"/>
         <w:rPr>
-          <w:rFonts w:ascii="Arial" w:cs="Arial" w:eastAsia="Arial" w:hAnsi="Arial"/>
+          <w:rFonts w:ascii="Times New Roman" w:cs="Times New Roman" w:eastAsia="Times New Roman" w:hAnsi="Times New Roman"/>
+          <w:b w:val="1"/>
+          <w:sz w:val="36"/>
+          <w:szCs w:val="36"/>
+        </w:rPr>
+      </w:pPr>
+      <w:bookmarkStart w:colFirst="0" w:colLast="0" w:name="_heading=h.c7di7qmsma46" w:id="5"/>
+      <w:bookmarkEnd w:id="5"/>
+      <w:r>
+        <w:rPr>
+          <w:rFonts w:ascii="Times New Roman" w:cs="Times New Roman" w:eastAsia="Times New Roman" w:hAnsi="Times New Roman"/>
+          <w:b w:val="1"/>
+          <w:sz w:val="36"/>
+          <w:szCs w:val="36"/>
+          <w:rtl w:val="0"/>
+        </w:rPr>
+        <w:t xml:space="preserve">2.1 Restrições Arquiteturais</w:t>
+      </w:r>
+    </w:p>
+    <w:p>
+      <w:pPr>
+        <w:spacing w:line="240" w:lineRule="auto"/>
+        <w:rPr>
+          <w:rFonts w:ascii="Times New Roman" w:cs="Times New Roman" w:eastAsia="Times New Roman" w:hAnsi="Times New Roman"/>
+          <w:b w:val="1"/>
+          <w:sz w:val="36"/>
+          <w:szCs w:val="36"/>
+        </w:rPr>
+      </w:pPr>
+      <w:bookmarkStart w:colFirst="0" w:colLast="0" w:name="_heading=h.z3g6yjp7dzy" w:id="6"/>
+      <w:bookmarkEnd w:id="6"/>
+      <w:r>
+        <w:rPr>
+          <w:rtl w:val="0"/>
+        </w:rPr>
+      </w:r>
+    </w:p>
+    <w:tbl>
+      <w:tblPr>
+        <w:tblStyle w:val="Table1"/>
+        <w:tblW w:w="8265.0" w:type="dxa"/>
+        <w:jc w:val="center"/>
+        <w:tblBorders>
+          <w:top w:color="000000" w:space="0" w:sz="8" w:val="single"/>
+          <w:left w:color="000000" w:space="0" w:sz="8" w:val="single"/>
+          <w:bottom w:color="000000" w:space="0" w:sz="8" w:val="single"/>
+          <w:right w:color="000000" w:space="0" w:sz="8" w:val="single"/>
+          <w:insideH w:color="000000" w:space="0" w:sz="8" w:val="single"/>
+          <w:insideV w:color="000000" w:space="0" w:sz="8" w:val="single"/>
+        </w:tblBorders>
+        <w:tblLayout w:type="fixed"/>
+        <w:tblLook w:val="0600"/>
+      </w:tblPr>
+      <w:tblGrid>
+        <w:gridCol w:w="2595"/>
+        <w:gridCol w:w="2835"/>
+        <w:gridCol w:w="2835"/>
+        <w:tblGridChange w:id="0">
+          <w:tblGrid>
+            <w:gridCol w:w="2595"/>
+            <w:gridCol w:w="2835"/>
+            <w:gridCol w:w="2835"/>
+          </w:tblGrid>
+        </w:tblGridChange>
+      </w:tblGrid>
+      <w:tr>
+        <w:trPr>
+          <w:cantSplit w:val="0"/>
+          <w:tblHeader w:val="0"/>
+        </w:trPr>
+        <w:tc>
+          <w:tcPr>
+            <w:shd w:fill="auto" w:val="clear"/>
+            <w:tcMar>
+              <w:top w:w="100.0" w:type="dxa"/>
+              <w:left w:w="100.0" w:type="dxa"/>
+              <w:bottom w:w="100.0" w:type="dxa"/>
+              <w:right w:w="100.0" w:type="dxa"/>
+            </w:tcMar>
+            <w:vAlign w:val="top"/>
+          </w:tcPr>
+          <w:p>
+            <w:pPr>
+              <w:widowControl w:val="0"/>
+              <w:spacing w:after="0" w:line="240" w:lineRule="auto"/>
+              <w:jc w:val="center"/>
+              <w:rPr>
+                <w:rFonts w:ascii="Arial" w:cs="Arial" w:eastAsia="Arial" w:hAnsi="Arial"/>
+                <w:b w:val="1"/>
+                <w:sz w:val="24"/>
+                <w:szCs w:val="24"/>
+              </w:rPr>
+            </w:pPr>
+            <w:r>
+              <w:rPr>
+                <w:rFonts w:ascii="Arial" w:cs="Arial" w:eastAsia="Arial" w:hAnsi="Arial"/>
+                <w:b w:val="1"/>
+                <w:sz w:val="24"/>
+                <w:szCs w:val="24"/>
+                <w:rtl w:val="0"/>
+              </w:rPr>
+              <w:t xml:space="preserve">ID</w:t>
+            </w:r>
+          </w:p>
+        </w:tc>
+        <w:tc>
+          <w:tcPr>
+            <w:shd w:fill="auto" w:val="clear"/>
+            <w:tcMar>
+              <w:top w:w="100.0" w:type="dxa"/>
+              <w:left w:w="100.0" w:type="dxa"/>
+              <w:bottom w:w="100.0" w:type="dxa"/>
+              <w:right w:w="100.0" w:type="dxa"/>
+            </w:tcMar>
+            <w:vAlign w:val="top"/>
+          </w:tcPr>
+          <w:p>
+            <w:pPr>
+              <w:widowControl w:val="0"/>
+              <w:spacing w:after="0" w:line="240" w:lineRule="auto"/>
+              <w:jc w:val="center"/>
+              <w:rPr>
+                <w:rFonts w:ascii="Arial" w:cs="Arial" w:eastAsia="Arial" w:hAnsi="Arial"/>
+                <w:b w:val="1"/>
+                <w:sz w:val="24"/>
+                <w:szCs w:val="24"/>
+              </w:rPr>
+            </w:pPr>
+            <w:r>
+              <w:rPr>
+                <w:rFonts w:ascii="Arial" w:cs="Arial" w:eastAsia="Arial" w:hAnsi="Arial"/>
+                <w:b w:val="1"/>
+                <w:sz w:val="24"/>
+                <w:szCs w:val="24"/>
+                <w:rtl w:val="0"/>
+              </w:rPr>
+              <w:t xml:space="preserve">Requisito fonte</w:t>
+            </w:r>
+          </w:p>
+        </w:tc>
+        <w:tc>
+          <w:tcPr>
+            <w:shd w:fill="auto" w:val="clear"/>
+            <w:tcMar>
+              <w:top w:w="100.0" w:type="dxa"/>
+              <w:left w:w="100.0" w:type="dxa"/>
+              <w:bottom w:w="100.0" w:type="dxa"/>
+              <w:right w:w="100.0" w:type="dxa"/>
+            </w:tcMar>
+            <w:vAlign w:val="top"/>
+          </w:tcPr>
+          <w:p>
+            <w:pPr>
+              <w:widowControl w:val="0"/>
+              <w:spacing w:after="0" w:line="240" w:lineRule="auto"/>
+              <w:jc w:val="center"/>
+              <w:rPr>
+                <w:rFonts w:ascii="Arial" w:cs="Arial" w:eastAsia="Arial" w:hAnsi="Arial"/>
+                <w:b w:val="1"/>
+                <w:sz w:val="24"/>
+                <w:szCs w:val="24"/>
+              </w:rPr>
+            </w:pPr>
+            <w:r>
+              <w:rPr>
+                <w:rFonts w:ascii="Arial" w:cs="Arial" w:eastAsia="Arial" w:hAnsi="Arial"/>
+                <w:b w:val="1"/>
+                <w:sz w:val="24"/>
+                <w:szCs w:val="24"/>
+                <w:rtl w:val="0"/>
+              </w:rPr>
+              <w:t xml:space="preserve">Tipo do RA</w:t>
+            </w:r>
+          </w:p>
+        </w:tc>
+      </w:tr>
+      <w:tr>
+        <w:trPr>
+          <w:cantSplit w:val="0"/>
+          <w:tblHeader w:val="0"/>
+        </w:trPr>
+        <w:tc>
+          <w:tcPr>
+            <w:shd w:fill="auto" w:val="clear"/>
+            <w:tcMar>
+              <w:top w:w="100.0" w:type="dxa"/>
+              <w:left w:w="100.0" w:type="dxa"/>
+              <w:bottom w:w="100.0" w:type="dxa"/>
+              <w:right w:w="100.0" w:type="dxa"/>
+            </w:tcMar>
+            <w:vAlign w:val="top"/>
+          </w:tcPr>
+          <w:p>
+            <w:pPr>
+              <w:widowControl w:val="0"/>
+              <w:spacing w:after="0" w:line="240" w:lineRule="auto"/>
+              <w:rPr>
+                <w:rFonts w:ascii="Arial" w:cs="Arial" w:eastAsia="Arial" w:hAnsi="Arial"/>
+                <w:sz w:val="24"/>
+                <w:szCs w:val="24"/>
+              </w:rPr>
+            </w:pPr>
+            <w:r>
+              <w:rPr>
+                <w:rFonts w:ascii="Arial" w:cs="Arial" w:eastAsia="Arial" w:hAnsi="Arial"/>
+                <w:sz w:val="24"/>
+                <w:szCs w:val="24"/>
+                <w:rtl w:val="0"/>
+              </w:rPr>
+              <w:t xml:space="preserve">RA_1</w:t>
+            </w:r>
+          </w:p>
+        </w:tc>
+        <w:tc>
+          <w:tcPr>
+            <w:shd w:fill="auto" w:val="clear"/>
+            <w:tcMar>
+              <w:top w:w="100.0" w:type="dxa"/>
+              <w:left w:w="100.0" w:type="dxa"/>
+              <w:bottom w:w="100.0" w:type="dxa"/>
+              <w:right w:w="100.0" w:type="dxa"/>
+            </w:tcMar>
+            <w:vAlign w:val="top"/>
+          </w:tcPr>
+          <w:p>
+            <w:pPr>
+              <w:widowControl w:val="0"/>
+              <w:spacing w:after="0" w:line="240" w:lineRule="auto"/>
+              <w:rPr>
+                <w:rFonts w:ascii="Arial" w:cs="Arial" w:eastAsia="Arial" w:hAnsi="Arial"/>
+                <w:sz w:val="24"/>
+                <w:szCs w:val="24"/>
+              </w:rPr>
+            </w:pPr>
+            <w:r>
+              <w:rPr>
+                <w:rFonts w:ascii="Arial" w:cs="Arial" w:eastAsia="Arial" w:hAnsi="Arial"/>
+                <w:sz w:val="24"/>
+                <w:szCs w:val="24"/>
+                <w:rtl w:val="0"/>
+              </w:rPr>
+              <w:t xml:space="preserve">R.N.F. 01</w:t>
+            </w:r>
+          </w:p>
+        </w:tc>
+        <w:tc>
+          <w:tcPr>
+            <w:shd w:fill="auto" w:val="clear"/>
+            <w:tcMar>
+              <w:top w:w="100.0" w:type="dxa"/>
+              <w:left w:w="100.0" w:type="dxa"/>
+              <w:bottom w:w="100.0" w:type="dxa"/>
+              <w:right w:w="100.0" w:type="dxa"/>
+            </w:tcMar>
+            <w:vAlign w:val="top"/>
+          </w:tcPr>
+          <w:p>
+            <w:pPr>
+              <w:widowControl w:val="0"/>
+              <w:spacing w:after="0" w:line="240" w:lineRule="auto"/>
+              <w:rPr>
+                <w:rFonts w:ascii="Arial" w:cs="Arial" w:eastAsia="Arial" w:hAnsi="Arial"/>
+                <w:sz w:val="24"/>
+                <w:szCs w:val="24"/>
+              </w:rPr>
+            </w:pPr>
+            <w:r>
+              <w:rPr>
+                <w:rFonts w:ascii="Arial" w:cs="Arial" w:eastAsia="Arial" w:hAnsi="Arial"/>
+                <w:sz w:val="24"/>
+                <w:szCs w:val="24"/>
+                <w:rtl w:val="0"/>
+              </w:rPr>
+              <w:t xml:space="preserve">Portabilidade</w:t>
+            </w:r>
+          </w:p>
+        </w:tc>
+      </w:tr>
+      <w:tr>
+        <w:trPr>
+          <w:cantSplit w:val="0"/>
+          <w:tblHeader w:val="0"/>
+        </w:trPr>
+        <w:tc>
+          <w:tcPr>
+            <w:shd w:fill="auto" w:val="clear"/>
+            <w:tcMar>
+              <w:top w:w="100.0" w:type="dxa"/>
+              <w:left w:w="100.0" w:type="dxa"/>
+              <w:bottom w:w="100.0" w:type="dxa"/>
+              <w:right w:w="100.0" w:type="dxa"/>
+            </w:tcMar>
+            <w:vAlign w:val="top"/>
+          </w:tcPr>
+          <w:p>
+            <w:pPr>
+              <w:widowControl w:val="0"/>
+              <w:spacing w:after="0" w:line="240" w:lineRule="auto"/>
+              <w:rPr>
+                <w:rFonts w:ascii="Arial" w:cs="Arial" w:eastAsia="Arial" w:hAnsi="Arial"/>
+                <w:sz w:val="24"/>
+                <w:szCs w:val="24"/>
+              </w:rPr>
+            </w:pPr>
+            <w:r>
+              <w:rPr>
+                <w:rFonts w:ascii="Arial" w:cs="Arial" w:eastAsia="Arial" w:hAnsi="Arial"/>
+                <w:sz w:val="24"/>
+                <w:szCs w:val="24"/>
+                <w:rtl w:val="0"/>
+              </w:rPr>
+              <w:t xml:space="preserve">RA_2</w:t>
+            </w:r>
+          </w:p>
+        </w:tc>
+        <w:tc>
+          <w:tcPr>
+            <w:shd w:fill="auto" w:val="clear"/>
+            <w:tcMar>
+              <w:top w:w="100.0" w:type="dxa"/>
+              <w:left w:w="100.0" w:type="dxa"/>
+              <w:bottom w:w="100.0" w:type="dxa"/>
+              <w:right w:w="100.0" w:type="dxa"/>
+            </w:tcMar>
+            <w:vAlign w:val="top"/>
+          </w:tcPr>
+          <w:p>
+            <w:pPr>
+              <w:widowControl w:val="0"/>
+              <w:spacing w:after="0" w:line="240" w:lineRule="auto"/>
+              <w:rPr>
+                <w:rFonts w:ascii="Arial" w:cs="Arial" w:eastAsia="Arial" w:hAnsi="Arial"/>
+                <w:sz w:val="24"/>
+                <w:szCs w:val="24"/>
+              </w:rPr>
+            </w:pPr>
+            <w:r>
+              <w:rPr>
+                <w:rFonts w:ascii="Arial" w:cs="Arial" w:eastAsia="Arial" w:hAnsi="Arial"/>
+                <w:sz w:val="24"/>
+                <w:szCs w:val="24"/>
+                <w:rtl w:val="0"/>
+              </w:rPr>
+              <w:t xml:space="preserve">R.N.F. 02</w:t>
+            </w:r>
+          </w:p>
+        </w:tc>
+        <w:tc>
+          <w:tcPr>
+            <w:shd w:fill="auto" w:val="clear"/>
+            <w:tcMar>
+              <w:top w:w="100.0" w:type="dxa"/>
+              <w:left w:w="100.0" w:type="dxa"/>
+              <w:bottom w:w="100.0" w:type="dxa"/>
+              <w:right w:w="100.0" w:type="dxa"/>
+            </w:tcMar>
+            <w:vAlign w:val="top"/>
+          </w:tcPr>
+          <w:p>
+            <w:pPr>
+              <w:widowControl w:val="0"/>
+              <w:spacing w:after="0" w:line="240" w:lineRule="auto"/>
+              <w:rPr>
+                <w:rFonts w:ascii="Arial" w:cs="Arial" w:eastAsia="Arial" w:hAnsi="Arial"/>
+                <w:sz w:val="24"/>
+                <w:szCs w:val="24"/>
+              </w:rPr>
+            </w:pPr>
+            <w:r>
+              <w:rPr>
+                <w:rFonts w:ascii="Arial" w:cs="Arial" w:eastAsia="Arial" w:hAnsi="Arial"/>
+                <w:sz w:val="24"/>
+                <w:szCs w:val="24"/>
+                <w:rtl w:val="0"/>
+              </w:rPr>
+              <w:t xml:space="preserve">Disponibilidade</w:t>
+            </w:r>
+          </w:p>
+        </w:tc>
+      </w:tr>
+      <w:tr>
+        <w:trPr>
+          <w:cantSplit w:val="0"/>
+          <w:tblHeader w:val="0"/>
+        </w:trPr>
+        <w:tc>
+          <w:tcPr>
+            <w:shd w:fill="auto" w:val="clear"/>
+            <w:tcMar>
+              <w:top w:w="100.0" w:type="dxa"/>
+              <w:left w:w="100.0" w:type="dxa"/>
+              <w:bottom w:w="100.0" w:type="dxa"/>
+              <w:right w:w="100.0" w:type="dxa"/>
+            </w:tcMar>
+            <w:vAlign w:val="center"/>
+          </w:tcPr>
+          <w:p>
+            <w:pPr>
+              <w:widowControl w:val="0"/>
+              <w:spacing w:after="0" w:line="240" w:lineRule="auto"/>
+              <w:rPr>
+                <w:rFonts w:ascii="Arial" w:cs="Arial" w:eastAsia="Arial" w:hAnsi="Arial"/>
+                <w:sz w:val="24"/>
+                <w:szCs w:val="24"/>
+              </w:rPr>
+            </w:pPr>
+            <w:r>
+              <w:rPr>
+                <w:rFonts w:ascii="Arial" w:cs="Arial" w:eastAsia="Arial" w:hAnsi="Arial"/>
+                <w:sz w:val="24"/>
+                <w:szCs w:val="24"/>
+                <w:rtl w:val="0"/>
+              </w:rPr>
+              <w:t xml:space="preserve">RA_3</w:t>
+            </w:r>
+          </w:p>
+        </w:tc>
+        <w:tc>
+          <w:tcPr>
+            <w:shd w:fill="auto" w:val="clear"/>
+            <w:tcMar>
+              <w:top w:w="100.0" w:type="dxa"/>
+              <w:left w:w="100.0" w:type="dxa"/>
+              <w:bottom w:w="100.0" w:type="dxa"/>
+              <w:right w:w="100.0" w:type="dxa"/>
+            </w:tcMar>
+            <w:vAlign w:val="center"/>
+          </w:tcPr>
+          <w:p>
+            <w:pPr>
+              <w:widowControl w:val="0"/>
+              <w:spacing w:after="0" w:line="240" w:lineRule="auto"/>
+              <w:rPr>
+                <w:rFonts w:ascii="Arial" w:cs="Arial" w:eastAsia="Arial" w:hAnsi="Arial"/>
+                <w:sz w:val="24"/>
+                <w:szCs w:val="24"/>
+              </w:rPr>
+            </w:pPr>
+            <w:r>
+              <w:rPr>
+                <w:rFonts w:ascii="Arial" w:cs="Arial" w:eastAsia="Arial" w:hAnsi="Arial"/>
+                <w:sz w:val="24"/>
+                <w:szCs w:val="24"/>
+                <w:rtl w:val="0"/>
+              </w:rPr>
+              <w:t xml:space="preserve">R.N.F. 03 </w:t>
+            </w:r>
+          </w:p>
+        </w:tc>
+        <w:tc>
+          <w:tcPr>
+            <w:shd w:fill="auto" w:val="clear"/>
+            <w:tcMar>
+              <w:top w:w="100.0" w:type="dxa"/>
+              <w:left w:w="100.0" w:type="dxa"/>
+              <w:bottom w:w="100.0" w:type="dxa"/>
+              <w:right w:w="100.0" w:type="dxa"/>
+            </w:tcMar>
+            <w:vAlign w:val="center"/>
+          </w:tcPr>
+          <w:p>
+            <w:pPr>
+              <w:widowControl w:val="0"/>
+              <w:spacing w:after="0" w:line="240" w:lineRule="auto"/>
+              <w:rPr>
+                <w:rFonts w:ascii="Arial" w:cs="Arial" w:eastAsia="Arial" w:hAnsi="Arial"/>
+                <w:sz w:val="24"/>
+                <w:szCs w:val="24"/>
+              </w:rPr>
+            </w:pPr>
+            <w:r>
+              <w:rPr>
+                <w:rFonts w:ascii="Arial" w:cs="Arial" w:eastAsia="Arial" w:hAnsi="Arial"/>
+                <w:sz w:val="24"/>
+                <w:szCs w:val="24"/>
+                <w:rtl w:val="0"/>
+              </w:rPr>
+              <w:t xml:space="preserve">Seg. da Informação(LGPD)</w:t>
+            </w:r>
+          </w:p>
+        </w:tc>
+      </w:tr>
+      <w:tr>
+        <w:trPr>
+          <w:cantSplit w:val="0"/>
+          <w:tblHeader w:val="0"/>
+        </w:trPr>
+        <w:tc>
+          <w:tcPr>
+            <w:shd w:fill="auto" w:val="clear"/>
+            <w:tcMar>
+              <w:top w:w="100.0" w:type="dxa"/>
+              <w:left w:w="100.0" w:type="dxa"/>
+              <w:bottom w:w="100.0" w:type="dxa"/>
+              <w:right w:w="100.0" w:type="dxa"/>
+            </w:tcMar>
+            <w:vAlign w:val="top"/>
+          </w:tcPr>
+          <w:p>
+            <w:pPr>
+              <w:widowControl w:val="0"/>
+              <w:spacing w:after="0" w:line="240" w:lineRule="auto"/>
+              <w:rPr>
+                <w:rFonts w:ascii="Arial" w:cs="Arial" w:eastAsia="Arial" w:hAnsi="Arial"/>
+                <w:sz w:val="24"/>
+                <w:szCs w:val="24"/>
+              </w:rPr>
+            </w:pPr>
+            <w:r>
+              <w:rPr>
+                <w:rFonts w:ascii="Arial" w:cs="Arial" w:eastAsia="Arial" w:hAnsi="Arial"/>
+                <w:sz w:val="24"/>
+                <w:szCs w:val="24"/>
+                <w:rtl w:val="0"/>
+              </w:rPr>
+              <w:t xml:space="preserve">RA_4</w:t>
+            </w:r>
+          </w:p>
+        </w:tc>
+        <w:tc>
+          <w:tcPr>
+            <w:shd w:fill="auto" w:val="clear"/>
+            <w:tcMar>
+              <w:top w:w="100.0" w:type="dxa"/>
+              <w:left w:w="100.0" w:type="dxa"/>
+              <w:bottom w:w="100.0" w:type="dxa"/>
+              <w:right w:w="100.0" w:type="dxa"/>
+            </w:tcMar>
+            <w:vAlign w:val="top"/>
+          </w:tcPr>
+          <w:p>
+            <w:pPr>
+              <w:widowControl w:val="0"/>
+              <w:spacing w:after="0" w:line="240" w:lineRule="auto"/>
+              <w:rPr>
+                <w:rFonts w:ascii="Arial" w:cs="Arial" w:eastAsia="Arial" w:hAnsi="Arial"/>
+                <w:sz w:val="24"/>
+                <w:szCs w:val="24"/>
+              </w:rPr>
+            </w:pPr>
+            <w:r>
+              <w:rPr>
+                <w:rFonts w:ascii="Arial" w:cs="Arial" w:eastAsia="Arial" w:hAnsi="Arial"/>
+                <w:sz w:val="24"/>
+                <w:szCs w:val="24"/>
+                <w:rtl w:val="0"/>
+              </w:rPr>
+              <w:t xml:space="preserve">R.N.F. 04</w:t>
+            </w:r>
+          </w:p>
+        </w:tc>
+        <w:tc>
+          <w:tcPr>
+            <w:shd w:fill="auto" w:val="clear"/>
+            <w:tcMar>
+              <w:top w:w="100.0" w:type="dxa"/>
+              <w:left w:w="100.0" w:type="dxa"/>
+              <w:bottom w:w="100.0" w:type="dxa"/>
+              <w:right w:w="100.0" w:type="dxa"/>
+            </w:tcMar>
+            <w:vAlign w:val="top"/>
+          </w:tcPr>
+          <w:p>
+            <w:pPr>
+              <w:widowControl w:val="0"/>
+              <w:spacing w:after="0" w:line="240" w:lineRule="auto"/>
+              <w:rPr>
+                <w:rFonts w:ascii="Arial" w:cs="Arial" w:eastAsia="Arial" w:hAnsi="Arial"/>
+                <w:sz w:val="24"/>
+                <w:szCs w:val="24"/>
+              </w:rPr>
+            </w:pPr>
+            <w:r>
+              <w:rPr>
+                <w:rFonts w:ascii="Arial" w:cs="Arial" w:eastAsia="Arial" w:hAnsi="Arial"/>
+                <w:sz w:val="24"/>
+                <w:szCs w:val="24"/>
+                <w:rtl w:val="0"/>
+              </w:rPr>
+              <w:t xml:space="preserve">Eficiência</w:t>
+            </w:r>
+          </w:p>
+        </w:tc>
+      </w:tr>
+      <w:tr>
+        <w:trPr>
+          <w:cantSplit w:val="0"/>
+          <w:tblHeader w:val="0"/>
+        </w:trPr>
+        <w:tc>
+          <w:tcPr>
+            <w:shd w:fill="auto" w:val="clear"/>
+            <w:tcMar>
+              <w:top w:w="100.0" w:type="dxa"/>
+              <w:left w:w="100.0" w:type="dxa"/>
+              <w:bottom w:w="100.0" w:type="dxa"/>
+              <w:right w:w="100.0" w:type="dxa"/>
+            </w:tcMar>
+            <w:vAlign w:val="top"/>
+          </w:tcPr>
+          <w:p>
+            <w:pPr>
+              <w:widowControl w:val="0"/>
+              <w:spacing w:after="0" w:line="240" w:lineRule="auto"/>
+              <w:rPr>
+                <w:rFonts w:ascii="Arial" w:cs="Arial" w:eastAsia="Arial" w:hAnsi="Arial"/>
+                <w:sz w:val="24"/>
+                <w:szCs w:val="24"/>
+              </w:rPr>
+            </w:pPr>
+            <w:r>
+              <w:rPr>
+                <w:rFonts w:ascii="Arial" w:cs="Arial" w:eastAsia="Arial" w:hAnsi="Arial"/>
+                <w:sz w:val="24"/>
+                <w:szCs w:val="24"/>
+                <w:rtl w:val="0"/>
+              </w:rPr>
+              <w:t xml:space="preserve">RA_5</w:t>
+            </w:r>
+          </w:p>
+        </w:tc>
+        <w:tc>
+          <w:tcPr>
+            <w:shd w:fill="auto" w:val="clear"/>
+            <w:tcMar>
+              <w:top w:w="100.0" w:type="dxa"/>
+              <w:left w:w="100.0" w:type="dxa"/>
+              <w:bottom w:w="100.0" w:type="dxa"/>
+              <w:right w:w="100.0" w:type="dxa"/>
+            </w:tcMar>
+            <w:vAlign w:val="top"/>
+          </w:tcPr>
+          <w:p>
+            <w:pPr>
+              <w:widowControl w:val="0"/>
+              <w:spacing w:after="0" w:line="240" w:lineRule="auto"/>
+              <w:rPr>
+                <w:rFonts w:ascii="Arial" w:cs="Arial" w:eastAsia="Arial" w:hAnsi="Arial"/>
+                <w:sz w:val="24"/>
+                <w:szCs w:val="24"/>
+              </w:rPr>
+            </w:pPr>
+            <w:r>
+              <w:rPr>
+                <w:rFonts w:ascii="Arial" w:cs="Arial" w:eastAsia="Arial" w:hAnsi="Arial"/>
+                <w:sz w:val="24"/>
+                <w:szCs w:val="24"/>
+                <w:rtl w:val="0"/>
+              </w:rPr>
+              <w:t xml:space="preserve">R.N.F. 05</w:t>
+            </w:r>
+          </w:p>
+        </w:tc>
+        <w:tc>
+          <w:tcPr>
+            <w:shd w:fill="auto" w:val="clear"/>
+            <w:tcMar>
+              <w:top w:w="100.0" w:type="dxa"/>
+              <w:left w:w="100.0" w:type="dxa"/>
+              <w:bottom w:w="100.0" w:type="dxa"/>
+              <w:right w:w="100.0" w:type="dxa"/>
+            </w:tcMar>
+            <w:vAlign w:val="top"/>
+          </w:tcPr>
+          <w:p>
+            <w:pPr>
+              <w:widowControl w:val="0"/>
+              <w:spacing w:after="0" w:line="240" w:lineRule="auto"/>
+              <w:rPr>
+                <w:rFonts w:ascii="Arial" w:cs="Arial" w:eastAsia="Arial" w:hAnsi="Arial"/>
+                <w:sz w:val="24"/>
+                <w:szCs w:val="24"/>
+              </w:rPr>
+            </w:pPr>
+            <w:r>
+              <w:rPr>
+                <w:rFonts w:ascii="Arial" w:cs="Arial" w:eastAsia="Arial" w:hAnsi="Arial"/>
+                <w:sz w:val="24"/>
+                <w:szCs w:val="24"/>
+                <w:rtl w:val="0"/>
+              </w:rPr>
+              <w:t xml:space="preserve">Dados</w:t>
+            </w:r>
+          </w:p>
+        </w:tc>
+      </w:tr>
+      <w:tr>
+        <w:trPr>
+          <w:cantSplit w:val="0"/>
+          <w:tblHeader w:val="0"/>
+        </w:trPr>
+        <w:tc>
+          <w:tcPr>
+            <w:shd w:fill="auto" w:val="clear"/>
+            <w:tcMar>
+              <w:top w:w="100.0" w:type="dxa"/>
+              <w:left w:w="100.0" w:type="dxa"/>
+              <w:bottom w:w="100.0" w:type="dxa"/>
+              <w:right w:w="100.0" w:type="dxa"/>
+            </w:tcMar>
+            <w:vAlign w:val="top"/>
+          </w:tcPr>
+          <w:p>
+            <w:pPr>
+              <w:widowControl w:val="0"/>
+              <w:spacing w:after="0" w:line="240" w:lineRule="auto"/>
+              <w:rPr>
+                <w:rFonts w:ascii="Arial" w:cs="Arial" w:eastAsia="Arial" w:hAnsi="Arial"/>
+                <w:sz w:val="24"/>
+                <w:szCs w:val="24"/>
+              </w:rPr>
+            </w:pPr>
+            <w:r>
+              <w:rPr>
+                <w:rFonts w:ascii="Arial" w:cs="Arial" w:eastAsia="Arial" w:hAnsi="Arial"/>
+                <w:sz w:val="24"/>
+                <w:szCs w:val="24"/>
+                <w:rtl w:val="0"/>
+              </w:rPr>
+              <w:t xml:space="preserve">RA_6</w:t>
+            </w:r>
+          </w:p>
+        </w:tc>
+        <w:tc>
+          <w:tcPr>
+            <w:shd w:fill="auto" w:val="clear"/>
+            <w:tcMar>
+              <w:top w:w="100.0" w:type="dxa"/>
+              <w:left w:w="100.0" w:type="dxa"/>
+              <w:bottom w:w="100.0" w:type="dxa"/>
+              <w:right w:w="100.0" w:type="dxa"/>
+            </w:tcMar>
+            <w:vAlign w:val="top"/>
+          </w:tcPr>
+          <w:p>
+            <w:pPr>
+              <w:widowControl w:val="0"/>
+              <w:spacing w:after="0" w:line="240" w:lineRule="auto"/>
+              <w:rPr>
+                <w:rFonts w:ascii="Arial" w:cs="Arial" w:eastAsia="Arial" w:hAnsi="Arial"/>
+                <w:sz w:val="24"/>
+                <w:szCs w:val="24"/>
+              </w:rPr>
+            </w:pPr>
+            <w:r>
+              <w:rPr>
+                <w:rFonts w:ascii="Arial" w:cs="Arial" w:eastAsia="Arial" w:hAnsi="Arial"/>
+                <w:sz w:val="24"/>
+                <w:szCs w:val="24"/>
+                <w:rtl w:val="0"/>
+              </w:rPr>
+              <w:t xml:space="preserve">R.N.F. 06</w:t>
+            </w:r>
+          </w:p>
+        </w:tc>
+        <w:tc>
+          <w:tcPr>
+            <w:shd w:fill="auto" w:val="clear"/>
+            <w:tcMar>
+              <w:top w:w="100.0" w:type="dxa"/>
+              <w:left w:w="100.0" w:type="dxa"/>
+              <w:bottom w:w="100.0" w:type="dxa"/>
+              <w:right w:w="100.0" w:type="dxa"/>
+            </w:tcMar>
+            <w:vAlign w:val="top"/>
+          </w:tcPr>
+          <w:p>
+            <w:pPr>
+              <w:widowControl w:val="0"/>
+              <w:spacing w:after="0" w:line="240" w:lineRule="auto"/>
+              <w:rPr>
+                <w:rFonts w:ascii="Arial" w:cs="Arial" w:eastAsia="Arial" w:hAnsi="Arial"/>
+                <w:sz w:val="24"/>
+                <w:szCs w:val="24"/>
+              </w:rPr>
+            </w:pPr>
+            <w:r>
+              <w:rPr>
+                <w:rFonts w:ascii="Arial" w:cs="Arial" w:eastAsia="Arial" w:hAnsi="Arial"/>
+                <w:sz w:val="24"/>
+                <w:szCs w:val="24"/>
+                <w:rtl w:val="0"/>
+              </w:rPr>
+              <w:t xml:space="preserve">Seg. da Informação</w:t>
+            </w:r>
+          </w:p>
+        </w:tc>
+      </w:tr>
+    </w:tbl>
+    <w:p>
+      <w:pPr>
+        <w:spacing w:after="0" w:line="360" w:lineRule="auto"/>
+        <w:jc w:val="center"/>
+        <w:rPr>
+          <w:rFonts w:ascii="Arial" w:cs="Arial" w:eastAsia="Arial" w:hAnsi="Arial"/>
+          <w:i w:val="1"/>
           <w:color w:val="434343"/>
+        </w:rPr>
+      </w:pPr>
+      <w:r>
+        <w:rPr>
+          <w:rFonts w:ascii="Arial" w:cs="Arial" w:eastAsia="Arial" w:hAnsi="Arial"/>
+          <w:i w:val="1"/>
+          <w:color w:val="434343"/>
+          <w:rtl w:val="0"/>
+        </w:rPr>
+        <w:t xml:space="preserve">Tabela 1. Restrições Arquiteturais</w:t>
+      </w:r>
+    </w:p>
+    <w:p>
+      <w:pPr>
+        <w:spacing w:after="0" w:line="360" w:lineRule="auto"/>
+        <w:jc w:val="both"/>
+        <w:rPr>
+          <w:rFonts w:ascii="Arial" w:cs="Arial" w:eastAsia="Arial" w:hAnsi="Arial"/>
+          <w:sz w:val="24"/>
+          <w:szCs w:val="24"/>
+        </w:rPr>
+      </w:pPr>
+      <w:r>
+        <w:rPr>
+          <w:rtl w:val="0"/>
+        </w:rPr>
+      </w:r>
+    </w:p>
+    <w:p>
+      <w:pPr>
+        <w:spacing w:after="0" w:line="360" w:lineRule="auto"/>
+        <w:jc w:val="both"/>
+        <w:rPr>
+          <w:rFonts w:ascii="Arial" w:cs="Arial" w:eastAsia="Arial" w:hAnsi="Arial"/>
+          <w:sz w:val="24"/>
+          <w:szCs w:val="24"/>
+        </w:rPr>
+      </w:pPr>
+      <w:r>
+        <w:rPr>
+          <w:rtl w:val="0"/>
+        </w:rPr>
+      </w:r>
+    </w:p>
+    <w:p>
+      <w:pPr>
+        <w:spacing w:after="280" w:before="280" w:line="240" w:lineRule="auto"/>
+        <w:jc w:val="both"/>
+        <w:rPr>
+          <w:rFonts w:ascii="Times New Roman" w:cs="Times New Roman" w:eastAsia="Times New Roman" w:hAnsi="Times New Roman"/>
+          <w:b w:val="1"/>
+          <w:sz w:val="48"/>
+          <w:szCs w:val="48"/>
+        </w:rPr>
+      </w:pPr>
+      <w:bookmarkStart w:colFirst="0" w:colLast="0" w:name="_heading=h.kzkgqw9di5du" w:id="7"/>
+      <w:bookmarkEnd w:id="7"/>
+      <w:r>
+        <w:rPr>
+          <w:rFonts w:ascii="Times New Roman" w:cs="Times New Roman" w:eastAsia="Times New Roman" w:hAnsi="Times New Roman"/>
+          <w:b w:val="1"/>
+          <w:sz w:val="48"/>
+          <w:szCs w:val="48"/>
+          <w:rtl w:val="0"/>
+        </w:rPr>
+        <w:t xml:space="preserve">3 Representação da arquitetura</w:t>
+      </w:r>
+    </w:p>
+    <w:p>
+      <w:pPr>
+        <w:spacing w:after="0" w:line="360" w:lineRule="auto"/>
+        <w:ind w:firstLine="850.3937007874017"/>
+        <w:jc w:val="both"/>
+        <w:rPr>
+          <w:rFonts w:ascii="Arial" w:cs="Arial" w:eastAsia="Arial" w:hAnsi="Arial"/>
+          <w:sz w:val="24"/>
+          <w:szCs w:val="24"/>
+        </w:rPr>
+      </w:pPr>
+      <w:r>
+        <w:rPr>
+          <w:rFonts w:ascii="Arial" w:cs="Arial" w:eastAsia="Arial" w:hAnsi="Arial"/>
+          <w:sz w:val="24"/>
+          <w:szCs w:val="24"/>
+          <w:rtl w:val="0"/>
+        </w:rPr>
+        <w:t xml:space="preserve">O modelo arquitetural proposto para o desenvolvimento do SEP é composto por 3 componentes, sendo cliente, servidor e banco de dados. O servidor, por sua vez, é composto 3 camadas principais: sendo elas </w:t>
+      </w:r>
+      <w:r>
+        <w:rPr>
+          <w:rFonts w:ascii="Arial" w:cs="Arial" w:eastAsia="Arial" w:hAnsi="Arial"/>
+          <w:i w:val="1"/>
+          <w:sz w:val="24"/>
+          <w:szCs w:val="24"/>
+          <w:rtl w:val="0"/>
+        </w:rPr>
+        <w:t xml:space="preserve">Apresentação</w:t>
+      </w:r>
+      <w:r>
+        <w:rPr>
+          <w:rFonts w:ascii="Arial" w:cs="Arial" w:eastAsia="Arial" w:hAnsi="Arial"/>
+          <w:sz w:val="24"/>
+          <w:szCs w:val="24"/>
+          <w:rtl w:val="0"/>
+        </w:rPr>
+        <w:t xml:space="preserve">, </w:t>
+      </w:r>
+      <w:r>
+        <w:rPr>
+          <w:rFonts w:ascii="Arial" w:cs="Arial" w:eastAsia="Arial" w:hAnsi="Arial"/>
+          <w:i w:val="1"/>
+          <w:sz w:val="24"/>
+          <w:szCs w:val="24"/>
+          <w:rtl w:val="0"/>
+        </w:rPr>
+        <w:t xml:space="preserve">Lógica de Negócio </w:t>
+      </w:r>
+      <w:r>
+        <w:rPr>
+          <w:rFonts w:ascii="Arial" w:cs="Arial" w:eastAsia="Arial" w:hAnsi="Arial"/>
+          <w:sz w:val="24"/>
+          <w:szCs w:val="24"/>
+          <w:rtl w:val="0"/>
+        </w:rPr>
+        <w:t xml:space="preserve">e </w:t>
+      </w:r>
+      <w:r>
+        <w:rPr>
+          <w:rFonts w:ascii="Arial" w:cs="Arial" w:eastAsia="Arial" w:hAnsi="Arial"/>
+          <w:i w:val="1"/>
+          <w:sz w:val="24"/>
+          <w:szCs w:val="24"/>
+          <w:rtl w:val="0"/>
+        </w:rPr>
+        <w:t xml:space="preserve">Lógica de acesso a dados. </w:t>
+      </w:r>
+      <w:r>
+        <w:rPr>
+          <w:rFonts w:ascii="Arial" w:cs="Arial" w:eastAsia="Arial" w:hAnsi="Arial"/>
+          <w:sz w:val="24"/>
+          <w:szCs w:val="24"/>
+          <w:rtl w:val="0"/>
+        </w:rPr>
+        <w:t xml:space="preserve">As camadas são compostas por componentes independentes,  sendo cada um responsável por uma função específica dentro do software. Ainda, devido a esta arquitetura é possível que o desenvolvimento do sistema escalone, adicionando novas camadas e/ou componentes.</w:t>
+      </w:r>
+    </w:p>
+    <w:p>
+      <w:pPr>
+        <w:spacing w:after="0" w:line="360" w:lineRule="auto"/>
+        <w:ind w:firstLine="850.3937007874017"/>
+        <w:jc w:val="both"/>
+        <w:rPr>
+          <w:rFonts w:ascii="Arial" w:cs="Arial" w:eastAsia="Arial" w:hAnsi="Arial"/>
+          <w:sz w:val="24"/>
+          <w:szCs w:val="24"/>
+        </w:rPr>
+      </w:pPr>
+      <w:r>
+        <w:rPr>
+          <w:rFonts w:ascii="Arial" w:cs="Arial" w:eastAsia="Arial" w:hAnsi="Arial"/>
+          <w:sz w:val="24"/>
+          <w:szCs w:val="24"/>
+          <w:rtl w:val="0"/>
+        </w:rPr>
+        <w:t xml:space="preserve">Na </w:t>
+      </w:r>
+      <w:r>
+        <w:rPr>
+          <w:rFonts w:ascii="Arial" w:cs="Arial" w:eastAsia="Arial" w:hAnsi="Arial"/>
+          <w:i w:val="1"/>
+          <w:sz w:val="24"/>
+          <w:szCs w:val="24"/>
+          <w:rtl w:val="0"/>
+        </w:rPr>
+        <w:t xml:space="preserve">Figura 1</w:t>
+      </w:r>
+      <w:r>
+        <w:rPr>
+          <w:rFonts w:ascii="Arial" w:cs="Arial" w:eastAsia="Arial" w:hAnsi="Arial"/>
+          <w:sz w:val="24"/>
+          <w:szCs w:val="24"/>
+          <w:rtl w:val="0"/>
+        </w:rPr>
+        <w:t xml:space="preserve"> pode ser visualizada a representação da arquitetura proposta, bem como seus componentes e a interação entre eles.</w:t>
+      </w:r>
+    </w:p>
+    <w:p>
+      <w:pPr>
+        <w:spacing w:after="0" w:line="360" w:lineRule="auto"/>
+        <w:ind w:firstLine="850.3937007874017"/>
+        <w:jc w:val="both"/>
+        <w:rPr>
+          <w:rFonts w:ascii="Arial" w:cs="Arial" w:eastAsia="Arial" w:hAnsi="Arial"/>
+          <w:sz w:val="24"/>
+          <w:szCs w:val="24"/>
+        </w:rPr>
+      </w:pPr>
+      <w:r>
+        <w:rPr>
+          <w:rtl w:val="0"/>
+        </w:rPr>
+      </w:r>
+    </w:p>
+    <w:p>
+      <w:pPr>
+        <w:spacing w:after="0" w:line="360" w:lineRule="auto"/>
+        <w:ind w:firstLine="0"/>
+        <w:jc w:val="both"/>
+        <w:rPr>
+          <w:rFonts w:ascii="Arial" w:cs="Arial" w:eastAsia="Arial" w:hAnsi="Arial"/>
           <w:sz w:val="26"/>
           <w:szCs w:val="26"/>
         </w:rPr>
       </w:pPr>
-      <w:bookmarkStart w:colFirst="0" w:colLast="0" w:name="_heading=h.c7di7qmsma46" w:id="5"/>
-      <w:bookmarkEnd w:id="5"/>
-      <w:r>
-        <w:rPr>
-          <w:vertAlign w:val="baseline"/>
-          <w:rtl w:val="0"/>
-        </w:rPr>
-        <w:t xml:space="preserve">2.1 </w:t>
-      </w:r>
-      <w:r>
-        <w:rPr>
-          <w:rtl w:val="0"/>
-        </w:rPr>
-        <w:t xml:space="preserve">Restrições Arquiteturais</w:t>
-      </w:r>
-      <w:r>
-        <w:rPr>
-          <w:rtl w:val="0"/>
-        </w:rPr>
+      <w:r>
+        <w:rPr>
+          <w:rFonts w:ascii="Arial" w:cs="Arial" w:eastAsia="Arial" w:hAnsi="Arial"/>
+          <w:sz w:val="26"/>
+          <w:szCs w:val="26"/>
+        </w:rPr>
+        <w:drawing>
+          <wp:inline distB="114300" distT="114300" distL="114300" distR="114300">
+            <wp:extent cx="5753340" cy="2997200"/>
+            <wp:effectExtent b="0" l="0" r="0" t="0"/>
+            <wp:docPr id="1" name="image1.png"/>
+            <a:graphic>
+              <a:graphicData uri="http://schemas.openxmlformats.org/drawingml/2006/picture">
+                <pic:pic>
+                  <pic:nvPicPr>
+                    <pic:cNvPr id="0" name="image1.png"/>
+                    <pic:cNvPicPr preferRelativeResize="0"/>
+                  </pic:nvPicPr>
+                  <pic:blipFill>
+                    <a:blip r:embed="rId7"/>
+                    <a:srcRect b="0" l="0" r="0" t="0"/>
+                    <a:stretch>
+                      <a:fillRect/>
+                    </a:stretch>
+                  </pic:blipFill>
+                  <pic:spPr>
+                    <a:xfrm>
+                      <a:off x="0" y="0"/>
+                      <a:ext cx="5753340" cy="2997200"/>
+                    </a:xfrm>
+                    <a:prstGeom prst="rect"/>
+                    <a:ln/>
+                  </pic:spPr>
+                </pic:pic>
+              </a:graphicData>
+            </a:graphic>
+          </wp:inline>
+        </w:drawing>
+      </w:r>
+      <w:r>
+        <w:rPr>
+          <w:rtl w:val="0"/>
+        </w:rPr>
+      </w:r>
+    </w:p>
+    <w:p>
+      <w:pPr>
+        <w:spacing w:after="0" w:line="276" w:lineRule="auto"/>
+        <w:jc w:val="center"/>
+        <w:rPr>
+          <w:rFonts w:ascii="Arial" w:cs="Arial" w:eastAsia="Arial" w:hAnsi="Arial"/>
+          <w:i w:val="1"/>
+          <w:color w:val="434343"/>
+        </w:rPr>
+      </w:pPr>
+      <w:r>
+        <w:rPr>
+          <w:rFonts w:ascii="Arial" w:cs="Arial" w:eastAsia="Arial" w:hAnsi="Arial"/>
+          <w:i w:val="1"/>
+          <w:color w:val="434343"/>
+          <w:rtl w:val="0"/>
+        </w:rPr>
+        <w:t xml:space="preserve">Figura 1. Diagrama de Arquitetura do Software</w:t>
       </w:r>
     </w:p>
     <w:p>
       <w:pPr>
         <w:spacing w:after="0" w:line="360" w:lineRule="auto"/>
-        <w:ind w:left="0" w:firstLine="0"/>
-        <w:jc w:val="both"/>
-        <w:rPr>
-          <w:rFonts w:ascii="Arial" w:cs="Arial" w:eastAsia="Arial" w:hAnsi="Arial"/>
-          <w:sz w:val="24"/>
-          <w:szCs w:val="24"/>
-        </w:rPr>
-      </w:pPr>
-      <w:r>
-        <w:rPr>
-          <w:rtl w:val="0"/>
-        </w:rPr>
-      </w:r>
-    </w:p>
-    <w:p>
-      <w:pPr>
-        <w:pStyle w:val="Heading1"/>
-        <w:spacing w:after="280" w:before="280" w:line="240" w:lineRule="auto"/>
-        <w:jc w:val="both"/>
-        <w:rPr/>
-      </w:pPr>
-      <w:bookmarkStart w:colFirst="0" w:colLast="0" w:name="_heading=h.kzkgqw9di5du" w:id="6"/>
-      <w:bookmarkEnd w:id="6"/>
-      <w:r>
-        <w:rPr>
-          <w:vertAlign w:val="baseline"/>
-          <w:rtl w:val="0"/>
-        </w:rPr>
-        <w:t xml:space="preserve">3 R</w:t>
-      </w:r>
-      <w:r>
-        <w:rPr>
-          <w:rtl w:val="0"/>
-        </w:rPr>
-        <w:t xml:space="preserve">epresentação da arquitetura</w:t>
+        <w:jc w:val="center"/>
+        <w:rPr>
+          <w:rFonts w:ascii="Arial" w:cs="Arial" w:eastAsia="Arial" w:hAnsi="Arial"/>
+          <w:sz w:val="26"/>
+          <w:szCs w:val="26"/>
+        </w:rPr>
+      </w:pPr>
+      <w:r>
+        <w:rPr>
+          <w:rtl w:val="0"/>
+        </w:rPr>
       </w:r>
     </w:p>
     <w:p>
       <w:pPr>
         <w:spacing w:after="0" w:line="360" w:lineRule="auto"/>
-        <w:ind w:left="0" w:firstLine="0"/>
         <w:jc w:val="both"/>
         <w:rPr>
           <w:rFonts w:ascii="Arial" w:cs="Arial" w:eastAsia="Arial" w:hAnsi="Arial"/>
@@ -1620,18 +2315,313 @@
     </w:p>
     <w:p>
       <w:pPr>
-        <w:pStyle w:val="Heading2"/>
         <w:spacing w:after="0" w:line="360" w:lineRule="auto"/>
         <w:jc w:val="both"/>
-        <w:rPr/>
-      </w:pPr>
-      <w:bookmarkStart w:colFirst="0" w:colLast="0" w:name="_heading=h.3pj6rsez3bz3" w:id="7"/>
-      <w:bookmarkEnd w:id="7"/>
-      <w:r>
-        <w:rPr>
+        <w:rPr>
+          <w:rFonts w:ascii="Times New Roman" w:cs="Times New Roman" w:eastAsia="Times New Roman" w:hAnsi="Times New Roman"/>
+          <w:b w:val="1"/>
+          <w:sz w:val="36"/>
+          <w:szCs w:val="36"/>
+        </w:rPr>
+      </w:pPr>
+      <w:bookmarkStart w:colFirst="0" w:colLast="0" w:name="_heading=h.3pj6rsez3bz3" w:id="8"/>
+      <w:bookmarkEnd w:id="8"/>
+      <w:r>
+        <w:rPr>
+          <w:rFonts w:ascii="Times New Roman" w:cs="Times New Roman" w:eastAsia="Times New Roman" w:hAnsi="Times New Roman"/>
+          <w:b w:val="1"/>
+          <w:sz w:val="36"/>
+          <w:szCs w:val="36"/>
           <w:rtl w:val="0"/>
         </w:rPr>
         <w:t xml:space="preserve">3.1 Detalhamento das camadas</w:t>
+      </w:r>
+    </w:p>
+    <w:p>
+      <w:pPr>
+        <w:spacing w:after="0" w:line="360" w:lineRule="auto"/>
+        <w:jc w:val="both"/>
+        <w:rPr>
+          <w:rFonts w:ascii="Arial" w:cs="Arial" w:eastAsia="Arial" w:hAnsi="Arial"/>
+          <w:sz w:val="24"/>
+          <w:szCs w:val="24"/>
+        </w:rPr>
+      </w:pPr>
+      <w:r>
+        <w:rPr>
+          <w:rFonts w:ascii="Arial" w:cs="Arial" w:eastAsia="Arial" w:hAnsi="Arial"/>
+          <w:sz w:val="24"/>
+          <w:szCs w:val="24"/>
+          <w:rtl w:val="0"/>
+        </w:rPr>
+        <w:t xml:space="preserve">Neste tópico, descreveremos as funcionalidades das camadas que irão compor o servidor do software.</w:t>
+      </w:r>
+    </w:p>
+    <w:p>
+      <w:pPr>
+        <w:spacing w:after="0" w:line="360" w:lineRule="auto"/>
+        <w:jc w:val="both"/>
+        <w:rPr>
+          <w:rFonts w:ascii="Arial" w:cs="Arial" w:eastAsia="Arial" w:hAnsi="Arial"/>
+          <w:sz w:val="24"/>
+          <w:szCs w:val="24"/>
+        </w:rPr>
+      </w:pPr>
+      <w:r>
+        <w:rPr>
+          <w:rtl w:val="0"/>
+        </w:rPr>
+      </w:r>
+    </w:p>
+    <w:p>
+      <w:pPr>
+        <w:spacing w:after="0" w:line="360" w:lineRule="auto"/>
+        <w:jc w:val="both"/>
+        <w:rPr>
+          <w:rFonts w:ascii="Arial" w:cs="Arial" w:eastAsia="Arial" w:hAnsi="Arial"/>
+          <w:b w:val="1"/>
+          <w:sz w:val="26"/>
+          <w:szCs w:val="26"/>
+        </w:rPr>
+      </w:pPr>
+      <w:r>
+        <w:rPr>
+          <w:rFonts w:ascii="Arial" w:cs="Arial" w:eastAsia="Arial" w:hAnsi="Arial"/>
+          <w:b w:val="1"/>
+          <w:sz w:val="26"/>
+          <w:szCs w:val="26"/>
+          <w:rtl w:val="0"/>
+        </w:rPr>
+        <w:t xml:space="preserve">Apresentação</w:t>
+      </w:r>
+    </w:p>
+    <w:p>
+      <w:pPr>
+        <w:spacing w:after="0" w:line="360" w:lineRule="auto"/>
+        <w:ind w:firstLine="850.3937007874017"/>
+        <w:jc w:val="both"/>
+        <w:rPr>
+          <w:rFonts w:ascii="Arial" w:cs="Arial" w:eastAsia="Arial" w:hAnsi="Arial"/>
+          <w:sz w:val="24"/>
+          <w:szCs w:val="24"/>
+        </w:rPr>
+      </w:pPr>
+      <w:r>
+        <w:rPr>
+          <w:rFonts w:ascii="Arial" w:cs="Arial" w:eastAsia="Arial" w:hAnsi="Arial"/>
+          <w:sz w:val="24"/>
+          <w:szCs w:val="24"/>
+          <w:rtl w:val="0"/>
+        </w:rPr>
+        <w:t xml:space="preserve">A camada de apresentação é responsável por criar a UI do sistema, reagir aos eventos do usuário e comunicar com a camada de Lógica de negócio para requisitar ou atualizar dados.</w:t>
+      </w:r>
+    </w:p>
+    <w:p>
+      <w:pPr>
+        <w:numPr>
+          <w:ilvl w:val="0"/>
+          <w:numId w:val="1"/>
+        </w:numPr>
+        <w:spacing w:after="0" w:before="200" w:line="360" w:lineRule="auto"/>
+        <w:ind w:left="720" w:hanging="360"/>
+        <w:jc w:val="both"/>
+        <w:rPr>
+          <w:rFonts w:ascii="Arial" w:cs="Arial" w:eastAsia="Arial" w:hAnsi="Arial"/>
+          <w:sz w:val="24"/>
+          <w:szCs w:val="24"/>
+        </w:rPr>
+      </w:pPr>
+      <w:r>
+        <w:rPr>
+          <w:rFonts w:ascii="Arial" w:cs="Arial" w:eastAsia="Arial" w:hAnsi="Arial"/>
+          <w:b w:val="1"/>
+          <w:sz w:val="24"/>
+          <w:szCs w:val="24"/>
+          <w:rtl w:val="0"/>
+        </w:rPr>
+        <w:t xml:space="preserve">View</w:t>
+      </w:r>
+      <w:r>
+        <w:rPr>
+          <w:rFonts w:ascii="Arial" w:cs="Arial" w:eastAsia="Arial" w:hAnsi="Arial"/>
+          <w:sz w:val="24"/>
+          <w:szCs w:val="24"/>
+          <w:rtl w:val="0"/>
+        </w:rPr>
+        <w:t xml:space="preserve">: provê uma interface de acesso para a interação do cliente com o sistema. Se comunica apenas com a camada </w:t>
+      </w:r>
+      <w:r>
+        <w:rPr>
+          <w:rFonts w:ascii="Arial" w:cs="Arial" w:eastAsia="Arial" w:hAnsi="Arial"/>
+          <w:i w:val="1"/>
+          <w:sz w:val="24"/>
+          <w:szCs w:val="24"/>
+          <w:rtl w:val="0"/>
+        </w:rPr>
+        <w:t xml:space="preserve">Presenter</w:t>
+      </w:r>
+      <w:r>
+        <w:rPr>
+          <w:rFonts w:ascii="Arial" w:cs="Arial" w:eastAsia="Arial" w:hAnsi="Arial"/>
+          <w:sz w:val="24"/>
+          <w:szCs w:val="24"/>
+          <w:rtl w:val="0"/>
+        </w:rPr>
+        <w:t xml:space="preserve">.</w:t>
+      </w:r>
+    </w:p>
+    <w:p>
+      <w:pPr>
+        <w:numPr>
+          <w:ilvl w:val="0"/>
+          <w:numId w:val="1"/>
+        </w:numPr>
+        <w:spacing w:after="0" w:line="360" w:lineRule="auto"/>
+        <w:ind w:left="720" w:hanging="360"/>
+        <w:jc w:val="both"/>
+        <w:rPr>
+          <w:rFonts w:ascii="Arial" w:cs="Arial" w:eastAsia="Arial" w:hAnsi="Arial"/>
+          <w:sz w:val="24"/>
+          <w:szCs w:val="24"/>
+        </w:rPr>
+      </w:pPr>
+      <w:r>
+        <w:rPr>
+          <w:rFonts w:ascii="Arial" w:cs="Arial" w:eastAsia="Arial" w:hAnsi="Arial"/>
+          <w:b w:val="1"/>
+          <w:sz w:val="24"/>
+          <w:szCs w:val="24"/>
+          <w:rtl w:val="0"/>
+        </w:rPr>
+        <w:t xml:space="preserve">Presenter</w:t>
+      </w:r>
+      <w:r>
+        <w:rPr>
+          <w:rFonts w:ascii="Arial" w:cs="Arial" w:eastAsia="Arial" w:hAnsi="Arial"/>
+          <w:sz w:val="24"/>
+          <w:szCs w:val="24"/>
+          <w:rtl w:val="0"/>
+        </w:rPr>
+        <w:t xml:space="preserve">: realiza a comunicação com a lógica de negócios. Responsável por tratar os eventos da camada view, realizar chamadas a camada de Aplicação e modificar a </w:t>
+      </w:r>
+      <w:r>
+        <w:rPr>
+          <w:rFonts w:ascii="Arial" w:cs="Arial" w:eastAsia="Arial" w:hAnsi="Arial"/>
+          <w:i w:val="1"/>
+          <w:sz w:val="24"/>
+          <w:szCs w:val="24"/>
+          <w:rtl w:val="0"/>
+        </w:rPr>
+        <w:t xml:space="preserve">View</w:t>
+      </w:r>
+      <w:r>
+        <w:rPr>
+          <w:rFonts w:ascii="Arial" w:cs="Arial" w:eastAsia="Arial" w:hAnsi="Arial"/>
+          <w:sz w:val="24"/>
+          <w:szCs w:val="24"/>
+          <w:rtl w:val="0"/>
+        </w:rPr>
+        <w:t xml:space="preserve">.</w:t>
+      </w:r>
+    </w:p>
+    <w:p>
+      <w:pPr>
+        <w:spacing w:after="0" w:line="360" w:lineRule="auto"/>
+        <w:jc w:val="both"/>
+        <w:rPr>
+          <w:rFonts w:ascii="Arial" w:cs="Arial" w:eastAsia="Arial" w:hAnsi="Arial"/>
+          <w:sz w:val="24"/>
+          <w:szCs w:val="24"/>
+        </w:rPr>
+      </w:pPr>
+      <w:r>
+        <w:rPr>
+          <w:rtl w:val="0"/>
+        </w:rPr>
+      </w:r>
+    </w:p>
+    <w:p>
+      <w:pPr>
+        <w:spacing w:after="0" w:line="360" w:lineRule="auto"/>
+        <w:jc w:val="both"/>
+        <w:rPr>
+          <w:rFonts w:ascii="Arial" w:cs="Arial" w:eastAsia="Arial" w:hAnsi="Arial"/>
+          <w:sz w:val="24"/>
+          <w:szCs w:val="24"/>
+        </w:rPr>
+      </w:pPr>
+      <w:r>
+        <w:rPr>
+          <w:rFonts w:ascii="Arial" w:cs="Arial" w:eastAsia="Arial" w:hAnsi="Arial"/>
+          <w:b w:val="1"/>
+          <w:sz w:val="26"/>
+          <w:szCs w:val="26"/>
+          <w:rtl w:val="0"/>
+        </w:rPr>
+        <w:t xml:space="preserve">Lógica de Negócio</w:t>
+      </w:r>
+      <w:r>
+        <w:rPr>
+          <w:rtl w:val="0"/>
+        </w:rPr>
+      </w:r>
+    </w:p>
+    <w:p>
+      <w:pPr>
+        <w:spacing w:after="0" w:line="360" w:lineRule="auto"/>
+        <w:jc w:val="both"/>
+        <w:rPr>
+          <w:rFonts w:ascii="Arial" w:cs="Arial" w:eastAsia="Arial" w:hAnsi="Arial"/>
+          <w:sz w:val="24"/>
+          <w:szCs w:val="24"/>
+        </w:rPr>
+      </w:pPr>
+      <w:r>
+        <w:rPr>
+          <w:rtl w:val="0"/>
+        </w:rPr>
+      </w:r>
+    </w:p>
+    <w:p>
+      <w:pPr>
+        <w:spacing w:after="0" w:line="360" w:lineRule="auto"/>
+        <w:jc w:val="both"/>
+        <w:rPr>
+          <w:rFonts w:ascii="Arial" w:cs="Arial" w:eastAsia="Arial" w:hAnsi="Arial"/>
+          <w:sz w:val="24"/>
+          <w:szCs w:val="24"/>
+        </w:rPr>
+      </w:pPr>
+      <w:r>
+        <w:rPr>
+          <w:rtl w:val="0"/>
+        </w:rPr>
+      </w:r>
+    </w:p>
+    <w:p>
+      <w:pPr>
+        <w:spacing w:after="0" w:line="360" w:lineRule="auto"/>
+        <w:jc w:val="both"/>
+        <w:rPr>
+          <w:rFonts w:ascii="Arial" w:cs="Arial" w:eastAsia="Arial" w:hAnsi="Arial"/>
+          <w:sz w:val="24"/>
+          <w:szCs w:val="24"/>
+        </w:rPr>
+      </w:pPr>
+      <w:r>
+        <w:rPr>
+          <w:rFonts w:ascii="Arial" w:cs="Arial" w:eastAsia="Arial" w:hAnsi="Arial"/>
+          <w:b w:val="1"/>
+          <w:sz w:val="26"/>
+          <w:szCs w:val="26"/>
+          <w:rtl w:val="0"/>
+        </w:rPr>
+        <w:t xml:space="preserve">Lógica de Acesso a Dados</w:t>
+      </w:r>
+      <w:r>
+        <w:rPr>
+          <w:rtl w:val="0"/>
+        </w:rPr>
       </w:r>
     </w:p>
     <w:p>
@@ -1654,7 +2644,6 @@
     <w:p>
       <w:pPr>
         <w:spacing w:after="0" w:line="360" w:lineRule="auto"/>
-        <w:ind w:left="0" w:firstLine="0"/>
         <w:jc w:val="both"/>
         <w:rPr>
           <w:rFonts w:ascii="Arial" w:cs="Arial" w:eastAsia="Arial" w:hAnsi="Arial"/>
@@ -1670,25 +2659,32 @@
     </w:p>
     <w:p>
       <w:pPr>
-        <w:spacing w:after="0" w:line="360" w:lineRule="auto"/>
-        <w:ind w:left="0" w:firstLine="0"/>
+        <w:spacing w:before="200" w:line="240" w:lineRule="auto"/>
         <w:jc w:val="both"/>
         <w:rPr>
-          <w:rFonts w:ascii="Arial" w:cs="Arial" w:eastAsia="Arial" w:hAnsi="Arial"/>
-          <w:sz w:val="24"/>
-          <w:szCs w:val="24"/>
-        </w:rPr>
-      </w:pPr>
-      <w:r>
-        <w:rPr>
-          <w:rtl w:val="0"/>
-        </w:rPr>
-      </w:r>
-    </w:p>
-    <w:p>
-      <w:pPr>
-        <w:spacing w:after="0" w:line="360" w:lineRule="auto"/>
-        <w:ind w:left="0" w:firstLine="0"/>
+          <w:rFonts w:ascii="Times New Roman" w:cs="Times New Roman" w:eastAsia="Times New Roman" w:hAnsi="Times New Roman"/>
+          <w:b w:val="1"/>
+          <w:sz w:val="48"/>
+          <w:szCs w:val="48"/>
+        </w:rPr>
+      </w:pPr>
+      <w:bookmarkStart w:colFirst="0" w:colLast="0" w:name="_heading=h.am1qdkfhy5xd" w:id="9"/>
+      <w:bookmarkEnd w:id="9"/>
+      <w:r>
+        <w:rPr>
+          <w:rFonts w:ascii="Times New Roman" w:cs="Times New Roman" w:eastAsia="Times New Roman" w:hAnsi="Times New Roman"/>
+          <w:b w:val="1"/>
+          <w:sz w:val="48"/>
+          <w:szCs w:val="48"/>
+          <w:rtl w:val="0"/>
+        </w:rPr>
+        <w:t xml:space="preserve">4. Tecnologias Utilizadas</w:t>
+      </w:r>
+    </w:p>
+    <w:p>
+      <w:pPr>
+        <w:spacing w:before="200" w:lineRule="auto"/>
+        <w:ind w:firstLine="850.3937007874017"/>
         <w:jc w:val="both"/>
         <w:rPr>
           <w:rFonts w:ascii="Arial" w:cs="Arial" w:eastAsia="Arial" w:hAnsi="Arial"/>
@@ -1698,53 +2694,49 @@
       </w:pPr>
       <w:r>
         <w:rPr>
-          <w:rtl w:val="0"/>
-        </w:rPr>
-      </w:r>
-    </w:p>
-    <w:p>
-      <w:pPr>
-        <w:pStyle w:val="Heading1"/>
+          <w:rFonts w:ascii="Arial" w:cs="Arial" w:eastAsia="Arial" w:hAnsi="Arial"/>
+          <w:sz w:val="24"/>
+          <w:szCs w:val="24"/>
+          <w:rtl w:val="0"/>
+        </w:rPr>
+        <w:t xml:space="preserve">Nesta seção apresentaremos as tecnologias escolhidas para o desenvolvimento deste projeto.</w:t>
+      </w:r>
+    </w:p>
+    <w:p>
+      <w:pPr>
         <w:spacing w:before="200" w:lineRule="auto"/>
         <w:jc w:val="both"/>
-        <w:rPr/>
-      </w:pPr>
-      <w:bookmarkStart w:colFirst="0" w:colLast="0" w:name="_heading=h.am1qdkfhy5xd" w:id="8"/>
-      <w:bookmarkEnd w:id="8"/>
-      <w:r>
-        <w:rPr>
-          <w:rtl w:val="0"/>
-        </w:rPr>
-        <w:t xml:space="preserve">4. Tecnologias Utilizadas</w:t>
-      </w:r>
-    </w:p>
-    <w:p>
-      <w:pPr>
-        <w:spacing w:before="200" w:lineRule="auto"/>
+        <w:rPr>
+          <w:rFonts w:ascii="Arial" w:cs="Arial" w:eastAsia="Arial" w:hAnsi="Arial"/>
+          <w:sz w:val="24"/>
+          <w:szCs w:val="24"/>
+        </w:rPr>
+      </w:pPr>
+      <w:r>
+        <w:rPr>
+          <w:rtl w:val="0"/>
+        </w:rPr>
+      </w:r>
+    </w:p>
+    <w:p>
+      <w:pPr>
+        <w:spacing w:before="200" w:line="240" w:lineRule="auto"/>
         <w:jc w:val="both"/>
         <w:rPr>
-          <w:rFonts w:ascii="Arial" w:cs="Arial" w:eastAsia="Arial" w:hAnsi="Arial"/>
-          <w:sz w:val="24"/>
-          <w:szCs w:val="24"/>
-        </w:rPr>
-      </w:pPr>
-      <w:r>
-        <w:rPr>
-          <w:rtl w:val="0"/>
-        </w:rPr>
-      </w:r>
-    </w:p>
-    <w:p>
-      <w:pPr>
-        <w:pStyle w:val="Heading2"/>
-        <w:spacing w:before="200" w:lineRule="auto"/>
-        <w:jc w:val="both"/>
-        <w:rPr/>
-      </w:pPr>
-      <w:bookmarkStart w:colFirst="0" w:colLast="0" w:name="_heading=h.2nm6c4vzg4n1" w:id="9"/>
-      <w:bookmarkEnd w:id="9"/>
-      <w:r>
-        <w:rPr>
+          <w:rFonts w:ascii="Times New Roman" w:cs="Times New Roman" w:eastAsia="Times New Roman" w:hAnsi="Times New Roman"/>
+          <w:b w:val="1"/>
+          <w:sz w:val="36"/>
+          <w:szCs w:val="36"/>
+        </w:rPr>
+      </w:pPr>
+      <w:bookmarkStart w:colFirst="0" w:colLast="0" w:name="_heading=h.2nm6c4vzg4n1" w:id="10"/>
+      <w:bookmarkEnd w:id="10"/>
+      <w:r>
+        <w:rPr>
+          <w:rFonts w:ascii="Times New Roman" w:cs="Times New Roman" w:eastAsia="Times New Roman" w:hAnsi="Times New Roman"/>
+          <w:b w:val="1"/>
+          <w:sz w:val="36"/>
+          <w:szCs w:val="36"/>
           <w:rtl w:val="0"/>
         </w:rPr>
         <w:t xml:space="preserve">4.1 Vaadin</w:t>
@@ -1766,13 +2758,22 @@
     </w:p>
     <w:p>
       <w:pPr>
-        <w:pStyle w:val="Heading2"/>
-        <w:rPr/>
-      </w:pPr>
-      <w:bookmarkStart w:colFirst="0" w:colLast="0" w:name="_heading=h.iyaphvlgl0fj" w:id="10"/>
-      <w:bookmarkEnd w:id="10"/>
-      <w:r>
-        <w:rPr>
+        <w:spacing w:line="240" w:lineRule="auto"/>
+        <w:rPr>
+          <w:rFonts w:ascii="Times New Roman" w:cs="Times New Roman" w:eastAsia="Times New Roman" w:hAnsi="Times New Roman"/>
+          <w:b w:val="1"/>
+          <w:sz w:val="36"/>
+          <w:szCs w:val="36"/>
+        </w:rPr>
+      </w:pPr>
+      <w:bookmarkStart w:colFirst="0" w:colLast="0" w:name="_heading=h.iyaphvlgl0fj" w:id="11"/>
+      <w:bookmarkEnd w:id="11"/>
+      <w:r>
+        <w:rPr>
+          <w:rFonts w:ascii="Times New Roman" w:cs="Times New Roman" w:eastAsia="Times New Roman" w:hAnsi="Times New Roman"/>
+          <w:b w:val="1"/>
+          <w:sz w:val="36"/>
+          <w:szCs w:val="36"/>
           <w:rtl w:val="0"/>
         </w:rPr>
         <w:t xml:space="preserve">4.2 PostgreSQL</w:t>
@@ -1794,13 +2795,22 @@
     </w:p>
     <w:p>
       <w:pPr>
-        <w:pStyle w:val="Heading2"/>
-        <w:rPr/>
-      </w:pPr>
-      <w:bookmarkStart w:colFirst="0" w:colLast="0" w:name="_heading=h.kk487r8ous1u" w:id="11"/>
-      <w:bookmarkEnd w:id="11"/>
-      <w:r>
-        <w:rPr>
+        <w:spacing w:line="240" w:lineRule="auto"/>
+        <w:rPr>
+          <w:rFonts w:ascii="Times New Roman" w:cs="Times New Roman" w:eastAsia="Times New Roman" w:hAnsi="Times New Roman"/>
+          <w:b w:val="1"/>
+          <w:sz w:val="36"/>
+          <w:szCs w:val="36"/>
+        </w:rPr>
+      </w:pPr>
+      <w:bookmarkStart w:colFirst="0" w:colLast="0" w:name="_heading=h.kk487r8ous1u" w:id="12"/>
+      <w:bookmarkEnd w:id="12"/>
+      <w:r>
+        <w:rPr>
+          <w:rFonts w:ascii="Times New Roman" w:cs="Times New Roman" w:eastAsia="Times New Roman" w:hAnsi="Times New Roman"/>
+          <w:b w:val="1"/>
+          <w:sz w:val="36"/>
+          <w:szCs w:val="36"/>
           <w:rtl w:val="0"/>
         </w:rPr>
         <w:t xml:space="preserve">4.3 Hibernate</w:t>
@@ -1834,17 +2844,180 @@
         </w:rPr>
       </w:r>
     </w:p>
+    <w:p>
+      <w:pPr>
+        <w:rPr>
+          <w:rFonts w:ascii="Arial" w:cs="Arial" w:eastAsia="Arial" w:hAnsi="Arial"/>
+          <w:b w:val="1"/>
+          <w:sz w:val="26"/>
+          <w:szCs w:val="26"/>
+        </w:rPr>
+        <w:sectPr>
+          <w:type w:val="nextPage"/>
+          <w:pgSz w:h="16838" w:w="11906" w:orient="portrait"/>
+          <w:pgMar w:bottom="1417" w:top="1417" w:left="1701" w:right="1144.1338582677172" w:header="708" w:footer="708"/>
+        </w:sectPr>
+      </w:pPr>
+      <w:r>
+        <w:rPr>
+          <w:rtl w:val="0"/>
+        </w:rPr>
+      </w:r>
+    </w:p>
+    <w:p>
+      <w:pPr>
+        <w:rPr>
+          <w:rFonts w:ascii="Arial" w:cs="Arial" w:eastAsia="Arial" w:hAnsi="Arial"/>
+          <w:b w:val="1"/>
+          <w:sz w:val="26"/>
+          <w:szCs w:val="26"/>
+        </w:rPr>
+      </w:pPr>
+      <w:r>
+        <w:rPr>
+          <w:rtl w:val="0"/>
+        </w:rPr>
+      </w:r>
+    </w:p>
+    <w:p>
+      <w:pPr>
+        <w:rPr>
+          <w:rFonts w:ascii="Arial" w:cs="Arial" w:eastAsia="Arial" w:hAnsi="Arial"/>
+          <w:sz w:val="24"/>
+          <w:szCs w:val="24"/>
+        </w:rPr>
+      </w:pPr>
+      <w:r>
+        <w:rPr>
+          <w:rtl w:val="0"/>
+        </w:rPr>
+      </w:r>
+    </w:p>
     <w:sectPr>
-      <w:type w:val="nextPage"/>
+      <w:type w:val="continuous"/>
       <w:pgSz w:h="16838" w:w="11906" w:orient="portrait"/>
-      <w:pgMar w:bottom="1417" w:top="1417" w:left="1701" w:right="1701" w:header="708" w:footer="708"/>
+      <w:pgMar w:bottom="1417" w:top="1417" w:left="1701" w:right="1144" w:header="708" w:footer="708"/>
     </w:sectPr>
   </w:body>
 </w:document>
 </file>
 
 <file path=word/numbering.xml><?xml version="1.0" encoding="utf-8"?>
-<w:numbering xmlns:mc="http://schemas.openxmlformats.org/markup-compatibility/2006" xmlns:o="urn:schemas-microsoft-com:office:office" xmlns:r="http://schemas.openxmlformats.org/officeDocument/2006/relationships" xmlns:m="http://schemas.openxmlformats.org/officeDocument/2006/math" xmlns:v="urn:schemas-microsoft-com:vml" xmlns:wp="http://schemas.openxmlformats.org/drawingml/2006/wordprocessingDrawing" xmlns:w10="urn:schemas-microsoft-com:office:word" xmlns:w="http://schemas.openxmlformats.org/wordprocessingml/2006/main" xmlns:wne="http://schemas.microsoft.com/office/word/2006/wordml" xmlns:sl="http://schemas.openxmlformats.org/schemaLibrary/2006/main" xmlns:a="http://schemas.openxmlformats.org/drawingml/2006/main" xmlns:pic="http://schemas.openxmlformats.org/drawingml/2006/picture" xmlns:c="http://schemas.openxmlformats.org/drawingml/2006/chart" xmlns:lc="http://schemas.openxmlformats.org/drawingml/2006/lockedCanvas" xmlns:dgm="http://schemas.openxmlformats.org/drawingml/2006/diagram" xmlns:wps="http://schemas.microsoft.com/office/word/2010/wordprocessingShape" xmlns:wpg="http://schemas.microsoft.com/office/word/2010/wordprocessingGroup" xmlns:w14="http://schemas.microsoft.com/office/word/2010/wordml" xmlns:w15="http://schemas.microsoft.com/office/word/2012/wordml"/>
+<w:numbering xmlns:mc="http://schemas.openxmlformats.org/markup-compatibility/2006" xmlns:o="urn:schemas-microsoft-com:office:office" xmlns:r="http://schemas.openxmlformats.org/officeDocument/2006/relationships" xmlns:m="http://schemas.openxmlformats.org/officeDocument/2006/math" xmlns:v="urn:schemas-microsoft-com:vml" xmlns:wp="http://schemas.openxmlformats.org/drawingml/2006/wordprocessingDrawing" xmlns:w10="urn:schemas-microsoft-com:office:word" xmlns:w="http://schemas.openxmlformats.org/wordprocessingml/2006/main" xmlns:wne="http://schemas.microsoft.com/office/word/2006/wordml" xmlns:sl="http://schemas.openxmlformats.org/schemaLibrary/2006/main" xmlns:a="http://schemas.openxmlformats.org/drawingml/2006/main" xmlns:pic="http://schemas.openxmlformats.org/drawingml/2006/picture" xmlns:c="http://schemas.openxmlformats.org/drawingml/2006/chart" xmlns:lc="http://schemas.openxmlformats.org/drawingml/2006/lockedCanvas" xmlns:dgm="http://schemas.openxmlformats.org/drawingml/2006/diagram" xmlns:wps="http://schemas.microsoft.com/office/word/2010/wordprocessingShape" xmlns:wpg="http://schemas.microsoft.com/office/word/2010/wordprocessingGroup" xmlns:w14="http://schemas.microsoft.com/office/word/2010/wordml" xmlns:w15="http://schemas.microsoft.com/office/word/2012/wordml">
+  <w:abstractNum w:abstractNumId="1">
+    <w:lvl w:ilvl="0">
+      <w:start w:val="1"/>
+      <w:numFmt w:val="bullet"/>
+      <w:lvlText w:val="●"/>
+      <w:lvlJc w:val="left"/>
+      <w:pPr>
+        <w:ind w:left="720" w:hanging="360"/>
+      </w:pPr>
+      <w:rPr>
+        <w:u w:val="none"/>
+      </w:rPr>
+    </w:lvl>
+    <w:lvl w:ilvl="1">
+      <w:start w:val="1"/>
+      <w:numFmt w:val="bullet"/>
+      <w:lvlText w:val="○"/>
+      <w:lvlJc w:val="left"/>
+      <w:pPr>
+        <w:ind w:left="1440" w:hanging="360"/>
+      </w:pPr>
+      <w:rPr>
+        <w:u w:val="none"/>
+      </w:rPr>
+    </w:lvl>
+    <w:lvl w:ilvl="2">
+      <w:start w:val="1"/>
+      <w:numFmt w:val="bullet"/>
+      <w:lvlText w:val="■"/>
+      <w:lvlJc w:val="left"/>
+      <w:pPr>
+        <w:ind w:left="2160" w:hanging="360"/>
+      </w:pPr>
+      <w:rPr>
+        <w:u w:val="none"/>
+      </w:rPr>
+    </w:lvl>
+    <w:lvl w:ilvl="3">
+      <w:start w:val="1"/>
+      <w:numFmt w:val="bullet"/>
+      <w:lvlText w:val="●"/>
+      <w:lvlJc w:val="left"/>
+      <w:pPr>
+        <w:ind w:left="2880" w:hanging="360"/>
+      </w:pPr>
+      <w:rPr>
+        <w:u w:val="none"/>
+      </w:rPr>
+    </w:lvl>
+    <w:lvl w:ilvl="4">
+      <w:start w:val="1"/>
+      <w:numFmt w:val="bullet"/>
+      <w:lvlText w:val="○"/>
+      <w:lvlJc w:val="left"/>
+      <w:pPr>
+        <w:ind w:left="3600" w:hanging="360"/>
+      </w:pPr>
+      <w:rPr>
+        <w:u w:val="none"/>
+      </w:rPr>
+    </w:lvl>
+    <w:lvl w:ilvl="5">
+      <w:start w:val="1"/>
+      <w:numFmt w:val="bullet"/>
+      <w:lvlText w:val="■"/>
+      <w:lvlJc w:val="left"/>
+      <w:pPr>
+        <w:ind w:left="4320" w:hanging="360"/>
+      </w:pPr>
+      <w:rPr>
+        <w:u w:val="none"/>
+      </w:rPr>
+    </w:lvl>
+    <w:lvl w:ilvl="6">
+      <w:start w:val="1"/>
+      <w:numFmt w:val="bullet"/>
+      <w:lvlText w:val="●"/>
+      <w:lvlJc w:val="left"/>
+      <w:pPr>
+        <w:ind w:left="5040" w:hanging="360"/>
+      </w:pPr>
+      <w:rPr>
+        <w:u w:val="none"/>
+      </w:rPr>
+    </w:lvl>
+    <w:lvl w:ilvl="7">
+      <w:start w:val="1"/>
+      <w:numFmt w:val="bullet"/>
+      <w:lvlText w:val="○"/>
+      <w:lvlJc w:val="left"/>
+      <w:pPr>
+        <w:ind w:left="5760" w:hanging="360"/>
+      </w:pPr>
+      <w:rPr>
+        <w:u w:val="none"/>
+      </w:rPr>
+    </w:lvl>
+    <w:lvl w:ilvl="8">
+      <w:start w:val="1"/>
+      <w:numFmt w:val="bullet"/>
+      <w:lvlText w:val="■"/>
+      <w:lvlJc w:val="left"/>
+      <w:pPr>
+        <w:ind w:left="6480" w:hanging="360"/>
+      </w:pPr>
+      <w:rPr>
+        <w:u w:val="none"/>
+      </w:rPr>
+    </w:lvl>
+  </w:abstractNum>
+  <w:num w:numId="1">
+    <w:abstractNumId w:val="1"/>
+  </w:num>
+</w:numbering>
 </file>
 
 <file path=word/styles.xml><?xml version="1.0" encoding="utf-8"?>
@@ -2493,6 +3666,19 @@
       <w:sz w:val="48"/>
       <w:szCs w:val="48"/>
     </w:rPr>
+  </w:style>
+  <w:style w:type="table" w:styleId="Table1">
+    <w:basedOn w:val="TableNormal"/>
+    <w:tblPr>
+      <w:tblStyleRowBandSize w:val="1"/>
+      <w:tblStyleColBandSize w:val="1"/>
+      <w:tblCellMar>
+        <w:top w:w="15.0" w:type="dxa"/>
+        <w:left w:w="15.0" w:type="dxa"/>
+        <w:bottom w:w="15.0" w:type="dxa"/>
+        <w:right w:w="15.0" w:type="dxa"/>
+      </w:tblCellMar>
+    </w:tblPr>
   </w:style>
 </w:styles>
 </file>
@@ -2794,7 +3980,7 @@
 
 <file path=customXML/item1.xml><?xml version="1.0" encoding="utf-8"?>
 <go:gDocsCustomXmlDataStorage xmlns:go="http://customooxmlschemas.google.com/" xmlns:r="http://schemas.openxmlformats.org/officeDocument/2006/relationships" uri="GoogleDocsCustomDataVersion1">
-  <go:docsCustomData xmlns:go="http://customooxmlschemas.google.com/" roundtripDataSignature="AMtx7miCPDH5qQKBPVVskgcKfiEAkyk53A==">AMUW2mX0mE5GJ2cCprmO9nuNKXExcRyem6MINrRp31txeiFqyICPu1h+oLgxcTnHOcUoGzRbi40qCdhpkmEEUM63+cXDAOL41qSOzLp5lghtj6k7MrufUb/psJ/zl2fFjPaDbpro8+W6RCFnS6yojC4dnzdygt3n7nNRmx/1eerlL5joeRuXYhSoYGPcbXGwB9TlmzUn6WxfZC/kU0N9JaRVxZXPnJ6rABqhSv/CFZ091hhWK9OtpfbnaXCSsUUX29ew9PAN68Yk9qtkMYLF0uCqDeO/TD/0fSqUXrTo4SWHMJEFCgHknxpXdOrLLOkreQTdU80z883ocl24mN7nA0IpTyiAzUchvR2cPKlVpkQHwg/Q5xBWTao=</go:docsCustomData>
+  <go:docsCustomData xmlns:go="http://customooxmlschemas.google.com/" roundtripDataSignature="AMtx7mjLQP0g4q3AEAN8JzL6h/MPWyGUpw==">AMUW2mV44Xn5WxNOHH+dNVytRDjPUZtjb2QxZkBj7XG8MdOfPg+2iPdFsRj1Qkf/SDggOvFJpxIegm/9ggMTOBXDzqbUhc1SmAKSDrh/qT1N+qAFe7thH2nYexd4+0ah5293dacy54p0IABdL27B3lzxoX6QAlMJdGbzJ61EmX+L/sz3sTy6svIx9KIwA5F1n2jLxTOPwH/ETh04croOmLRjNpY+oOcaYxwTPz4Sx+Kviz5NPFtKrhRpuIt3QsvXmMbNRekAAitWb93XLY5wiPRXZj8dqhmvBV+zG0HhBkw7K9ynGPPsrnrJC93G9EjFt8wx7gkKRF7l6B3JtiJqCdY8EIGy97LFfIUP0eFWjEfNDZiNYyXwFiuC5ElXx1T+1e+VKLGuSAi9</go:docsCustomData>
 </go:gDocsCustomXmlDataStorage>
 </file>
 

</xml_diff>

<commit_message>
Adicionando informções sobre o Vaadin, e adicionando detalhes sobre a camada de apresentação
</commit_message>
<xml_diff>
--- a/Documentacao - artefatos/Documento de Arquitetura - SEP.docx
+++ b/Documentacao - artefatos/Documento de Arquitetura - SEP.docx
@@ -2534,7 +2534,7 @@
           <w:szCs w:val="24"/>
           <w:rtl w:val="0"/>
         </w:rPr>
-        <w:t xml:space="preserve">O modelo arquitetural proposto para o desenvolvimento do SEP é composto por 3 componentes, sendo cliente, servidor e banco de dados. O servidor, por sua vez, é composto 3 camadas principais: sendo elas </w:t>
+        <w:t xml:space="preserve">O modelo arquitetural proposto para o desenvolvimento do SEP é composto por 3 componentes, sendo cliente, servidor e banco de dados. O servidor, por sua vez, é composto por 3 camadas principais: sendo elas </w:t>
       </w:r>
       <w:r>
         <w:rPr>
@@ -2672,7 +2672,7 @@
           <wp:inline distB="114300" distT="114300" distL="114300" distR="114300">
             <wp:extent cx="5753340" cy="2997200"/>
             <wp:effectExtent b="0" l="0" r="0" t="0"/>
-            <wp:docPr id="2" name="image1.png"/>
+            <wp:docPr id="3" name="image1.png"/>
             <a:graphic>
               <a:graphicData uri="http://schemas.openxmlformats.org/drawingml/2006/picture">
                 <pic:pic>
@@ -3024,8 +3024,78 @@
       </w:pPr>
       <w:r>
         <w:rPr>
-          <w:rtl w:val="0"/>
-        </w:rPr>
+          <w:rFonts w:ascii="Arial" w:cs="Arial" w:eastAsia="Arial" w:hAnsi="Arial"/>
+          <w:sz w:val="24"/>
+          <w:szCs w:val="24"/>
+          <w:rtl w:val="0"/>
+        </w:rPr>
+        <w:t xml:space="preserve">A camada de Lógica de Negócios contém as entidades do domínio e as regras de negócio da aplicação.</w:t>
+      </w:r>
+    </w:p>
+    <w:p>
+      <w:pPr>
+        <w:spacing w:after="0" w:line="360" w:lineRule="auto"/>
+        <w:jc w:val="both"/>
+        <w:rPr>
+          <w:rFonts w:ascii="Arial" w:cs="Arial" w:eastAsia="Arial" w:hAnsi="Arial"/>
+          <w:sz w:val="24"/>
+          <w:szCs w:val="24"/>
+        </w:rPr>
+      </w:pPr>
+      <w:r>
+        <w:rPr>
+          <w:rtl w:val="0"/>
+        </w:rPr>
+      </w:r>
+    </w:p>
+    <w:p>
+      <w:pPr>
+        <w:numPr>
+          <w:ilvl w:val="0"/>
+          <w:numId w:val="2"/>
+        </w:numPr>
+        <w:spacing w:after="0" w:line="360" w:lineRule="auto"/>
+        <w:ind w:left="720" w:hanging="360"/>
+        <w:jc w:val="both"/>
+        <w:rPr>
+          <w:rFonts w:ascii="Arial" w:cs="Arial" w:eastAsia="Arial" w:hAnsi="Arial"/>
+          <w:sz w:val="24"/>
+          <w:szCs w:val="24"/>
+        </w:rPr>
+      </w:pPr>
+      <w:r>
+        <w:rPr>
+          <w:rFonts w:ascii="Arial" w:cs="Arial" w:eastAsia="Arial" w:hAnsi="Arial"/>
+          <w:sz w:val="24"/>
+          <w:szCs w:val="24"/>
+          <w:rtl w:val="0"/>
+        </w:rPr>
+        <w:t xml:space="preserve">Entidade: contém os conceitos do domínio do problema (Classes).</w:t>
+      </w:r>
+    </w:p>
+    <w:p>
+      <w:pPr>
+        <w:numPr>
+          <w:ilvl w:val="0"/>
+          <w:numId w:val="3"/>
+        </w:numPr>
+        <w:spacing w:after="0" w:line="360" w:lineRule="auto"/>
+        <w:ind w:left="720" w:hanging="360"/>
+        <w:jc w:val="both"/>
+        <w:rPr>
+          <w:rFonts w:ascii="Arial" w:cs="Arial" w:eastAsia="Arial" w:hAnsi="Arial"/>
+          <w:sz w:val="24"/>
+          <w:szCs w:val="24"/>
+        </w:rPr>
+      </w:pPr>
+      <w:r>
+        <w:rPr>
+          <w:rFonts w:ascii="Arial" w:cs="Arial" w:eastAsia="Arial" w:hAnsi="Arial"/>
+          <w:sz w:val="24"/>
+          <w:szCs w:val="24"/>
+          <w:rtl w:val="0"/>
+        </w:rPr>
+        <w:t xml:space="preserve">Aplicação: funções, validações e outras regras de negócio da aplicação. Esta camada se comunica com Entidade e Persistência.</w:t>
       </w:r>
     </w:p>
     <w:p>
@@ -3190,16 +3260,105 @@
     </w:p>
     <w:p>
       <w:pPr>
-        <w:rPr>
-          <w:rFonts w:ascii="Arial" w:cs="Arial" w:eastAsia="Arial" w:hAnsi="Arial"/>
-          <w:sz w:val="24"/>
-          <w:szCs w:val="24"/>
-        </w:rPr>
-      </w:pPr>
-      <w:r>
-        <w:rPr>
-          <w:rtl w:val="0"/>
-        </w:rPr>
+        <w:spacing w:after="0" w:line="360" w:lineRule="auto"/>
+        <w:ind w:firstLine="850.3937007874017"/>
+        <w:jc w:val="both"/>
+        <w:rPr>
+          <w:rFonts w:ascii="Arial" w:cs="Arial" w:eastAsia="Arial" w:hAnsi="Arial"/>
+          <w:sz w:val="24"/>
+          <w:szCs w:val="24"/>
+        </w:rPr>
+      </w:pPr>
+      <w:r>
+        <w:rPr>
+          <w:rFonts w:ascii="Arial" w:cs="Arial" w:eastAsia="Arial" w:hAnsi="Arial"/>
+          <w:sz w:val="24"/>
+          <w:szCs w:val="24"/>
+          <w:rtl w:val="0"/>
+        </w:rPr>
+        <w:t xml:space="preserve">Vaadin é um framework Java para desenvolvimento de aplicações web. Ele incorpora programação orientada a eventos e widgets, o que possibilita um modelo de programação similar à programação para GUI desktop. </w:t>
+      </w:r>
+    </w:p>
+    <w:p>
+      <w:pPr>
+        <w:spacing w:after="0" w:line="360" w:lineRule="auto"/>
+        <w:ind w:firstLine="850.3937007874017"/>
+        <w:jc w:val="both"/>
+        <w:rPr>
+          <w:rFonts w:ascii="Arial" w:cs="Arial" w:eastAsia="Arial" w:hAnsi="Arial"/>
+          <w:sz w:val="24"/>
+          <w:szCs w:val="24"/>
+        </w:rPr>
+      </w:pPr>
+      <w:r>
+        <w:rPr>
+          <w:rFonts w:ascii="Arial" w:cs="Arial" w:eastAsia="Arial" w:hAnsi="Arial"/>
+          <w:sz w:val="24"/>
+          <w:szCs w:val="24"/>
+          <w:rtl w:val="0"/>
+        </w:rPr>
+        <w:t xml:space="preserve">A ferramenta inclui um amplo conjunto de componentes UI, como formulários, diálogos e tabelas. Estes componentes podem ser estendidos diretamente do código Java e, por meio da JVM, roda em todos os navegadores sem a necessidade de plugins.</w:t>
+      </w:r>
+    </w:p>
+    <w:p>
+      <w:pPr>
+        <w:spacing w:after="0" w:line="360" w:lineRule="auto"/>
+        <w:ind w:firstLine="850.3937007874017"/>
+        <w:jc w:val="both"/>
+        <w:rPr>
+          <w:rFonts w:ascii="Arial" w:cs="Arial" w:eastAsia="Arial" w:hAnsi="Arial"/>
+          <w:sz w:val="24"/>
+          <w:szCs w:val="24"/>
+        </w:rPr>
+      </w:pPr>
+      <w:r>
+        <w:rPr>
+          <w:rFonts w:ascii="Arial" w:cs="Arial" w:eastAsia="Arial" w:hAnsi="Arial"/>
+          <w:sz w:val="24"/>
+          <w:szCs w:val="24"/>
+          <w:rtl w:val="0"/>
+        </w:rPr>
+        <w:t xml:space="preserve">As aplicações desenvolvidas com Vaadin são renderizadas no browser, como aplicação HTML.  O motor de exibição (</w:t>
+      </w:r>
+      <w:r>
+        <w:rPr>
+          <w:rFonts w:ascii="Arial" w:cs="Arial" w:eastAsia="Arial" w:hAnsi="Arial"/>
+          <w:i w:val="1"/>
+          <w:sz w:val="24"/>
+          <w:szCs w:val="24"/>
+          <w:rtl w:val="0"/>
+        </w:rPr>
+        <w:t xml:space="preserve">Client-Side Engine</w:t>
+      </w:r>
+      <w:r>
+        <w:rPr>
+          <w:rFonts w:ascii="Arial" w:cs="Arial" w:eastAsia="Arial" w:hAnsi="Arial"/>
+          <w:sz w:val="24"/>
+          <w:szCs w:val="24"/>
+          <w:rtl w:val="0"/>
+        </w:rPr>
+        <w:t xml:space="preserve">) é o responsável em realizar o trabalho necessário para apresentar visualmente os componentes e tratar a interação do usuário com a tela. O estado e comportamento da aplicação são tratados no servidor, que envia para o cliente somente os dados que são necessários para alterar a visualização dos componentes. </w:t>
+      </w:r>
+    </w:p>
+    <w:p>
+      <w:pPr>
+        <w:spacing w:after="0" w:line="360" w:lineRule="auto"/>
+        <w:ind w:firstLine="850.3937007874017"/>
+        <w:jc w:val="both"/>
+        <w:rPr>
+          <w:rFonts w:ascii="Arial" w:cs="Arial" w:eastAsia="Arial" w:hAnsi="Arial"/>
+          <w:sz w:val="24"/>
+          <w:szCs w:val="24"/>
+        </w:rPr>
+      </w:pPr>
+      <w:r>
+        <w:rPr>
+          <w:rFonts w:ascii="Arial" w:cs="Arial" w:eastAsia="Arial" w:hAnsi="Arial"/>
+          <w:sz w:val="24"/>
+          <w:szCs w:val="24"/>
+          <w:rtl w:val="0"/>
+        </w:rPr>
+        <w:t xml:space="preserve">Utilizando Vaadin não é necessário definir os métodos de comunicação entre componentes, uma vez que eles são definidos pela arquitetura da ferramenta.</w:t>
       </w:r>
     </w:p>
     <w:p>
@@ -3227,6 +3386,7 @@
     </w:p>
     <w:p>
       <w:pPr>
+        <w:spacing w:line="360" w:lineRule="auto"/>
         <w:ind w:firstLine="850.3937007874017"/>
         <w:jc w:val="both"/>
         <w:rPr>
@@ -3266,20 +3426,6 @@
           <w:rtl w:val="0"/>
         </w:rPr>
         <w:t xml:space="preserve">4.3 Hibernate</w:t>
-      </w:r>
-    </w:p>
-    <w:p>
-      <w:pPr>
-        <w:rPr>
-          <w:rFonts w:ascii="Arial" w:cs="Arial" w:eastAsia="Arial" w:hAnsi="Arial"/>
-          <w:sz w:val="24"/>
-          <w:szCs w:val="24"/>
-        </w:rPr>
-      </w:pPr>
-      <w:r>
-        <w:rPr>
-          <w:rtl w:val="0"/>
-        </w:rPr>
       </w:r>
     </w:p>
     <w:p>
@@ -3451,8 +3597,234 @@
       </w:rPr>
     </w:lvl>
   </w:abstractNum>
+  <w:abstractNum w:abstractNumId="2">
+    <w:lvl w:ilvl="0">
+      <w:start w:val="1"/>
+      <w:numFmt w:val="bullet"/>
+      <w:lvlText w:val="●"/>
+      <w:lvlJc w:val="left"/>
+      <w:pPr>
+        <w:ind w:left="720" w:hanging="360"/>
+      </w:pPr>
+      <w:rPr>
+        <w:u w:val="none"/>
+      </w:rPr>
+    </w:lvl>
+    <w:lvl w:ilvl="1">
+      <w:start w:val="1"/>
+      <w:numFmt w:val="bullet"/>
+      <w:lvlText w:val="○"/>
+      <w:lvlJc w:val="left"/>
+      <w:pPr>
+        <w:ind w:left="1440" w:hanging="360"/>
+      </w:pPr>
+      <w:rPr>
+        <w:u w:val="none"/>
+      </w:rPr>
+    </w:lvl>
+    <w:lvl w:ilvl="2">
+      <w:start w:val="1"/>
+      <w:numFmt w:val="bullet"/>
+      <w:lvlText w:val="■"/>
+      <w:lvlJc w:val="left"/>
+      <w:pPr>
+        <w:ind w:left="2160" w:hanging="360"/>
+      </w:pPr>
+      <w:rPr>
+        <w:u w:val="none"/>
+      </w:rPr>
+    </w:lvl>
+    <w:lvl w:ilvl="3">
+      <w:start w:val="1"/>
+      <w:numFmt w:val="bullet"/>
+      <w:lvlText w:val="●"/>
+      <w:lvlJc w:val="left"/>
+      <w:pPr>
+        <w:ind w:left="2880" w:hanging="360"/>
+      </w:pPr>
+      <w:rPr>
+        <w:u w:val="none"/>
+      </w:rPr>
+    </w:lvl>
+    <w:lvl w:ilvl="4">
+      <w:start w:val="1"/>
+      <w:numFmt w:val="bullet"/>
+      <w:lvlText w:val="○"/>
+      <w:lvlJc w:val="left"/>
+      <w:pPr>
+        <w:ind w:left="3600" w:hanging="360"/>
+      </w:pPr>
+      <w:rPr>
+        <w:u w:val="none"/>
+      </w:rPr>
+    </w:lvl>
+    <w:lvl w:ilvl="5">
+      <w:start w:val="1"/>
+      <w:numFmt w:val="bullet"/>
+      <w:lvlText w:val="■"/>
+      <w:lvlJc w:val="left"/>
+      <w:pPr>
+        <w:ind w:left="4320" w:hanging="360"/>
+      </w:pPr>
+      <w:rPr>
+        <w:u w:val="none"/>
+      </w:rPr>
+    </w:lvl>
+    <w:lvl w:ilvl="6">
+      <w:start w:val="1"/>
+      <w:numFmt w:val="bullet"/>
+      <w:lvlText w:val="●"/>
+      <w:lvlJc w:val="left"/>
+      <w:pPr>
+        <w:ind w:left="5040" w:hanging="360"/>
+      </w:pPr>
+      <w:rPr>
+        <w:u w:val="none"/>
+      </w:rPr>
+    </w:lvl>
+    <w:lvl w:ilvl="7">
+      <w:start w:val="1"/>
+      <w:numFmt w:val="bullet"/>
+      <w:lvlText w:val="○"/>
+      <w:lvlJc w:val="left"/>
+      <w:pPr>
+        <w:ind w:left="5760" w:hanging="360"/>
+      </w:pPr>
+      <w:rPr>
+        <w:u w:val="none"/>
+      </w:rPr>
+    </w:lvl>
+    <w:lvl w:ilvl="8">
+      <w:start w:val="1"/>
+      <w:numFmt w:val="bullet"/>
+      <w:lvlText w:val="■"/>
+      <w:lvlJc w:val="left"/>
+      <w:pPr>
+        <w:ind w:left="6480" w:hanging="360"/>
+      </w:pPr>
+      <w:rPr>
+        <w:u w:val="none"/>
+      </w:rPr>
+    </w:lvl>
+  </w:abstractNum>
+  <w:abstractNum w:abstractNumId="3">
+    <w:lvl w:ilvl="0">
+      <w:start w:val="1"/>
+      <w:numFmt w:val="bullet"/>
+      <w:lvlText w:val="●"/>
+      <w:lvlJc w:val="left"/>
+      <w:pPr>
+        <w:ind w:left="720" w:hanging="360"/>
+      </w:pPr>
+      <w:rPr>
+        <w:u w:val="none"/>
+      </w:rPr>
+    </w:lvl>
+    <w:lvl w:ilvl="1">
+      <w:start w:val="1"/>
+      <w:numFmt w:val="bullet"/>
+      <w:lvlText w:val="○"/>
+      <w:lvlJc w:val="left"/>
+      <w:pPr>
+        <w:ind w:left="1440" w:hanging="360"/>
+      </w:pPr>
+      <w:rPr>
+        <w:u w:val="none"/>
+      </w:rPr>
+    </w:lvl>
+    <w:lvl w:ilvl="2">
+      <w:start w:val="1"/>
+      <w:numFmt w:val="bullet"/>
+      <w:lvlText w:val="■"/>
+      <w:lvlJc w:val="left"/>
+      <w:pPr>
+        <w:ind w:left="2160" w:hanging="360"/>
+      </w:pPr>
+      <w:rPr>
+        <w:u w:val="none"/>
+      </w:rPr>
+    </w:lvl>
+    <w:lvl w:ilvl="3">
+      <w:start w:val="1"/>
+      <w:numFmt w:val="bullet"/>
+      <w:lvlText w:val="●"/>
+      <w:lvlJc w:val="left"/>
+      <w:pPr>
+        <w:ind w:left="2880" w:hanging="360"/>
+      </w:pPr>
+      <w:rPr>
+        <w:u w:val="none"/>
+      </w:rPr>
+    </w:lvl>
+    <w:lvl w:ilvl="4">
+      <w:start w:val="1"/>
+      <w:numFmt w:val="bullet"/>
+      <w:lvlText w:val="○"/>
+      <w:lvlJc w:val="left"/>
+      <w:pPr>
+        <w:ind w:left="3600" w:hanging="360"/>
+      </w:pPr>
+      <w:rPr>
+        <w:u w:val="none"/>
+      </w:rPr>
+    </w:lvl>
+    <w:lvl w:ilvl="5">
+      <w:start w:val="1"/>
+      <w:numFmt w:val="bullet"/>
+      <w:lvlText w:val="■"/>
+      <w:lvlJc w:val="left"/>
+      <w:pPr>
+        <w:ind w:left="4320" w:hanging="360"/>
+      </w:pPr>
+      <w:rPr>
+        <w:u w:val="none"/>
+      </w:rPr>
+    </w:lvl>
+    <w:lvl w:ilvl="6">
+      <w:start w:val="1"/>
+      <w:numFmt w:val="bullet"/>
+      <w:lvlText w:val="●"/>
+      <w:lvlJc w:val="left"/>
+      <w:pPr>
+        <w:ind w:left="5040" w:hanging="360"/>
+      </w:pPr>
+      <w:rPr>
+        <w:u w:val="none"/>
+      </w:rPr>
+    </w:lvl>
+    <w:lvl w:ilvl="7">
+      <w:start w:val="1"/>
+      <w:numFmt w:val="bullet"/>
+      <w:lvlText w:val="○"/>
+      <w:lvlJc w:val="left"/>
+      <w:pPr>
+        <w:ind w:left="5760" w:hanging="360"/>
+      </w:pPr>
+      <w:rPr>
+        <w:u w:val="none"/>
+      </w:rPr>
+    </w:lvl>
+    <w:lvl w:ilvl="8">
+      <w:start w:val="1"/>
+      <w:numFmt w:val="bullet"/>
+      <w:lvlText w:val="■"/>
+      <w:lvlJc w:val="left"/>
+      <w:pPr>
+        <w:ind w:left="6480" w:hanging="360"/>
+      </w:pPr>
+      <w:rPr>
+        <w:u w:val="none"/>
+      </w:rPr>
+    </w:lvl>
+  </w:abstractNum>
   <w:num w:numId="1">
     <w:abstractNumId w:val="1"/>
+  </w:num>
+  <w:num w:numId="2">
+    <w:abstractNumId w:val="2"/>
+  </w:num>
+  <w:num w:numId="3">
+    <w:abstractNumId w:val="3"/>
   </w:num>
 </w:numbering>
 </file>
@@ -3474,6 +3846,113 @@
       </w:pPr>
     </w:pPrDefault>
   </w:docDefaults>
+  <w:style w:type="paragraph" w:styleId="Normal" w:default="1">
+    <w:name w:val="normal"/>
+  </w:style>
+  <w:style w:type="table" w:styleId="TableNormal" w:default="1">
+    <w:name w:val="Table Normal"/>
+  </w:style>
+  <w:style w:type="paragraph" w:styleId="Heading1">
+    <w:name w:val="heading 1"/>
+    <w:basedOn w:val="Normal"/>
+    <w:next w:val="Normal"/>
+    <w:pPr>
+      <w:spacing w:line="240" w:lineRule="auto"/>
+    </w:pPr>
+    <w:rPr>
+      <w:rFonts w:ascii="Times New Roman" w:cs="Times New Roman" w:eastAsia="Times New Roman" w:hAnsi="Times New Roman"/>
+      <w:b w:val="1"/>
+      <w:sz w:val="48"/>
+      <w:szCs w:val="48"/>
+    </w:rPr>
+  </w:style>
+  <w:style w:type="paragraph" w:styleId="Heading2">
+    <w:name w:val="heading 2"/>
+    <w:basedOn w:val="Normal"/>
+    <w:next w:val="Normal"/>
+    <w:pPr>
+      <w:spacing w:line="240" w:lineRule="auto"/>
+    </w:pPr>
+    <w:rPr>
+      <w:rFonts w:ascii="Times New Roman" w:cs="Times New Roman" w:eastAsia="Times New Roman" w:hAnsi="Times New Roman"/>
+      <w:b w:val="1"/>
+      <w:sz w:val="36"/>
+      <w:szCs w:val="36"/>
+    </w:rPr>
+  </w:style>
+  <w:style w:type="paragraph" w:styleId="Heading3">
+    <w:name w:val="heading 3"/>
+    <w:basedOn w:val="Normal"/>
+    <w:next w:val="Normal"/>
+    <w:pPr>
+      <w:keepNext w:val="1"/>
+      <w:keepLines w:val="1"/>
+      <w:spacing w:after="80" w:before="280" w:lineRule="auto"/>
+    </w:pPr>
+    <w:rPr>
+      <w:b w:val="1"/>
+      <w:sz w:val="28"/>
+      <w:szCs w:val="28"/>
+    </w:rPr>
+  </w:style>
+  <w:style w:type="paragraph" w:styleId="Heading4">
+    <w:name w:val="heading 4"/>
+    <w:basedOn w:val="Normal"/>
+    <w:next w:val="Normal"/>
+    <w:pPr>
+      <w:keepNext w:val="1"/>
+      <w:keepLines w:val="1"/>
+      <w:spacing w:after="40" w:before="240" w:lineRule="auto"/>
+    </w:pPr>
+    <w:rPr>
+      <w:b w:val="1"/>
+      <w:sz w:val="24"/>
+      <w:szCs w:val="24"/>
+    </w:rPr>
+  </w:style>
+  <w:style w:type="paragraph" w:styleId="Heading5">
+    <w:name w:val="heading 5"/>
+    <w:basedOn w:val="Normal"/>
+    <w:next w:val="Normal"/>
+    <w:pPr>
+      <w:keepNext w:val="1"/>
+      <w:keepLines w:val="1"/>
+      <w:spacing w:after="40" w:before="220" w:lineRule="auto"/>
+    </w:pPr>
+    <w:rPr>
+      <w:b w:val="1"/>
+    </w:rPr>
+  </w:style>
+  <w:style w:type="paragraph" w:styleId="Heading6">
+    <w:name w:val="heading 6"/>
+    <w:basedOn w:val="Normal"/>
+    <w:next w:val="Normal"/>
+    <w:pPr>
+      <w:keepNext w:val="1"/>
+      <w:keepLines w:val="1"/>
+      <w:spacing w:after="40" w:before="200" w:lineRule="auto"/>
+    </w:pPr>
+    <w:rPr>
+      <w:b w:val="1"/>
+      <w:sz w:val="20"/>
+      <w:szCs w:val="20"/>
+    </w:rPr>
+  </w:style>
+  <w:style w:type="paragraph" w:styleId="Title">
+    <w:name w:val="Title"/>
+    <w:basedOn w:val="Normal"/>
+    <w:next w:val="Normal"/>
+    <w:pPr>
+      <w:keepNext w:val="1"/>
+      <w:keepLines w:val="1"/>
+      <w:spacing w:after="120" w:before="480" w:lineRule="auto"/>
+    </w:pPr>
+    <w:rPr>
+      <w:b w:val="1"/>
+      <w:sz w:val="72"/>
+      <w:szCs w:val="72"/>
+    </w:rPr>
+  </w:style>
   <w:style w:type="paragraph" w:styleId="Normal" w:default="1">
     <w:name w:val="normal"/>
   </w:style>
@@ -4182,6 +4661,36 @@
     </w:tblPr>
   </w:style>
   <w:style w:type="table" w:styleId="Table2">
+    <w:basedOn w:val="TableNormal"/>
+    <w:tblPr>
+      <w:tblStyleRowBandSize w:val="1"/>
+      <w:tblStyleColBandSize w:val="1"/>
+      <w:tblCellMar>
+        <w:top w:w="15.0" w:type="dxa"/>
+        <w:left w:w="15.0" w:type="dxa"/>
+        <w:bottom w:w="15.0" w:type="dxa"/>
+        <w:right w:w="15.0" w:type="dxa"/>
+      </w:tblCellMar>
+    </w:tblPr>
+  </w:style>
+  <w:style w:type="paragraph" w:styleId="Subtitle">
+    <w:name w:val="Subtitle"/>
+    <w:basedOn w:val="Normal"/>
+    <w:next w:val="Normal"/>
+    <w:pPr>
+      <w:keepNext w:val="1"/>
+      <w:keepLines w:val="1"/>
+      <w:spacing w:after="80" w:before="360" w:lineRule="auto"/>
+    </w:pPr>
+    <w:rPr>
+      <w:rFonts w:ascii="Georgia" w:cs="Georgia" w:eastAsia="Georgia" w:hAnsi="Georgia"/>
+      <w:i w:val="1"/>
+      <w:color w:val="666666"/>
+      <w:sz w:val="48"/>
+      <w:szCs w:val="48"/>
+    </w:rPr>
+  </w:style>
+  <w:style w:type="table" w:styleId="Table1">
     <w:basedOn w:val="TableNormal"/>
     <w:tblPr>
       <w:tblStyleRowBandSize w:val="1"/>
@@ -4554,7 +5063,7 @@
 
 <file path=customXML/item1.xml><?xml version="1.0" encoding="utf-8"?>
 <go:gDocsCustomXmlDataStorage xmlns:go="http://customooxmlschemas.google.com/" xmlns:r="http://schemas.openxmlformats.org/officeDocument/2006/relationships" uri="GoogleDocsCustomDataVersion1">
-  <go:docsCustomData xmlns:go="http://customooxmlschemas.google.com/" roundtripDataSignature="AMtx7mj12UEmOgP9AXmqcc/EOXLqfquakQ==">AMUW2mVIaJn47dBPObH2NU1DuXrdq//9hvNuwhgzaE/ag1XgADupIEpCekd8CD3m9590+g9J+xCH9j2bheBakhgIDjkYBeUAB2CHx2SzZP6hz2LLTwmFofalVGiQiCyusaPvlkhd/ozyuueT5IcZRtZxMNLwfDKgCFTrUy+1MrdXsd/9DfxIa8qFBWkwvUEYftXwxMCYdB4VbKP/1emsFn+briMlX7zWUzFvBMG32VmBEQ/HHJnL0M//xQ8Yp/zcyg00aJHhTNR2zmVKEAtAn6MqxzdSvxK6DFp0VeiWmo7gNLAzQIlVVhcl9hP5i2Y8s3moIaLU9AM5sbU2ldrdOV8WPaqAC+1lFB4OzA6midEnoQwGDtbpaHFtZ2c2YvkwR3dfuv+kupP4</go:docsCustomData>
+  <go:docsCustomData xmlns:go="http://customooxmlschemas.google.com/" roundtripDataSignature="AMtx7mjIqIk5Y7PxLlFarE33ikh475QFTg==">AMUW2mUuaFFTx9M6mQzXfpkFiDZQnrf+0SCtu/lbSCNxDC6F1LhvGgvk8BQxBMWD6jobqRQSTP/WUsgGTFHMJ+mp0V1YKyIiykAuQNCpuK22eWJ/QPz4piKkMK7mK5hlYZjhxDzpiqFg0ADXIxoa2rX9KoKqrwV99gcxKJ9ixWcsNzrdB8mGvSAFv1v2kIlgs5Ivxh3bMIdFOWTQL4w9tuIJLxeIrpRjNbJ+4kS0RpeXWUxTL/ddd/R4wF/O3GN8OliT1GDFSeUxk0OZMNCZWnTXadr3qgkEAOfbJ6SWAnrKUxSczh2fzHkpPeq2Xs7ShEfnefYGB5CYUaoRp/qSfAuz2qV5lQQA4pPi3Mawlt5qK6n2P9ecMPm9ULmq/jPAiSjBo16yn37D</go:docsCustomData>
 </go:gDocsCustomXmlDataStorage>
 </file>
 

</xml_diff>

<commit_message>
Adicionando informações sobre lógica de negócios e Hibernate
</commit_message>
<xml_diff>
--- a/Documentacao - artefatos/Documento de Arquitetura - SEP.docx
+++ b/Documentacao - artefatos/Documento de Arquitetura - SEP.docx
@@ -2672,7 +2672,7 @@
           <wp:inline distB="114300" distT="114300" distL="114300" distR="114300">
             <wp:extent cx="5753340" cy="2997200"/>
             <wp:effectExtent b="0" l="0" r="0" t="0"/>
-            <wp:docPr id="3" name="image1.png"/>
+            <wp:docPr id="4" name="image1.png"/>
             <a:graphic>
               <a:graphicData uri="http://schemas.openxmlformats.org/drawingml/2006/picture">
                 <pic:pic>
@@ -2866,7 +2866,7 @@
       <w:pPr>
         <w:numPr>
           <w:ilvl w:val="0"/>
-          <w:numId w:val="1"/>
+          <w:numId w:val="2"/>
         </w:numPr>
         <w:spacing w:after="0" w:before="200" w:line="360" w:lineRule="auto"/>
         <w:ind w:left="720" w:hanging="360"/>
@@ -2914,6 +2914,266 @@
           <w:rtl w:val="0"/>
         </w:rPr>
         <w:t xml:space="preserve">.</w:t>
+      </w:r>
+    </w:p>
+    <w:p>
+      <w:pPr>
+        <w:numPr>
+          <w:ilvl w:val="0"/>
+          <w:numId w:val="2"/>
+        </w:numPr>
+        <w:spacing w:after="0" w:line="360" w:lineRule="auto"/>
+        <w:ind w:left="720" w:hanging="360"/>
+        <w:jc w:val="both"/>
+        <w:rPr>
+          <w:rFonts w:ascii="Arial" w:cs="Arial" w:eastAsia="Arial" w:hAnsi="Arial"/>
+          <w:sz w:val="24"/>
+          <w:szCs w:val="24"/>
+        </w:rPr>
+      </w:pPr>
+      <w:r>
+        <w:rPr>
+          <w:rFonts w:ascii="Arial" w:cs="Arial" w:eastAsia="Arial" w:hAnsi="Arial"/>
+          <w:b w:val="1"/>
+          <w:sz w:val="24"/>
+          <w:szCs w:val="24"/>
+          <w:rtl w:val="0"/>
+        </w:rPr>
+        <w:t xml:space="preserve">Presenter</w:t>
+      </w:r>
+      <w:r>
+        <w:rPr>
+          <w:rFonts w:ascii="Arial" w:cs="Arial" w:eastAsia="Arial" w:hAnsi="Arial"/>
+          <w:sz w:val="24"/>
+          <w:szCs w:val="24"/>
+          <w:rtl w:val="0"/>
+        </w:rPr>
+        <w:t xml:space="preserve">: realiza a comunicação com a lógica de negócios. Responsável por tratar os eventos da camada view, realizar chamadas a camada de Aplicação e modificar a </w:t>
+      </w:r>
+      <w:r>
+        <w:rPr>
+          <w:rFonts w:ascii="Arial" w:cs="Arial" w:eastAsia="Arial" w:hAnsi="Arial"/>
+          <w:i w:val="1"/>
+          <w:sz w:val="24"/>
+          <w:szCs w:val="24"/>
+          <w:rtl w:val="0"/>
+        </w:rPr>
+        <w:t xml:space="preserve">View</w:t>
+      </w:r>
+      <w:r>
+        <w:rPr>
+          <w:rFonts w:ascii="Arial" w:cs="Arial" w:eastAsia="Arial" w:hAnsi="Arial"/>
+          <w:sz w:val="24"/>
+          <w:szCs w:val="24"/>
+          <w:rtl w:val="0"/>
+        </w:rPr>
+        <w:t xml:space="preserve">.</w:t>
+      </w:r>
+    </w:p>
+    <w:p>
+      <w:pPr>
+        <w:spacing w:after="0" w:line="360" w:lineRule="auto"/>
+        <w:jc w:val="both"/>
+        <w:rPr>
+          <w:rFonts w:ascii="Arial" w:cs="Arial" w:eastAsia="Arial" w:hAnsi="Arial"/>
+          <w:sz w:val="24"/>
+          <w:szCs w:val="24"/>
+        </w:rPr>
+      </w:pPr>
+      <w:r>
+        <w:rPr>
+          <w:rtl w:val="0"/>
+        </w:rPr>
+      </w:r>
+    </w:p>
+    <w:p>
+      <w:pPr>
+        <w:spacing w:after="0" w:line="360" w:lineRule="auto"/>
+        <w:jc w:val="both"/>
+        <w:rPr>
+          <w:rFonts w:ascii="Arial" w:cs="Arial" w:eastAsia="Arial" w:hAnsi="Arial"/>
+          <w:sz w:val="24"/>
+          <w:szCs w:val="24"/>
+        </w:rPr>
+      </w:pPr>
+      <w:r>
+        <w:rPr>
+          <w:rFonts w:ascii="Arial" w:cs="Arial" w:eastAsia="Arial" w:hAnsi="Arial"/>
+          <w:b w:val="1"/>
+          <w:sz w:val="26"/>
+          <w:szCs w:val="26"/>
+          <w:rtl w:val="0"/>
+        </w:rPr>
+        <w:t xml:space="preserve">Lógica de Negócio</w:t>
+      </w:r>
+      <w:r>
+        <w:rPr>
+          <w:rtl w:val="0"/>
+        </w:rPr>
+      </w:r>
+    </w:p>
+    <w:p>
+      <w:pPr>
+        <w:spacing w:after="0" w:line="360" w:lineRule="auto"/>
+        <w:jc w:val="both"/>
+        <w:rPr>
+          <w:rFonts w:ascii="Arial" w:cs="Arial" w:eastAsia="Arial" w:hAnsi="Arial"/>
+          <w:sz w:val="24"/>
+          <w:szCs w:val="24"/>
+        </w:rPr>
+      </w:pPr>
+      <w:r>
+        <w:rPr>
+          <w:rFonts w:ascii="Arial" w:cs="Arial" w:eastAsia="Arial" w:hAnsi="Arial"/>
+          <w:sz w:val="24"/>
+          <w:szCs w:val="24"/>
+          <w:rtl w:val="0"/>
+        </w:rPr>
+        <w:t xml:space="preserve">A camada de Lógica de Negócios contém as entidades do domínio e as regras de negócio da aplicação.</w:t>
+      </w:r>
+    </w:p>
+    <w:p>
+      <w:pPr>
+        <w:spacing w:after="0" w:line="360" w:lineRule="auto"/>
+        <w:jc w:val="both"/>
+        <w:rPr>
+          <w:rFonts w:ascii="Arial" w:cs="Arial" w:eastAsia="Arial" w:hAnsi="Arial"/>
+          <w:sz w:val="24"/>
+          <w:szCs w:val="24"/>
+        </w:rPr>
+      </w:pPr>
+      <w:r>
+        <w:rPr>
+          <w:rtl w:val="0"/>
+        </w:rPr>
+      </w:r>
+    </w:p>
+    <w:p>
+      <w:pPr>
+        <w:numPr>
+          <w:ilvl w:val="0"/>
+          <w:numId w:val="3"/>
+        </w:numPr>
+        <w:spacing w:after="0" w:line="360" w:lineRule="auto"/>
+        <w:ind w:left="720" w:hanging="360"/>
+        <w:jc w:val="both"/>
+        <w:rPr>
+          <w:rFonts w:ascii="Arial" w:cs="Arial" w:eastAsia="Arial" w:hAnsi="Arial"/>
+          <w:sz w:val="24"/>
+          <w:szCs w:val="24"/>
+        </w:rPr>
+      </w:pPr>
+      <w:r>
+        <w:rPr>
+          <w:rFonts w:ascii="Arial" w:cs="Arial" w:eastAsia="Arial" w:hAnsi="Arial"/>
+          <w:sz w:val="24"/>
+          <w:szCs w:val="24"/>
+          <w:rtl w:val="0"/>
+        </w:rPr>
+        <w:t xml:space="preserve">Entidade: contém os conceitos do domínio do problema (Classes).</w:t>
+      </w:r>
+    </w:p>
+    <w:p>
+      <w:pPr>
+        <w:numPr>
+          <w:ilvl w:val="0"/>
+          <w:numId w:val="4"/>
+        </w:numPr>
+        <w:spacing w:after="0" w:line="360" w:lineRule="auto"/>
+        <w:ind w:left="720" w:hanging="360"/>
+        <w:jc w:val="both"/>
+        <w:rPr>
+          <w:rFonts w:ascii="Arial" w:cs="Arial" w:eastAsia="Arial" w:hAnsi="Arial"/>
+          <w:sz w:val="24"/>
+          <w:szCs w:val="24"/>
+        </w:rPr>
+      </w:pPr>
+      <w:r>
+        <w:rPr>
+          <w:rFonts w:ascii="Arial" w:cs="Arial" w:eastAsia="Arial" w:hAnsi="Arial"/>
+          <w:sz w:val="24"/>
+          <w:szCs w:val="24"/>
+          <w:rtl w:val="0"/>
+        </w:rPr>
+        <w:t xml:space="preserve">Aplicação: funções, validações e outras regras de negócio da aplicação. Esta camada se comunica com Entidade e Persistência.</w:t>
+      </w:r>
+    </w:p>
+    <w:p>
+      <w:pPr>
+        <w:spacing w:after="0" w:line="360" w:lineRule="auto"/>
+        <w:jc w:val="both"/>
+        <w:rPr>
+          <w:rFonts w:ascii="Arial" w:cs="Arial" w:eastAsia="Arial" w:hAnsi="Arial"/>
+          <w:sz w:val="24"/>
+          <w:szCs w:val="24"/>
+        </w:rPr>
+      </w:pPr>
+      <w:r>
+        <w:rPr>
+          <w:rtl w:val="0"/>
+        </w:rPr>
+      </w:r>
+    </w:p>
+    <w:p>
+      <w:pPr>
+        <w:spacing w:after="0" w:line="360" w:lineRule="auto"/>
+        <w:jc w:val="both"/>
+        <w:rPr>
+          <w:rFonts w:ascii="Arial" w:cs="Arial" w:eastAsia="Arial" w:hAnsi="Arial"/>
+          <w:sz w:val="24"/>
+          <w:szCs w:val="24"/>
+        </w:rPr>
+      </w:pPr>
+      <w:r>
+        <w:rPr>
+          <w:rFonts w:ascii="Arial" w:cs="Arial" w:eastAsia="Arial" w:hAnsi="Arial"/>
+          <w:b w:val="1"/>
+          <w:sz w:val="26"/>
+          <w:szCs w:val="26"/>
+          <w:rtl w:val="0"/>
+        </w:rPr>
+        <w:t xml:space="preserve">Lógica de Acesso a Dados</w:t>
+      </w:r>
+      <w:r>
+        <w:rPr>
+          <w:rtl w:val="0"/>
+        </w:rPr>
+      </w:r>
+    </w:p>
+    <w:p>
+      <w:pPr>
+        <w:spacing w:after="0" w:line="360" w:lineRule="auto"/>
+        <w:jc w:val="both"/>
+        <w:rPr>
+          <w:rFonts w:ascii="Arial" w:cs="Arial" w:eastAsia="Arial" w:hAnsi="Arial"/>
+          <w:sz w:val="24"/>
+          <w:szCs w:val="24"/>
+        </w:rPr>
+      </w:pPr>
+      <w:r>
+        <w:rPr>
+          <w:rFonts w:ascii="Arial" w:cs="Arial" w:eastAsia="Arial" w:hAnsi="Arial"/>
+          <w:sz w:val="24"/>
+          <w:szCs w:val="24"/>
+          <w:rtl w:val="0"/>
+        </w:rPr>
+        <w:t xml:space="preserve">Responsável pela persistência e interação com o banco de dados. </w:t>
+      </w:r>
+    </w:p>
+    <w:p>
+      <w:pPr>
+        <w:spacing w:after="0" w:line="360" w:lineRule="auto"/>
+        <w:jc w:val="both"/>
+        <w:rPr>
+          <w:rFonts w:ascii="Arial" w:cs="Arial" w:eastAsia="Arial" w:hAnsi="Arial"/>
+          <w:sz w:val="24"/>
+          <w:szCs w:val="24"/>
+        </w:rPr>
+      </w:pPr>
+      <w:r>
+        <w:rPr>
+          <w:rtl w:val="0"/>
+        </w:rPr>
       </w:r>
     </w:p>
     <w:p>
@@ -2934,21 +3194,132 @@
       <w:r>
         <w:rPr>
           <w:rFonts w:ascii="Arial" w:cs="Arial" w:eastAsia="Arial" w:hAnsi="Arial"/>
-          <w:b w:val="1"/>
-          <w:sz w:val="24"/>
-          <w:szCs w:val="24"/>
-          <w:rtl w:val="0"/>
-        </w:rPr>
-        <w:t xml:space="preserve">Presenter</w:t>
-      </w:r>
-      <w:r>
-        <w:rPr>
-          <w:rFonts w:ascii="Arial" w:cs="Arial" w:eastAsia="Arial" w:hAnsi="Arial"/>
-          <w:sz w:val="24"/>
-          <w:szCs w:val="24"/>
-          <w:rtl w:val="0"/>
-        </w:rPr>
-        <w:t xml:space="preserve">: realiza a comunicação com a lógica de negócios. Responsável por tratar os eventos da camada view, realizar chamadas a camada de Aplicação e modificar a </w:t>
+          <w:sz w:val="24"/>
+          <w:szCs w:val="24"/>
+          <w:rtl w:val="0"/>
+        </w:rPr>
+        <w:t xml:space="preserve">Persistência: Recebe as requisições da camada de aplicação e contém os métodos responsáveis pelas requisições ao banco de dados.</w:t>
+        <w:br w:type="textWrapping"/>
+      </w:r>
+    </w:p>
+    <w:p>
+      <w:pPr>
+        <w:spacing w:after="0" w:line="360" w:lineRule="auto"/>
+        <w:rPr>
+          <w:rFonts w:ascii="Arial" w:cs="Arial" w:eastAsia="Arial" w:hAnsi="Arial"/>
+          <w:b w:val="1"/>
+          <w:sz w:val="24"/>
+          <w:szCs w:val="24"/>
+        </w:rPr>
+      </w:pPr>
+      <w:r>
+        <w:rPr>
+          <w:rFonts w:ascii="Arial" w:cs="Arial" w:eastAsia="Arial" w:hAnsi="Arial"/>
+          <w:b w:val="1"/>
+          <w:sz w:val="24"/>
+          <w:szCs w:val="24"/>
+          <w:rtl w:val="0"/>
+        </w:rPr>
+        <w:t xml:space="preserve">4. Tecnologias utilizadas</w:t>
+      </w:r>
+    </w:p>
+    <w:p>
+      <w:pPr>
+        <w:spacing w:after="0" w:line="360" w:lineRule="auto"/>
+        <w:rPr>
+          <w:rFonts w:ascii="Arial" w:cs="Arial" w:eastAsia="Arial" w:hAnsi="Arial"/>
+          <w:b w:val="1"/>
+          <w:sz w:val="24"/>
+          <w:szCs w:val="24"/>
+        </w:rPr>
+      </w:pPr>
+      <w:r>
+        <w:rPr>
+          <w:rFonts w:ascii="Arial" w:cs="Arial" w:eastAsia="Arial" w:hAnsi="Arial"/>
+          <w:b w:val="1"/>
+          <w:sz w:val="24"/>
+          <w:szCs w:val="24"/>
+          <w:rtl w:val="0"/>
+        </w:rPr>
+        <w:t xml:space="preserve">4.1 Vaadin</w:t>
+      </w:r>
+    </w:p>
+    <w:p>
+      <w:pPr>
+        <w:spacing w:after="0" w:line="360" w:lineRule="auto"/>
+        <w:rPr>
+          <w:rFonts w:ascii="Arial" w:cs="Arial" w:eastAsia="Arial" w:hAnsi="Arial"/>
+          <w:sz w:val="24"/>
+          <w:szCs w:val="24"/>
+        </w:rPr>
+      </w:pPr>
+      <w:r>
+        <w:rPr>
+          <w:rtl w:val="0"/>
+        </w:rPr>
+      </w:r>
+    </w:p>
+    <w:p>
+      <w:pPr>
+        <w:spacing w:after="0" w:line="360" w:lineRule="auto"/>
+        <w:ind w:firstLine="850.3937007874017"/>
+        <w:jc w:val="both"/>
+        <w:rPr>
+          <w:rFonts w:ascii="Arial" w:cs="Arial" w:eastAsia="Arial" w:hAnsi="Arial"/>
+          <w:sz w:val="24"/>
+          <w:szCs w:val="24"/>
+        </w:rPr>
+      </w:pPr>
+      <w:r>
+        <w:rPr>
+          <w:rFonts w:ascii="Arial" w:cs="Arial" w:eastAsia="Arial" w:hAnsi="Arial"/>
+          <w:sz w:val="24"/>
+          <w:szCs w:val="24"/>
+          <w:rtl w:val="0"/>
+        </w:rPr>
+        <w:t xml:space="preserve">Vaadin é um framework para desenvolvimento de aplicações web. Ele incorpora programação orientada a eventos e widgets, o que possibilita um modelo de programação similar à programação para GUI desktop. </w:t>
+      </w:r>
+    </w:p>
+    <w:p>
+      <w:pPr>
+        <w:spacing w:after="0" w:line="360" w:lineRule="auto"/>
+        <w:ind w:firstLine="850.3937007874017"/>
+        <w:jc w:val="both"/>
+        <w:rPr>
+          <w:rFonts w:ascii="Arial" w:cs="Arial" w:eastAsia="Arial" w:hAnsi="Arial"/>
+          <w:sz w:val="24"/>
+          <w:szCs w:val="24"/>
+        </w:rPr>
+      </w:pPr>
+      <w:r>
+        <w:rPr>
+          <w:rFonts w:ascii="Arial" w:cs="Arial" w:eastAsia="Arial" w:hAnsi="Arial"/>
+          <w:sz w:val="24"/>
+          <w:szCs w:val="24"/>
+          <w:rtl w:val="0"/>
+        </w:rPr>
+        <w:t xml:space="preserve">A ferramenta inclui um amplo conjunto de componentes UI, como formulários, diálogos e tabelas. Estes componentes podem ser estendidos diretamente do código Java e, por meio da JVM, roda em todos os navegadores sem a necessidade de plugins.</w:t>
+      </w:r>
+    </w:p>
+    <w:p>
+      <w:pPr>
+        <w:spacing w:after="0" w:line="360" w:lineRule="auto"/>
+        <w:ind w:firstLine="850.3937007874017"/>
+        <w:jc w:val="both"/>
+        <w:rPr>
+          <w:rFonts w:ascii="Arial" w:cs="Arial" w:eastAsia="Arial" w:hAnsi="Arial"/>
+          <w:sz w:val="24"/>
+          <w:szCs w:val="24"/>
+        </w:rPr>
+      </w:pPr>
+      <w:r>
+        <w:rPr>
+          <w:rFonts w:ascii="Arial" w:cs="Arial" w:eastAsia="Arial" w:hAnsi="Arial"/>
+          <w:sz w:val="24"/>
+          <w:szCs w:val="24"/>
+          <w:rtl w:val="0"/>
+        </w:rPr>
+        <w:t xml:space="preserve">As aplicações desenvolvidas com Vaadin são renderizadas no browser, como aplicação HTML.  O motor de exibição (</w:t>
       </w:r>
       <w:r>
         <w:rPr>
@@ -2958,54 +3329,50 @@
           <w:szCs w:val="24"/>
           <w:rtl w:val="0"/>
         </w:rPr>
-        <w:t xml:space="preserve">View</w:t>
-      </w:r>
-      <w:r>
-        <w:rPr>
-          <w:rFonts w:ascii="Arial" w:cs="Arial" w:eastAsia="Arial" w:hAnsi="Arial"/>
-          <w:sz w:val="24"/>
-          <w:szCs w:val="24"/>
-          <w:rtl w:val="0"/>
-        </w:rPr>
-        <w:t xml:space="preserve">.</w:t>
+        <w:t xml:space="preserve">Client-Side Engine</w:t>
+      </w:r>
+      <w:r>
+        <w:rPr>
+          <w:rFonts w:ascii="Arial" w:cs="Arial" w:eastAsia="Arial" w:hAnsi="Arial"/>
+          <w:sz w:val="24"/>
+          <w:szCs w:val="24"/>
+          <w:rtl w:val="0"/>
+        </w:rPr>
+        <w:t xml:space="preserve">) é o responsável em realizar o trabalho necessário para apresentar visualmente os componentes e tratar a interação do usuário com a tela. O estado e comportamento da aplicação são tratados no servidor, que envia para o cliente somente os dados que são necessários para alterar a visualização dos componentes. </w:t>
       </w:r>
     </w:p>
     <w:p>
       <w:pPr>
         <w:spacing w:after="0" w:line="360" w:lineRule="auto"/>
-        <w:jc w:val="both"/>
-        <w:rPr>
-          <w:rFonts w:ascii="Arial" w:cs="Arial" w:eastAsia="Arial" w:hAnsi="Arial"/>
-          <w:sz w:val="24"/>
-          <w:szCs w:val="24"/>
-        </w:rPr>
-      </w:pPr>
-      <w:r>
-        <w:rPr>
-          <w:rtl w:val="0"/>
-        </w:rPr>
+        <w:ind w:firstLine="850.3937007874017"/>
+        <w:jc w:val="both"/>
+        <w:rPr>
+          <w:rFonts w:ascii="Arial" w:cs="Arial" w:eastAsia="Arial" w:hAnsi="Arial"/>
+          <w:sz w:val="24"/>
+          <w:szCs w:val="24"/>
+        </w:rPr>
+      </w:pPr>
+      <w:r>
+        <w:rPr>
+          <w:rFonts w:ascii="Arial" w:cs="Arial" w:eastAsia="Arial" w:hAnsi="Arial"/>
+          <w:sz w:val="24"/>
+          <w:szCs w:val="24"/>
+          <w:rtl w:val="0"/>
+        </w:rPr>
+        <w:t xml:space="preserve">Utilizando Vaadin não é necessário definir os métodos de comunicação entre componentes, uma vez que eles são definidos pela arquitetura da ferramenta.</w:t>
       </w:r>
     </w:p>
     <w:p>
       <w:pPr>
         <w:spacing w:after="0" w:line="360" w:lineRule="auto"/>
-        <w:jc w:val="both"/>
-        <w:rPr>
-          <w:rFonts w:ascii="Arial" w:cs="Arial" w:eastAsia="Arial" w:hAnsi="Arial"/>
-          <w:sz w:val="24"/>
-          <w:szCs w:val="24"/>
-        </w:rPr>
-      </w:pPr>
-      <w:r>
-        <w:rPr>
-          <w:rFonts w:ascii="Arial" w:cs="Arial" w:eastAsia="Arial" w:hAnsi="Arial"/>
-          <w:b w:val="1"/>
-          <w:sz w:val="26"/>
-          <w:szCs w:val="26"/>
-          <w:rtl w:val="0"/>
-        </w:rPr>
-        <w:t xml:space="preserve">Lógica de Negócio</w:t>
-      </w:r>
+        <w:ind w:firstLine="850.3937007874017"/>
+        <w:jc w:val="both"/>
+        <w:rPr>
+          <w:rFonts w:ascii="Arial" w:cs="Arial" w:eastAsia="Arial" w:hAnsi="Arial"/>
+          <w:sz w:val="24"/>
+          <w:szCs w:val="24"/>
+        </w:rPr>
+      </w:pPr>
       <w:r>
         <w:rPr>
           <w:rtl w:val="0"/>
@@ -3018,84 +3385,136 @@
         <w:jc w:val="both"/>
         <w:rPr>
           <w:rFonts w:ascii="Arial" w:cs="Arial" w:eastAsia="Arial" w:hAnsi="Arial"/>
-          <w:sz w:val="24"/>
-          <w:szCs w:val="24"/>
-        </w:rPr>
-      </w:pPr>
-      <w:r>
-        <w:rPr>
-          <w:rFonts w:ascii="Arial" w:cs="Arial" w:eastAsia="Arial" w:hAnsi="Arial"/>
-          <w:sz w:val="24"/>
-          <w:szCs w:val="24"/>
-          <w:rtl w:val="0"/>
-        </w:rPr>
-        <w:t xml:space="preserve">A camada de Lógica de Negócios contém as entidades do domínio e as regras de negócio da aplicação.</w:t>
+          <w:b w:val="1"/>
+          <w:sz w:val="24"/>
+          <w:szCs w:val="24"/>
+        </w:rPr>
+      </w:pPr>
+      <w:r>
+        <w:rPr>
+          <w:rFonts w:ascii="Arial" w:cs="Arial" w:eastAsia="Arial" w:hAnsi="Arial"/>
+          <w:b w:val="1"/>
+          <w:sz w:val="24"/>
+          <w:szCs w:val="24"/>
+          <w:rtl w:val="0"/>
+        </w:rPr>
+        <w:t xml:space="preserve">4.2 PostgreSQL</w:t>
       </w:r>
     </w:p>
     <w:p>
       <w:pPr>
         <w:spacing w:after="0" w:line="360" w:lineRule="auto"/>
-        <w:jc w:val="both"/>
-        <w:rPr>
-          <w:rFonts w:ascii="Arial" w:cs="Arial" w:eastAsia="Arial" w:hAnsi="Arial"/>
-          <w:sz w:val="24"/>
-          <w:szCs w:val="24"/>
-        </w:rPr>
-      </w:pPr>
-      <w:r>
-        <w:rPr>
-          <w:rtl w:val="0"/>
-        </w:rPr>
-      </w:r>
-    </w:p>
-    <w:p>
-      <w:pPr>
-        <w:numPr>
-          <w:ilvl w:val="0"/>
-          <w:numId w:val="2"/>
-        </w:numPr>
+        <w:ind w:firstLine="720"/>
+        <w:jc w:val="both"/>
+        <w:rPr>
+          <w:rFonts w:ascii="Arial" w:cs="Arial" w:eastAsia="Arial" w:hAnsi="Arial"/>
+          <w:sz w:val="24"/>
+          <w:szCs w:val="24"/>
+        </w:rPr>
+      </w:pPr>
+      <w:r>
+        <w:rPr>
+          <w:rFonts w:ascii="Arial" w:cs="Arial" w:eastAsia="Arial" w:hAnsi="Arial"/>
+          <w:sz w:val="24"/>
+          <w:szCs w:val="24"/>
+          <w:rtl w:val="0"/>
+        </w:rPr>
+        <w:t xml:space="preserve">O PostgreSQL é um SGBD relacional </w:t>
+      </w:r>
+      <w:r>
+        <w:rPr>
+          <w:rFonts w:ascii="Arial" w:cs="Arial" w:eastAsia="Arial" w:hAnsi="Arial"/>
+          <w:i w:val="1"/>
+          <w:sz w:val="24"/>
+          <w:szCs w:val="24"/>
+          <w:rtl w:val="0"/>
+        </w:rPr>
+        <w:t xml:space="preserve">open source</w:t>
+      </w:r>
+      <w:r>
+        <w:rPr>
+          <w:rFonts w:ascii="Arial" w:cs="Arial" w:eastAsia="Arial" w:hAnsi="Arial"/>
+          <w:sz w:val="24"/>
+          <w:szCs w:val="24"/>
+          <w:rtl w:val="0"/>
+        </w:rPr>
+        <w:t xml:space="preserve">, que possui a aplicação </w:t>
+      </w:r>
+      <w:r>
+        <w:rPr>
+          <w:rFonts w:ascii="Arial" w:cs="Arial" w:eastAsia="Arial" w:hAnsi="Arial"/>
+          <w:i w:val="1"/>
+          <w:sz w:val="24"/>
+          <w:szCs w:val="24"/>
+          <w:rtl w:val="0"/>
+        </w:rPr>
+        <w:t xml:space="preserve">pgAdmin</w:t>
+      </w:r>
+      <w:r>
+        <w:rPr>
+          <w:rFonts w:ascii="Arial" w:cs="Arial" w:eastAsia="Arial" w:hAnsi="Arial"/>
+          <w:sz w:val="24"/>
+          <w:szCs w:val="24"/>
+          <w:rtl w:val="0"/>
+        </w:rPr>
+        <w:t xml:space="preserve">, consistente em uma interface para administração e desenvolvimento para o PostgreSQL. Logo, considerando se tratar de um SGDB </w:t>
+      </w:r>
+      <w:r>
+        <w:rPr>
+          <w:rFonts w:ascii="Arial" w:cs="Arial" w:eastAsia="Arial" w:hAnsi="Arial"/>
+          <w:i w:val="1"/>
+          <w:sz w:val="24"/>
+          <w:szCs w:val="24"/>
+          <w:rtl w:val="0"/>
+        </w:rPr>
+        <w:t xml:space="preserve">open source</w:t>
+      </w:r>
+      <w:r>
+        <w:rPr>
+          <w:rFonts w:ascii="Arial" w:cs="Arial" w:eastAsia="Arial" w:hAnsi="Arial"/>
+          <w:sz w:val="24"/>
+          <w:szCs w:val="24"/>
+          <w:rtl w:val="0"/>
+        </w:rPr>
+        <w:t xml:space="preserve"> e de fácil manipulação, justifica-se sua escolha.</w:t>
+      </w:r>
+    </w:p>
+    <w:p>
+      <w:pPr>
         <w:spacing w:after="0" w:line="360" w:lineRule="auto"/>
-        <w:ind w:left="720" w:hanging="360"/>
-        <w:jc w:val="both"/>
-        <w:rPr>
-          <w:rFonts w:ascii="Arial" w:cs="Arial" w:eastAsia="Arial" w:hAnsi="Arial"/>
-          <w:sz w:val="24"/>
-          <w:szCs w:val="24"/>
-        </w:rPr>
-      </w:pPr>
-      <w:r>
-        <w:rPr>
-          <w:rFonts w:ascii="Arial" w:cs="Arial" w:eastAsia="Arial" w:hAnsi="Arial"/>
-          <w:sz w:val="24"/>
-          <w:szCs w:val="24"/>
-          <w:rtl w:val="0"/>
-        </w:rPr>
-        <w:t xml:space="preserve">Entidade: contém os conceitos do domínio do problema (Classes).</w:t>
-      </w:r>
-    </w:p>
-    <w:p>
-      <w:pPr>
-        <w:numPr>
-          <w:ilvl w:val="0"/>
-          <w:numId w:val="3"/>
-        </w:numPr>
+        <w:jc w:val="both"/>
+        <w:rPr>
+          <w:rFonts w:ascii="Arial" w:cs="Arial" w:eastAsia="Arial" w:hAnsi="Arial"/>
+          <w:sz w:val="24"/>
+          <w:szCs w:val="24"/>
+        </w:rPr>
+      </w:pPr>
+      <w:r>
+        <w:rPr>
+          <w:rtl w:val="0"/>
+        </w:rPr>
+      </w:r>
+    </w:p>
+    <w:p>
+      <w:pPr>
         <w:spacing w:after="0" w:line="360" w:lineRule="auto"/>
-        <w:ind w:left="720" w:hanging="360"/>
-        <w:jc w:val="both"/>
-        <w:rPr>
-          <w:rFonts w:ascii="Arial" w:cs="Arial" w:eastAsia="Arial" w:hAnsi="Arial"/>
-          <w:sz w:val="24"/>
-          <w:szCs w:val="24"/>
-        </w:rPr>
-      </w:pPr>
-      <w:r>
-        <w:rPr>
-          <w:rFonts w:ascii="Arial" w:cs="Arial" w:eastAsia="Arial" w:hAnsi="Arial"/>
-          <w:sz w:val="24"/>
-          <w:szCs w:val="24"/>
-          <w:rtl w:val="0"/>
-        </w:rPr>
-        <w:t xml:space="preserve">Aplicação: funções, validações e outras regras de negócio da aplicação. Esta camada se comunica com Entidade e Persistência.</w:t>
+        <w:jc w:val="both"/>
+        <w:rPr>
+          <w:rFonts w:ascii="Arial" w:cs="Arial" w:eastAsia="Arial" w:hAnsi="Arial"/>
+          <w:b w:val="1"/>
+          <w:sz w:val="24"/>
+          <w:szCs w:val="24"/>
+        </w:rPr>
+      </w:pPr>
+      <w:r>
+        <w:rPr>
+          <w:rFonts w:ascii="Arial" w:cs="Arial" w:eastAsia="Arial" w:hAnsi="Arial"/>
+          <w:b w:val="1"/>
+          <w:sz w:val="24"/>
+          <w:szCs w:val="24"/>
+          <w:rtl w:val="0"/>
+        </w:rPr>
+        <w:t xml:space="preserve">4.3 Hibernate</w:t>
       </w:r>
     </w:p>
     <w:p>
@@ -3110,34 +3529,13 @@
       </w:pPr>
       <w:r>
         <w:rPr>
-          <w:rtl w:val="0"/>
-        </w:rPr>
-      </w:r>
-    </w:p>
-    <w:p>
-      <w:pPr>
-        <w:spacing w:after="0" w:line="360" w:lineRule="auto"/>
-        <w:jc w:val="both"/>
-        <w:rPr>
-          <w:rFonts w:ascii="Arial" w:cs="Arial" w:eastAsia="Arial" w:hAnsi="Arial"/>
-          <w:sz w:val="24"/>
-          <w:szCs w:val="24"/>
-        </w:rPr>
-      </w:pPr>
-      <w:r>
-        <w:rPr>
-          <w:rFonts w:ascii="Arial" w:cs="Arial" w:eastAsia="Arial" w:hAnsi="Arial"/>
-          <w:b w:val="1"/>
-          <w:sz w:val="26"/>
-          <w:szCs w:val="26"/>
-          <w:rtl w:val="0"/>
-        </w:rPr>
-        <w:t xml:space="preserve">Lógica de Acesso a Dados</w:t>
-      </w:r>
-      <w:r>
-        <w:rPr>
-          <w:rtl w:val="0"/>
-        </w:rPr>
+          <w:rFonts w:ascii="Arial" w:cs="Arial" w:eastAsia="Arial" w:hAnsi="Arial"/>
+          <w:sz w:val="24"/>
+          <w:szCs w:val="24"/>
+          <w:rtl w:val="0"/>
+        </w:rPr>
+        <w:tab/>
+        <w:t xml:space="preserve">Hibernate é uma implementação do JPA (Java Persistence API), que como o nome já diz, implementa uma API para interagir com o banco de dados e persistir os dados. Sua vantagem é o mapeamento intuitivo das classes e objetos Java para a lógica relacional do SQL, o que previne erros e diminui a verbosidade do código.</w:t>
       </w:r>
     </w:p>
     <w:p>
@@ -3413,27 +3811,6 @@
           <w:b w:val="1"/>
           <w:sz w:val="36"/>
           <w:szCs w:val="36"/>
-        </w:rPr>
-      </w:pPr>
-      <w:bookmarkStart w:colFirst="0" w:colLast="0" w:name="_heading=h.kk487r8ous1u" w:id="12"/>
-      <w:bookmarkEnd w:id="12"/>
-      <w:r>
-        <w:rPr>
-          <w:rFonts w:ascii="Times New Roman" w:cs="Times New Roman" w:eastAsia="Times New Roman" w:hAnsi="Times New Roman"/>
-          <w:b w:val="1"/>
-          <w:sz w:val="36"/>
-          <w:szCs w:val="36"/>
-          <w:rtl w:val="0"/>
-        </w:rPr>
-        <w:t xml:space="preserve">4.3 Hibernate</w:t>
-      </w:r>
-    </w:p>
-    <w:p>
-      <w:pPr>
-        <w:rPr>
-          <w:rFonts w:ascii="Arial" w:cs="Arial" w:eastAsia="Arial" w:hAnsi="Arial"/>
-          <w:sz w:val="24"/>
-          <w:szCs w:val="24"/>
         </w:rPr>
         <w:sectPr>
           <w:type w:val="nextPage"/>
@@ -3441,10 +3818,17 @@
           <w:pgMar w:bottom="1417" w:top="1417" w:left="1701" w:right="1144.1338582677172" w:header="708" w:footer="708"/>
         </w:sectPr>
       </w:pPr>
-      <w:r>
-        <w:rPr>
-          <w:rtl w:val="0"/>
-        </w:rPr>
+      <w:bookmarkStart w:colFirst="0" w:colLast="0" w:name="_heading=h.kk487r8ous1u" w:id="12"/>
+      <w:bookmarkEnd w:id="12"/>
+      <w:r>
+        <w:rPr>
+          <w:rFonts w:ascii="Times New Roman" w:cs="Times New Roman" w:eastAsia="Times New Roman" w:hAnsi="Times New Roman"/>
+          <w:b w:val="1"/>
+          <w:sz w:val="36"/>
+          <w:szCs w:val="36"/>
+          <w:rtl w:val="0"/>
+        </w:rPr>
+        <w:t xml:space="preserve">4.3 Hibernate</w:t>
       </w:r>
     </w:p>
     <w:p>
@@ -3817,6 +4201,116 @@
       </w:rPr>
     </w:lvl>
   </w:abstractNum>
+  <w:abstractNum w:abstractNumId="4">
+    <w:lvl w:ilvl="0">
+      <w:start w:val="1"/>
+      <w:numFmt w:val="bullet"/>
+      <w:lvlText w:val="●"/>
+      <w:lvlJc w:val="left"/>
+      <w:pPr>
+        <w:ind w:left="720" w:hanging="360"/>
+      </w:pPr>
+      <w:rPr>
+        <w:u w:val="none"/>
+      </w:rPr>
+    </w:lvl>
+    <w:lvl w:ilvl="1">
+      <w:start w:val="1"/>
+      <w:numFmt w:val="bullet"/>
+      <w:lvlText w:val="○"/>
+      <w:lvlJc w:val="left"/>
+      <w:pPr>
+        <w:ind w:left="1440" w:hanging="360"/>
+      </w:pPr>
+      <w:rPr>
+        <w:u w:val="none"/>
+      </w:rPr>
+    </w:lvl>
+    <w:lvl w:ilvl="2">
+      <w:start w:val="1"/>
+      <w:numFmt w:val="bullet"/>
+      <w:lvlText w:val="■"/>
+      <w:lvlJc w:val="left"/>
+      <w:pPr>
+        <w:ind w:left="2160" w:hanging="360"/>
+      </w:pPr>
+      <w:rPr>
+        <w:u w:val="none"/>
+      </w:rPr>
+    </w:lvl>
+    <w:lvl w:ilvl="3">
+      <w:start w:val="1"/>
+      <w:numFmt w:val="bullet"/>
+      <w:lvlText w:val="●"/>
+      <w:lvlJc w:val="left"/>
+      <w:pPr>
+        <w:ind w:left="2880" w:hanging="360"/>
+      </w:pPr>
+      <w:rPr>
+        <w:u w:val="none"/>
+      </w:rPr>
+    </w:lvl>
+    <w:lvl w:ilvl="4">
+      <w:start w:val="1"/>
+      <w:numFmt w:val="bullet"/>
+      <w:lvlText w:val="○"/>
+      <w:lvlJc w:val="left"/>
+      <w:pPr>
+        <w:ind w:left="3600" w:hanging="360"/>
+      </w:pPr>
+      <w:rPr>
+        <w:u w:val="none"/>
+      </w:rPr>
+    </w:lvl>
+    <w:lvl w:ilvl="5">
+      <w:start w:val="1"/>
+      <w:numFmt w:val="bullet"/>
+      <w:lvlText w:val="■"/>
+      <w:lvlJc w:val="left"/>
+      <w:pPr>
+        <w:ind w:left="4320" w:hanging="360"/>
+      </w:pPr>
+      <w:rPr>
+        <w:u w:val="none"/>
+      </w:rPr>
+    </w:lvl>
+    <w:lvl w:ilvl="6">
+      <w:start w:val="1"/>
+      <w:numFmt w:val="bullet"/>
+      <w:lvlText w:val="●"/>
+      <w:lvlJc w:val="left"/>
+      <w:pPr>
+        <w:ind w:left="5040" w:hanging="360"/>
+      </w:pPr>
+      <w:rPr>
+        <w:u w:val="none"/>
+      </w:rPr>
+    </w:lvl>
+    <w:lvl w:ilvl="7">
+      <w:start w:val="1"/>
+      <w:numFmt w:val="bullet"/>
+      <w:lvlText w:val="○"/>
+      <w:lvlJc w:val="left"/>
+      <w:pPr>
+        <w:ind w:left="5760" w:hanging="360"/>
+      </w:pPr>
+      <w:rPr>
+        <w:u w:val="none"/>
+      </w:rPr>
+    </w:lvl>
+    <w:lvl w:ilvl="8">
+      <w:start w:val="1"/>
+      <w:numFmt w:val="bullet"/>
+      <w:lvlText w:val="■"/>
+      <w:lvlJc w:val="left"/>
+      <w:pPr>
+        <w:ind w:left="6480" w:hanging="360"/>
+      </w:pPr>
+      <w:rPr>
+        <w:u w:val="none"/>
+      </w:rPr>
+    </w:lvl>
+  </w:abstractNum>
   <w:num w:numId="1">
     <w:abstractNumId w:val="1"/>
   </w:num>
@@ -3825,6 +4319,9 @@
   </w:num>
   <w:num w:numId="3">
     <w:abstractNumId w:val="3"/>
+  </w:num>
+  <w:num w:numId="4">
+    <w:abstractNumId w:val="4"/>
   </w:num>
 </w:numbering>
 </file>
@@ -3846,6 +4343,113 @@
       </w:pPr>
     </w:pPrDefault>
   </w:docDefaults>
+  <w:style w:type="paragraph" w:styleId="Normal" w:default="1">
+    <w:name w:val="normal"/>
+  </w:style>
+  <w:style w:type="table" w:styleId="TableNormal" w:default="1">
+    <w:name w:val="Table Normal"/>
+  </w:style>
+  <w:style w:type="paragraph" w:styleId="Heading1">
+    <w:name w:val="heading 1"/>
+    <w:basedOn w:val="Normal"/>
+    <w:next w:val="Normal"/>
+    <w:pPr>
+      <w:spacing w:line="240" w:lineRule="auto"/>
+    </w:pPr>
+    <w:rPr>
+      <w:rFonts w:ascii="Times New Roman" w:cs="Times New Roman" w:eastAsia="Times New Roman" w:hAnsi="Times New Roman"/>
+      <w:b w:val="1"/>
+      <w:sz w:val="48"/>
+      <w:szCs w:val="48"/>
+    </w:rPr>
+  </w:style>
+  <w:style w:type="paragraph" w:styleId="Heading2">
+    <w:name w:val="heading 2"/>
+    <w:basedOn w:val="Normal"/>
+    <w:next w:val="Normal"/>
+    <w:pPr>
+      <w:spacing w:line="240" w:lineRule="auto"/>
+    </w:pPr>
+    <w:rPr>
+      <w:rFonts w:ascii="Times New Roman" w:cs="Times New Roman" w:eastAsia="Times New Roman" w:hAnsi="Times New Roman"/>
+      <w:b w:val="1"/>
+      <w:sz w:val="36"/>
+      <w:szCs w:val="36"/>
+    </w:rPr>
+  </w:style>
+  <w:style w:type="paragraph" w:styleId="Heading3">
+    <w:name w:val="heading 3"/>
+    <w:basedOn w:val="Normal"/>
+    <w:next w:val="Normal"/>
+    <w:pPr>
+      <w:keepNext w:val="1"/>
+      <w:keepLines w:val="1"/>
+      <w:spacing w:after="80" w:before="280" w:lineRule="auto"/>
+    </w:pPr>
+    <w:rPr>
+      <w:b w:val="1"/>
+      <w:sz w:val="28"/>
+      <w:szCs w:val="28"/>
+    </w:rPr>
+  </w:style>
+  <w:style w:type="paragraph" w:styleId="Heading4">
+    <w:name w:val="heading 4"/>
+    <w:basedOn w:val="Normal"/>
+    <w:next w:val="Normal"/>
+    <w:pPr>
+      <w:keepNext w:val="1"/>
+      <w:keepLines w:val="1"/>
+      <w:spacing w:after="40" w:before="240" w:lineRule="auto"/>
+    </w:pPr>
+    <w:rPr>
+      <w:b w:val="1"/>
+      <w:sz w:val="24"/>
+      <w:szCs w:val="24"/>
+    </w:rPr>
+  </w:style>
+  <w:style w:type="paragraph" w:styleId="Heading5">
+    <w:name w:val="heading 5"/>
+    <w:basedOn w:val="Normal"/>
+    <w:next w:val="Normal"/>
+    <w:pPr>
+      <w:keepNext w:val="1"/>
+      <w:keepLines w:val="1"/>
+      <w:spacing w:after="40" w:before="220" w:lineRule="auto"/>
+    </w:pPr>
+    <w:rPr>
+      <w:b w:val="1"/>
+    </w:rPr>
+  </w:style>
+  <w:style w:type="paragraph" w:styleId="Heading6">
+    <w:name w:val="heading 6"/>
+    <w:basedOn w:val="Normal"/>
+    <w:next w:val="Normal"/>
+    <w:pPr>
+      <w:keepNext w:val="1"/>
+      <w:keepLines w:val="1"/>
+      <w:spacing w:after="40" w:before="200" w:lineRule="auto"/>
+    </w:pPr>
+    <w:rPr>
+      <w:b w:val="1"/>
+      <w:sz w:val="20"/>
+      <w:szCs w:val="20"/>
+    </w:rPr>
+  </w:style>
+  <w:style w:type="paragraph" w:styleId="Title">
+    <w:name w:val="Title"/>
+    <w:basedOn w:val="Normal"/>
+    <w:next w:val="Normal"/>
+    <w:pPr>
+      <w:keepNext w:val="1"/>
+      <w:keepLines w:val="1"/>
+      <w:spacing w:after="120" w:before="480" w:lineRule="auto"/>
+    </w:pPr>
+    <w:rPr>
+      <w:b w:val="1"/>
+      <w:sz w:val="72"/>
+      <w:szCs w:val="72"/>
+    </w:rPr>
+  </w:style>
   <w:style w:type="paragraph" w:styleId="Normal" w:default="1">
     <w:name w:val="normal"/>
   </w:style>
@@ -4661,6 +5265,36 @@
     </w:tblPr>
   </w:style>
   <w:style w:type="table" w:styleId="Table2">
+    <w:basedOn w:val="TableNormal"/>
+    <w:tblPr>
+      <w:tblStyleRowBandSize w:val="1"/>
+      <w:tblStyleColBandSize w:val="1"/>
+      <w:tblCellMar>
+        <w:top w:w="15.0" w:type="dxa"/>
+        <w:left w:w="15.0" w:type="dxa"/>
+        <w:bottom w:w="15.0" w:type="dxa"/>
+        <w:right w:w="15.0" w:type="dxa"/>
+      </w:tblCellMar>
+    </w:tblPr>
+  </w:style>
+  <w:style w:type="paragraph" w:styleId="Subtitle">
+    <w:name w:val="Subtitle"/>
+    <w:basedOn w:val="Normal"/>
+    <w:next w:val="Normal"/>
+    <w:pPr>
+      <w:keepNext w:val="1"/>
+      <w:keepLines w:val="1"/>
+      <w:spacing w:after="80" w:before="360" w:lineRule="auto"/>
+    </w:pPr>
+    <w:rPr>
+      <w:rFonts w:ascii="Georgia" w:cs="Georgia" w:eastAsia="Georgia" w:hAnsi="Georgia"/>
+      <w:i w:val="1"/>
+      <w:color w:val="666666"/>
+      <w:sz w:val="48"/>
+      <w:szCs w:val="48"/>
+    </w:rPr>
+  </w:style>
+  <w:style w:type="table" w:styleId="Table1">
     <w:basedOn w:val="TableNormal"/>
     <w:tblPr>
       <w:tblStyleRowBandSize w:val="1"/>
@@ -5063,7 +5697,7 @@
 
 <file path=customXML/item1.xml><?xml version="1.0" encoding="utf-8"?>
 <go:gDocsCustomXmlDataStorage xmlns:go="http://customooxmlschemas.google.com/" xmlns:r="http://schemas.openxmlformats.org/officeDocument/2006/relationships" uri="GoogleDocsCustomDataVersion1">
-  <go:docsCustomData xmlns:go="http://customooxmlschemas.google.com/" roundtripDataSignature="AMtx7mjIqIk5Y7PxLlFarE33ikh475QFTg==">AMUW2mUuaFFTx9M6mQzXfpkFiDZQnrf+0SCtu/lbSCNxDC6F1LhvGgvk8BQxBMWD6jobqRQSTP/WUsgGTFHMJ+mp0V1YKyIiykAuQNCpuK22eWJ/QPz4piKkMK7mK5hlYZjhxDzpiqFg0ADXIxoa2rX9KoKqrwV99gcxKJ9ixWcsNzrdB8mGvSAFv1v2kIlgs5Ivxh3bMIdFOWTQL4w9tuIJLxeIrpRjNbJ+4kS0RpeXWUxTL/ddd/R4wF/O3GN8OliT1GDFSeUxk0OZMNCZWnTXadr3qgkEAOfbJ6SWAnrKUxSczh2fzHkpPeq2Xs7ShEfnefYGB5CYUaoRp/qSfAuz2qV5lQQA4pPi3Mawlt5qK6n2P9ecMPm9ULmq/jPAiSjBo16yn37D</go:docsCustomData>
+  <go:docsCustomData xmlns:go="http://customooxmlschemas.google.com/" roundtripDataSignature="AMtx7mggAh09n10F96cXEZYr0GNmcsbzAA==">AMUW2mUdc8vrNQBX7knWaKIVEWlJF84I4BxfRxh4npFaJCYshyRHjtu83ldx0+jG5QGk90RIDAE4hGudLeTc7jqCco/bM3yNyuyKRbk3uDaBkrwlfWW0w9Jft2EzL3QDCvhgdKuhyrR+JZKfCmE1AY/N9LC+ZUOhzQeO8H5twVx7GUfiwF4tesos94muSibNwwb6+1yPPtoqDAd0+RLzo/DRAyh492hbU74Hrl/Fsfyg1ZxqMzlv5xYHrTtxYZG0wC1SxiWIf//oJx48vv9M/lou1FLwJnqEkuRGiMWHfIIr3BAfhp/1iMKfZsUSrXtwXRNo4DA1VYtBUxZMW37xzr8NIjQkcyjL22JHXLyhgZlYP/WD73zav5fDpYr5rxWHR32Otd9IhxTC</go:docsCustomData>
 </go:gDocsCustomXmlDataStorage>
 </file>
 

</xml_diff>

<commit_message>
formatação do documento de arquitetura
</commit_message>
<xml_diff>
--- a/Documentacao - artefatos/Documento de Arquitetura - SEP.docx
+++ b/Documentacao - artefatos/Documento de Arquitetura - SEP.docx
@@ -1042,7 +1042,7 @@
     </w:p>
     <w:p>
       <w:pPr>
-        <w:spacing w:line="276" w:lineRule="auto"/>
+        <w:spacing w:line="360" w:lineRule="auto"/>
         <w:ind w:firstLine="850.3937007874017"/>
         <w:jc w:val="both"/>
         <w:rPr>
@@ -1063,7 +1063,24 @@
     </w:p>
     <w:p>
       <w:pPr>
-        <w:spacing w:after="280" w:before="280" w:line="240" w:lineRule="auto"/>
+        <w:spacing w:after="0" w:line="360" w:lineRule="auto"/>
+        <w:ind w:firstLine="850.3937007874017"/>
+        <w:jc w:val="both"/>
+        <w:rPr>
+          <w:rFonts w:ascii="Arial" w:cs="Arial" w:eastAsia="Arial" w:hAnsi="Arial"/>
+          <w:sz w:val="24"/>
+          <w:szCs w:val="24"/>
+        </w:rPr>
+      </w:pPr>
+      <w:r>
+        <w:rPr>
+          <w:rtl w:val="0"/>
+        </w:rPr>
+      </w:r>
+    </w:p>
+    <w:p>
+      <w:pPr>
+        <w:spacing w:after="280" w:before="0" w:line="240" w:lineRule="auto"/>
         <w:jc w:val="both"/>
         <w:rPr>
           <w:rFonts w:ascii="Times New Roman" w:cs="Times New Roman" w:eastAsia="Times New Roman" w:hAnsi="Times New Roman"/>
@@ -1087,7 +1104,7 @@
     </w:p>
     <w:p>
       <w:pPr>
-        <w:spacing w:line="276" w:lineRule="auto"/>
+        <w:spacing w:before="200" w:line="360" w:lineRule="auto"/>
         <w:ind w:firstLine="850.3937007874017"/>
         <w:jc w:val="both"/>
         <w:rPr>
@@ -1104,6 +1121,23 @@
           <w:rtl w:val="0"/>
         </w:rPr>
         <w:t xml:space="preserve">Este documento se baseia na definição de requisitos do SEP, registrada no artefato "Documento de Especificacao de Requisitos.docx", constante da pasta "Documentacao - artefatos" do repositório no GitHub. Aqui serão registradas todas as visões de arquitetura, bem como as motivações para cada decisão e os requisitos que as embasaram.</w:t>
+      </w:r>
+    </w:p>
+    <w:p>
+      <w:pPr>
+        <w:spacing w:after="0" w:before="0" w:line="360" w:lineRule="auto"/>
+        <w:ind w:firstLine="850.3937007874017"/>
+        <w:jc w:val="both"/>
+        <w:rPr>
+          <w:rFonts w:ascii="Arial" w:cs="Arial" w:eastAsia="Arial" w:hAnsi="Arial"/>
+          <w:sz w:val="24"/>
+          <w:szCs w:val="24"/>
+        </w:rPr>
+      </w:pPr>
+      <w:r>
+        <w:rPr>
+          <w:rtl w:val="0"/>
+        </w:rPr>
       </w:r>
     </w:p>
     <w:p>
@@ -1132,7 +1166,7 @@
     </w:p>
     <w:p>
       <w:pPr>
-        <w:spacing w:line="276" w:lineRule="auto"/>
+        <w:spacing w:line="360" w:lineRule="auto"/>
         <w:ind w:firstLine="0"/>
         <w:jc w:val="both"/>
         <w:rPr>
@@ -1163,7 +1197,7 @@
     </w:p>
     <w:p>
       <w:pPr>
-        <w:spacing w:line="276" w:lineRule="auto"/>
+        <w:spacing w:line="360" w:lineRule="auto"/>
         <w:ind w:firstLine="0"/>
         <w:jc w:val="both"/>
         <w:rPr>
@@ -1194,7 +1228,7 @@
     </w:p>
     <w:p>
       <w:pPr>
-        <w:spacing w:line="276" w:lineRule="auto"/>
+        <w:spacing w:line="360" w:lineRule="auto"/>
         <w:ind w:firstLine="0"/>
         <w:jc w:val="both"/>
         <w:rPr>
@@ -1225,7 +1259,7 @@
     </w:p>
     <w:p>
       <w:pPr>
-        <w:spacing w:line="276" w:lineRule="auto"/>
+        <w:spacing w:line="360" w:lineRule="auto"/>
         <w:ind w:firstLine="0"/>
         <w:jc w:val="both"/>
         <w:rPr>
@@ -1246,7 +1280,7 @@
     </w:p>
     <w:p>
       <w:pPr>
-        <w:spacing w:line="276" w:lineRule="auto"/>
+        <w:spacing w:line="360" w:lineRule="auto"/>
         <w:ind w:firstLine="0"/>
         <w:jc w:val="both"/>
         <w:rPr>
@@ -1277,7 +1311,7 @@
     </w:p>
     <w:p>
       <w:pPr>
-        <w:spacing w:line="276" w:lineRule="auto"/>
+        <w:spacing w:line="360" w:lineRule="auto"/>
         <w:ind w:firstLine="0"/>
         <w:jc w:val="both"/>
         <w:rPr>
@@ -1308,7 +1342,7 @@
     </w:p>
     <w:p>
       <w:pPr>
-        <w:spacing w:line="276" w:lineRule="auto"/>
+        <w:spacing w:line="360" w:lineRule="auto"/>
         <w:ind w:firstLine="0"/>
         <w:jc w:val="both"/>
         <w:rPr>
@@ -1339,7 +1373,7 @@
     </w:p>
     <w:p>
       <w:pPr>
-        <w:spacing w:line="276" w:lineRule="auto"/>
+        <w:spacing w:line="360" w:lineRule="auto"/>
         <w:ind w:firstLine="0"/>
         <w:jc w:val="both"/>
         <w:rPr>
@@ -1370,7 +1404,7 @@
     </w:p>
     <w:p>
       <w:pPr>
-        <w:spacing w:line="276" w:lineRule="auto"/>
+        <w:spacing w:line="360" w:lineRule="auto"/>
         <w:ind w:firstLine="0"/>
         <w:jc w:val="both"/>
         <w:rPr>
@@ -1401,7 +1435,7 @@
     </w:p>
     <w:p>
       <w:pPr>
-        <w:spacing w:line="276" w:lineRule="auto"/>
+        <w:spacing w:line="360" w:lineRule="auto"/>
         <w:ind w:firstLine="0"/>
         <w:jc w:val="both"/>
         <w:rPr>
@@ -1432,7 +1466,7 @@
     </w:p>
     <w:p>
       <w:pPr>
-        <w:spacing w:line="276" w:lineRule="auto"/>
+        <w:spacing w:line="360" w:lineRule="auto"/>
         <w:ind w:firstLine="0"/>
         <w:jc w:val="both"/>
         <w:rPr>
@@ -1463,7 +1497,7 @@
     </w:p>
     <w:p>
       <w:pPr>
-        <w:spacing w:line="276" w:lineRule="auto"/>
+        <w:spacing w:line="360" w:lineRule="auto"/>
         <w:ind w:firstLine="0"/>
         <w:jc w:val="both"/>
         <w:rPr>
@@ -1494,7 +1528,7 @@
     </w:p>
     <w:p>
       <w:pPr>
-        <w:spacing w:line="276" w:lineRule="auto"/>
+        <w:spacing w:line="360" w:lineRule="auto"/>
         <w:ind w:firstLine="0"/>
         <w:jc w:val="both"/>
         <w:rPr>
@@ -1525,7 +1559,7 @@
     </w:p>
     <w:p>
       <w:pPr>
-        <w:spacing w:line="276" w:lineRule="auto"/>
+        <w:spacing w:line="360" w:lineRule="auto"/>
         <w:ind w:firstLine="0"/>
         <w:jc w:val="both"/>
         <w:rPr>
@@ -1556,7 +1590,7 @@
     </w:p>
     <w:p>
       <w:pPr>
-        <w:spacing w:line="276" w:lineRule="auto"/>
+        <w:spacing w:line="360" w:lineRule="auto"/>
         <w:ind w:firstLine="0"/>
         <w:jc w:val="both"/>
         <w:rPr>
@@ -1583,6 +1617,23 @@
           <w:rtl w:val="0"/>
         </w:rPr>
         <w:t xml:space="preserve">: Universidade Federal de Goiás</w:t>
+      </w:r>
+    </w:p>
+    <w:p>
+      <w:pPr>
+        <w:spacing w:line="360" w:lineRule="auto"/>
+        <w:ind w:firstLine="0"/>
+        <w:jc w:val="both"/>
+        <w:rPr>
+          <w:rFonts w:ascii="Arial" w:cs="Arial" w:eastAsia="Arial" w:hAnsi="Arial"/>
+          <w:sz w:val="24"/>
+          <w:szCs w:val="24"/>
+        </w:rPr>
+      </w:pPr>
+      <w:r>
+        <w:rPr>
+          <w:rtl w:val="0"/>
+        </w:rPr>
       </w:r>
     </w:p>
     <w:p>
@@ -2482,6 +2533,453 @@
         <w:jc w:val="both"/>
         <w:rPr>
           <w:rFonts w:ascii="Arial" w:cs="Arial" w:eastAsia="Arial" w:hAnsi="Arial"/>
+          <w:b w:val="1"/>
+          <w:sz w:val="24"/>
+          <w:szCs w:val="24"/>
+        </w:rPr>
+      </w:pPr>
+      <w:r>
+        <w:rPr>
+          <w:rFonts w:ascii="Arial" w:cs="Arial" w:eastAsia="Arial" w:hAnsi="Arial"/>
+          <w:b w:val="1"/>
+          <w:sz w:val="24"/>
+          <w:szCs w:val="24"/>
+          <w:rtl w:val="0"/>
+        </w:rPr>
+        <w:t xml:space="preserve">RA_1</w:t>
+      </w:r>
+    </w:p>
+    <w:p>
+      <w:pPr>
+        <w:spacing w:after="0" w:line="360" w:lineRule="auto"/>
+        <w:jc w:val="both"/>
+        <w:rPr>
+          <w:rFonts w:ascii="Arial" w:cs="Arial" w:eastAsia="Arial" w:hAnsi="Arial"/>
+          <w:sz w:val="24"/>
+          <w:szCs w:val="24"/>
+        </w:rPr>
+      </w:pPr>
+      <w:r>
+        <w:rPr>
+          <w:rFonts w:ascii="Arial" w:cs="Arial" w:eastAsia="Arial" w:hAnsi="Arial"/>
+          <w:b w:val="1"/>
+          <w:sz w:val="24"/>
+          <w:szCs w:val="24"/>
+          <w:rtl w:val="0"/>
+        </w:rPr>
+        <w:tab/>
+      </w:r>
+      <w:r>
+        <w:rPr>
+          <w:rFonts w:ascii="Arial" w:cs="Arial" w:eastAsia="Arial" w:hAnsi="Arial"/>
+          <w:sz w:val="24"/>
+          <w:szCs w:val="24"/>
+          <w:rtl w:val="0"/>
+        </w:rPr>
+        <w:t xml:space="preserve">Para esse requisito arquitetural, o framework Vaadin será utilizado. Ele faz uso da linguagem de programação Java para criar páginas </w:t>
+      </w:r>
+      <w:r>
+        <w:rPr>
+          <w:rFonts w:ascii="Arial" w:cs="Arial" w:eastAsia="Arial" w:hAnsi="Arial"/>
+          <w:b w:val="1"/>
+          <w:sz w:val="24"/>
+          <w:szCs w:val="24"/>
+          <w:rtl w:val="0"/>
+        </w:rPr>
+        <w:t xml:space="preserve">Web</w:t>
+      </w:r>
+      <w:r>
+        <w:rPr>
+          <w:rFonts w:ascii="Arial" w:cs="Arial" w:eastAsia="Arial" w:hAnsi="Arial"/>
+          <w:sz w:val="24"/>
+          <w:szCs w:val="24"/>
+          <w:rtl w:val="0"/>
+        </w:rPr>
+        <w:t xml:space="preserve"> em HTML, CSS e Javascript. Dessa forma, o sistema estará disponível em qualquer dispositivo que tenha acesso à web. Além disso, como o Vaadin opera através da arquitetura </w:t>
+      </w:r>
+      <w:r>
+        <w:rPr>
+          <w:rFonts w:ascii="Arial" w:cs="Arial" w:eastAsia="Arial" w:hAnsi="Arial"/>
+          <w:b w:val="1"/>
+          <w:sz w:val="24"/>
+          <w:szCs w:val="24"/>
+          <w:rtl w:val="0"/>
+        </w:rPr>
+        <w:t xml:space="preserve">Cliente-Servidor</w:t>
+      </w:r>
+      <w:r>
+        <w:rPr>
+          <w:rFonts w:ascii="Arial" w:cs="Arial" w:eastAsia="Arial" w:hAnsi="Arial"/>
+          <w:sz w:val="24"/>
+          <w:szCs w:val="24"/>
+          <w:rtl w:val="0"/>
+        </w:rPr>
+        <w:t xml:space="preserve">, este será um dos modelos a ser tomado como referência de arquitetura de software.</w:t>
+      </w:r>
+    </w:p>
+    <w:p>
+      <w:pPr>
+        <w:spacing w:after="0" w:line="360" w:lineRule="auto"/>
+        <w:jc w:val="both"/>
+        <w:rPr>
+          <w:rFonts w:ascii="Arial" w:cs="Arial" w:eastAsia="Arial" w:hAnsi="Arial"/>
+          <w:sz w:val="24"/>
+          <w:szCs w:val="24"/>
+        </w:rPr>
+      </w:pPr>
+      <w:r>
+        <w:rPr>
+          <w:rtl w:val="0"/>
+        </w:rPr>
+      </w:r>
+    </w:p>
+    <w:p>
+      <w:pPr>
+        <w:spacing w:after="0" w:line="360" w:lineRule="auto"/>
+        <w:jc w:val="both"/>
+        <w:rPr>
+          <w:rFonts w:ascii="Arial" w:cs="Arial" w:eastAsia="Arial" w:hAnsi="Arial"/>
+          <w:b w:val="1"/>
+          <w:sz w:val="24"/>
+          <w:szCs w:val="24"/>
+        </w:rPr>
+      </w:pPr>
+      <w:r>
+        <w:rPr>
+          <w:rFonts w:ascii="Arial" w:cs="Arial" w:eastAsia="Arial" w:hAnsi="Arial"/>
+          <w:b w:val="1"/>
+          <w:sz w:val="24"/>
+          <w:szCs w:val="24"/>
+          <w:rtl w:val="0"/>
+        </w:rPr>
+        <w:t xml:space="preserve">RA_2</w:t>
+      </w:r>
+    </w:p>
+    <w:p>
+      <w:pPr>
+        <w:spacing w:after="0" w:line="360" w:lineRule="auto"/>
+        <w:jc w:val="both"/>
+        <w:rPr>
+          <w:rFonts w:ascii="Arial" w:cs="Arial" w:eastAsia="Arial" w:hAnsi="Arial"/>
+          <w:sz w:val="24"/>
+          <w:szCs w:val="24"/>
+        </w:rPr>
+      </w:pPr>
+      <w:r>
+        <w:rPr>
+          <w:rFonts w:ascii="Arial" w:cs="Arial" w:eastAsia="Arial" w:hAnsi="Arial"/>
+          <w:b w:val="1"/>
+          <w:sz w:val="24"/>
+          <w:szCs w:val="24"/>
+          <w:rtl w:val="0"/>
+        </w:rPr>
+        <w:tab/>
+      </w:r>
+      <w:r>
+        <w:rPr>
+          <w:rFonts w:ascii="Arial" w:cs="Arial" w:eastAsia="Arial" w:hAnsi="Arial"/>
+          <w:sz w:val="24"/>
+          <w:szCs w:val="24"/>
+          <w:rtl w:val="0"/>
+        </w:rPr>
+        <w:t xml:space="preserve">Como os usuários terão acesso ao sistema por meio de um site, basta manter o servidor funcionando que a Disponibilidade será garantida. Assim, o servidor operará na melhor máquina que a equipe de desenvolvimento puder adquirir.</w:t>
+      </w:r>
+    </w:p>
+    <w:p>
+      <w:pPr>
+        <w:spacing w:after="0" w:line="360" w:lineRule="auto"/>
+        <w:jc w:val="both"/>
+        <w:rPr>
+          <w:rFonts w:ascii="Arial" w:cs="Arial" w:eastAsia="Arial" w:hAnsi="Arial"/>
+          <w:sz w:val="24"/>
+          <w:szCs w:val="24"/>
+        </w:rPr>
+      </w:pPr>
+      <w:r>
+        <w:rPr>
+          <w:rtl w:val="0"/>
+        </w:rPr>
+      </w:r>
+    </w:p>
+    <w:p>
+      <w:pPr>
+        <w:spacing w:after="0" w:line="360" w:lineRule="auto"/>
+        <w:jc w:val="both"/>
+        <w:rPr>
+          <w:rFonts w:ascii="Arial" w:cs="Arial" w:eastAsia="Arial" w:hAnsi="Arial"/>
+          <w:b w:val="1"/>
+          <w:sz w:val="24"/>
+          <w:szCs w:val="24"/>
+        </w:rPr>
+      </w:pPr>
+      <w:r>
+        <w:rPr>
+          <w:rFonts w:ascii="Arial" w:cs="Arial" w:eastAsia="Arial" w:hAnsi="Arial"/>
+          <w:b w:val="1"/>
+          <w:sz w:val="24"/>
+          <w:szCs w:val="24"/>
+          <w:rtl w:val="0"/>
+        </w:rPr>
+        <w:t xml:space="preserve">RA_3</w:t>
+      </w:r>
+    </w:p>
+    <w:p>
+      <w:pPr>
+        <w:spacing w:after="0" w:line="360" w:lineRule="auto"/>
+        <w:jc w:val="both"/>
+        <w:rPr>
+          <w:rFonts w:ascii="Arial" w:cs="Arial" w:eastAsia="Arial" w:hAnsi="Arial"/>
+          <w:b w:val="1"/>
+          <w:color w:val="434343"/>
+          <w:sz w:val="24"/>
+          <w:szCs w:val="24"/>
+        </w:rPr>
+      </w:pPr>
+      <w:r>
+        <w:rPr>
+          <w:rFonts w:ascii="Arial" w:cs="Arial" w:eastAsia="Arial" w:hAnsi="Arial"/>
+          <w:b w:val="1"/>
+          <w:sz w:val="24"/>
+          <w:szCs w:val="24"/>
+          <w:rtl w:val="0"/>
+        </w:rPr>
+        <w:tab/>
+      </w:r>
+      <w:r>
+        <w:rPr>
+          <w:rFonts w:ascii="Arial" w:cs="Arial" w:eastAsia="Arial" w:hAnsi="Arial"/>
+          <w:sz w:val="24"/>
+          <w:szCs w:val="24"/>
+          <w:rtl w:val="0"/>
+        </w:rPr>
+        <w:t xml:space="preserve">Como a aplicação será desenvolvida utilizando o modelo em camadas, as camadas que constituem informações sensíveis se encontrarão no nível mais baixo da arquitetura, cujo acesso não estará disponível por meio de camadas de mais alto nível. Ainda, devido à utilização do </w:t>
+      </w:r>
+      <w:r>
+        <w:rPr>
+          <w:rFonts w:ascii="Arial" w:cs="Arial" w:eastAsia="Arial" w:hAnsi="Arial"/>
+          <w:i w:val="1"/>
+          <w:sz w:val="24"/>
+          <w:szCs w:val="24"/>
+          <w:rtl w:val="0"/>
+        </w:rPr>
+        <w:t xml:space="preserve">framework</w:t>
+      </w:r>
+      <w:r>
+        <w:rPr>
+          <w:rFonts w:ascii="Arial" w:cs="Arial" w:eastAsia="Arial" w:hAnsi="Arial"/>
+          <w:sz w:val="24"/>
+          <w:szCs w:val="24"/>
+          <w:rtl w:val="0"/>
+        </w:rPr>
+        <w:t xml:space="preserve"> Vaadin, as camadas lógicas e de validação residirão no </w:t>
+      </w:r>
+      <w:r>
+        <w:rPr>
+          <w:rFonts w:ascii="Arial" w:cs="Arial" w:eastAsia="Arial" w:hAnsi="Arial"/>
+          <w:i w:val="1"/>
+          <w:sz w:val="24"/>
+          <w:szCs w:val="24"/>
+          <w:rtl w:val="0"/>
+        </w:rPr>
+        <w:t xml:space="preserve">Server </w:t>
+      </w:r>
+      <w:r>
+        <w:rPr>
+          <w:rFonts w:ascii="Arial" w:cs="Arial" w:eastAsia="Arial" w:hAnsi="Arial"/>
+          <w:sz w:val="24"/>
+          <w:szCs w:val="24"/>
+          <w:rtl w:val="0"/>
+        </w:rPr>
+        <w:t xml:space="preserve">da aplicação, não sendo acessíveis via camada </w:t>
+      </w:r>
+      <w:r>
+        <w:rPr>
+          <w:rFonts w:ascii="Arial" w:cs="Arial" w:eastAsia="Arial" w:hAnsi="Arial"/>
+          <w:i w:val="1"/>
+          <w:sz w:val="24"/>
+          <w:szCs w:val="24"/>
+          <w:rtl w:val="0"/>
+        </w:rPr>
+        <w:t xml:space="preserve">Client</w:t>
+      </w:r>
+      <w:r>
+        <w:rPr>
+          <w:rFonts w:ascii="Arial" w:cs="Arial" w:eastAsia="Arial" w:hAnsi="Arial"/>
+          <w:sz w:val="24"/>
+          <w:szCs w:val="24"/>
+          <w:rtl w:val="0"/>
+        </w:rPr>
+        <w:t xml:space="preserve">.</w:t>
+      </w:r>
+      <w:r>
+        <w:rPr>
+          <w:rtl w:val="0"/>
+        </w:rPr>
+      </w:r>
+    </w:p>
+    <w:p>
+      <w:pPr>
+        <w:widowControl w:val="0"/>
+        <w:spacing w:after="0" w:line="240" w:lineRule="auto"/>
+        <w:rPr>
+          <w:rFonts w:ascii="Arial" w:cs="Arial" w:eastAsia="Arial" w:hAnsi="Arial"/>
+          <w:color w:val="434343"/>
+          <w:sz w:val="24"/>
+          <w:szCs w:val="24"/>
+        </w:rPr>
+      </w:pPr>
+      <w:r>
+        <w:rPr>
+          <w:rFonts w:ascii="Arial" w:cs="Arial" w:eastAsia="Arial" w:hAnsi="Arial"/>
+          <w:color w:val="434343"/>
+          <w:sz w:val="24"/>
+          <w:szCs w:val="24"/>
+          <w:rtl w:val="0"/>
+        </w:rPr>
+        <w:tab/>
+      </w:r>
+    </w:p>
+    <w:p>
+      <w:pPr>
+        <w:spacing w:after="0" w:line="360" w:lineRule="auto"/>
+        <w:jc w:val="both"/>
+        <w:rPr>
+          <w:rFonts w:ascii="Arial" w:cs="Arial" w:eastAsia="Arial" w:hAnsi="Arial"/>
+          <w:sz w:val="24"/>
+          <w:szCs w:val="24"/>
+        </w:rPr>
+      </w:pPr>
+      <w:r>
+        <w:rPr>
+          <w:rtl w:val="0"/>
+        </w:rPr>
+      </w:r>
+    </w:p>
+    <w:p>
+      <w:pPr>
+        <w:spacing w:after="0" w:line="360" w:lineRule="auto"/>
+        <w:jc w:val="both"/>
+        <w:rPr>
+          <w:rFonts w:ascii="Arial" w:cs="Arial" w:eastAsia="Arial" w:hAnsi="Arial"/>
+          <w:b w:val="1"/>
+          <w:sz w:val="24"/>
+          <w:szCs w:val="24"/>
+        </w:rPr>
+      </w:pPr>
+      <w:r>
+        <w:rPr>
+          <w:rFonts w:ascii="Arial" w:cs="Arial" w:eastAsia="Arial" w:hAnsi="Arial"/>
+          <w:b w:val="1"/>
+          <w:sz w:val="24"/>
+          <w:szCs w:val="24"/>
+          <w:rtl w:val="0"/>
+        </w:rPr>
+        <w:t xml:space="preserve">RA_6</w:t>
+      </w:r>
+    </w:p>
+    <w:p>
+      <w:pPr>
+        <w:spacing w:after="0" w:line="360" w:lineRule="auto"/>
+        <w:jc w:val="both"/>
+        <w:rPr>
+          <w:rFonts w:ascii="Arial" w:cs="Arial" w:eastAsia="Arial" w:hAnsi="Arial"/>
+          <w:sz w:val="24"/>
+          <w:szCs w:val="24"/>
+        </w:rPr>
+      </w:pPr>
+      <w:r>
+        <w:rPr>
+          <w:rFonts w:ascii="Arial" w:cs="Arial" w:eastAsia="Arial" w:hAnsi="Arial"/>
+          <w:sz w:val="24"/>
+          <w:szCs w:val="24"/>
+          <w:rtl w:val="0"/>
+        </w:rPr>
+        <w:tab/>
+        <w:t xml:space="preserve">Devido à arquitetura do </w:t>
+      </w:r>
+      <w:r>
+        <w:rPr>
+          <w:rFonts w:ascii="Arial" w:cs="Arial" w:eastAsia="Arial" w:hAnsi="Arial"/>
+          <w:i w:val="1"/>
+          <w:sz w:val="24"/>
+          <w:szCs w:val="24"/>
+          <w:rtl w:val="0"/>
+        </w:rPr>
+        <w:t xml:space="preserve">framework </w:t>
+      </w:r>
+      <w:r>
+        <w:rPr>
+          <w:rFonts w:ascii="Arial" w:cs="Arial" w:eastAsia="Arial" w:hAnsi="Arial"/>
+          <w:sz w:val="24"/>
+          <w:szCs w:val="24"/>
+          <w:rtl w:val="0"/>
+        </w:rPr>
+        <w:t xml:space="preserve">Vaadin, a interface do usuário é renderizada no browser pelo motor de exibição (</w:t>
+      </w:r>
+      <w:r>
+        <w:rPr>
+          <w:rFonts w:ascii="Arial" w:cs="Arial" w:eastAsia="Arial" w:hAnsi="Arial"/>
+          <w:i w:val="1"/>
+          <w:sz w:val="24"/>
+          <w:szCs w:val="24"/>
+          <w:rtl w:val="0"/>
+        </w:rPr>
+        <w:t xml:space="preserve">Client-Side Engine)</w:t>
+      </w:r>
+      <w:r>
+        <w:rPr>
+          <w:rFonts w:ascii="Arial" w:cs="Arial" w:eastAsia="Arial" w:hAnsi="Arial"/>
+          <w:sz w:val="24"/>
+          <w:szCs w:val="24"/>
+          <w:rtl w:val="0"/>
+        </w:rPr>
+        <w:t xml:space="preserve">. A comunicação entre os componentes das camadas </w:t>
+      </w:r>
+      <w:r>
+        <w:rPr>
+          <w:rFonts w:ascii="Arial" w:cs="Arial" w:eastAsia="Arial" w:hAnsi="Arial"/>
+          <w:i w:val="1"/>
+          <w:sz w:val="24"/>
+          <w:szCs w:val="24"/>
+          <w:rtl w:val="0"/>
+        </w:rPr>
+        <w:t xml:space="preserve">Client-Side</w:t>
+      </w:r>
+      <w:r>
+        <w:rPr>
+          <w:rFonts w:ascii="Arial" w:cs="Arial" w:eastAsia="Arial" w:hAnsi="Arial"/>
+          <w:sz w:val="24"/>
+          <w:szCs w:val="24"/>
+          <w:rtl w:val="0"/>
+        </w:rPr>
+        <w:t xml:space="preserve"> e </w:t>
+      </w:r>
+      <w:r>
+        <w:rPr>
+          <w:rFonts w:ascii="Arial" w:cs="Arial" w:eastAsia="Arial" w:hAnsi="Arial"/>
+          <w:i w:val="1"/>
+          <w:sz w:val="24"/>
+          <w:szCs w:val="24"/>
+          <w:rtl w:val="0"/>
+        </w:rPr>
+        <w:t xml:space="preserve">Server-Side</w:t>
+      </w:r>
+      <w:r>
+        <w:rPr>
+          <w:rFonts w:ascii="Arial" w:cs="Arial" w:eastAsia="Arial" w:hAnsi="Arial"/>
+          <w:sz w:val="24"/>
+          <w:szCs w:val="24"/>
+          <w:rtl w:val="0"/>
+        </w:rPr>
+        <w:t xml:space="preserve"> é realizada utilizando requisições HTTP ou HTTPS.</w:t>
+      </w:r>
+    </w:p>
+    <w:p>
+      <w:pPr>
+        <w:spacing w:after="0" w:line="360" w:lineRule="auto"/>
+        <w:jc w:val="both"/>
+        <w:rPr>
+          <w:rFonts w:ascii="Arial" w:cs="Arial" w:eastAsia="Arial" w:hAnsi="Arial"/>
           <w:sz w:val="24"/>
           <w:szCs w:val="24"/>
         </w:rPr>
@@ -2672,7 +3170,7 @@
           <wp:inline distB="114300" distT="114300" distL="114300" distR="114300">
             <wp:extent cx="5753340" cy="2997200"/>
             <wp:effectExtent b="0" l="0" r="0" t="0"/>
-            <wp:docPr id="4" name="image1.png"/>
+            <wp:docPr id="5" name="image1.png"/>
             <a:graphic>
               <a:graphicData uri="http://schemas.openxmlformats.org/drawingml/2006/picture">
                 <pic:pic>
@@ -2866,7 +3364,7 @@
       <w:pPr>
         <w:numPr>
           <w:ilvl w:val="0"/>
-          <w:numId w:val="2"/>
+          <w:numId w:val="3"/>
         </w:numPr>
         <w:spacing w:after="0" w:before="200" w:line="360" w:lineRule="auto"/>
         <w:ind w:left="720" w:hanging="360"/>
@@ -2914,6 +3412,266 @@
           <w:rtl w:val="0"/>
         </w:rPr>
         <w:t xml:space="preserve">.</w:t>
+      </w:r>
+    </w:p>
+    <w:p>
+      <w:pPr>
+        <w:numPr>
+          <w:ilvl w:val="0"/>
+          <w:numId w:val="3"/>
+        </w:numPr>
+        <w:spacing w:after="0" w:line="360" w:lineRule="auto"/>
+        <w:ind w:left="720" w:hanging="360"/>
+        <w:jc w:val="both"/>
+        <w:rPr>
+          <w:rFonts w:ascii="Arial" w:cs="Arial" w:eastAsia="Arial" w:hAnsi="Arial"/>
+          <w:sz w:val="24"/>
+          <w:szCs w:val="24"/>
+        </w:rPr>
+      </w:pPr>
+      <w:r>
+        <w:rPr>
+          <w:rFonts w:ascii="Arial" w:cs="Arial" w:eastAsia="Arial" w:hAnsi="Arial"/>
+          <w:b w:val="1"/>
+          <w:sz w:val="24"/>
+          <w:szCs w:val="24"/>
+          <w:rtl w:val="0"/>
+        </w:rPr>
+        <w:t xml:space="preserve">Presenter</w:t>
+      </w:r>
+      <w:r>
+        <w:rPr>
+          <w:rFonts w:ascii="Arial" w:cs="Arial" w:eastAsia="Arial" w:hAnsi="Arial"/>
+          <w:sz w:val="24"/>
+          <w:szCs w:val="24"/>
+          <w:rtl w:val="0"/>
+        </w:rPr>
+        <w:t xml:space="preserve">: realiza a comunicação com a lógica de negócios. Responsável por tratar os eventos da camada view, realizar chamadas a camada de Aplicação e modificar a </w:t>
+      </w:r>
+      <w:r>
+        <w:rPr>
+          <w:rFonts w:ascii="Arial" w:cs="Arial" w:eastAsia="Arial" w:hAnsi="Arial"/>
+          <w:i w:val="1"/>
+          <w:sz w:val="24"/>
+          <w:szCs w:val="24"/>
+          <w:rtl w:val="0"/>
+        </w:rPr>
+        <w:t xml:space="preserve">View</w:t>
+      </w:r>
+      <w:r>
+        <w:rPr>
+          <w:rFonts w:ascii="Arial" w:cs="Arial" w:eastAsia="Arial" w:hAnsi="Arial"/>
+          <w:sz w:val="24"/>
+          <w:szCs w:val="24"/>
+          <w:rtl w:val="0"/>
+        </w:rPr>
+        <w:t xml:space="preserve">.</w:t>
+      </w:r>
+    </w:p>
+    <w:p>
+      <w:pPr>
+        <w:spacing w:after="0" w:line="360" w:lineRule="auto"/>
+        <w:jc w:val="both"/>
+        <w:rPr>
+          <w:rFonts w:ascii="Arial" w:cs="Arial" w:eastAsia="Arial" w:hAnsi="Arial"/>
+          <w:sz w:val="24"/>
+          <w:szCs w:val="24"/>
+        </w:rPr>
+      </w:pPr>
+      <w:r>
+        <w:rPr>
+          <w:rtl w:val="0"/>
+        </w:rPr>
+      </w:r>
+    </w:p>
+    <w:p>
+      <w:pPr>
+        <w:spacing w:after="0" w:line="360" w:lineRule="auto"/>
+        <w:jc w:val="both"/>
+        <w:rPr>
+          <w:rFonts w:ascii="Arial" w:cs="Arial" w:eastAsia="Arial" w:hAnsi="Arial"/>
+          <w:sz w:val="24"/>
+          <w:szCs w:val="24"/>
+        </w:rPr>
+      </w:pPr>
+      <w:r>
+        <w:rPr>
+          <w:rFonts w:ascii="Arial" w:cs="Arial" w:eastAsia="Arial" w:hAnsi="Arial"/>
+          <w:b w:val="1"/>
+          <w:sz w:val="26"/>
+          <w:szCs w:val="26"/>
+          <w:rtl w:val="0"/>
+        </w:rPr>
+        <w:t xml:space="preserve">Lógica de Negócio</w:t>
+      </w:r>
+      <w:r>
+        <w:rPr>
+          <w:rtl w:val="0"/>
+        </w:rPr>
+      </w:r>
+    </w:p>
+    <w:p>
+      <w:pPr>
+        <w:spacing w:after="0" w:line="360" w:lineRule="auto"/>
+        <w:jc w:val="both"/>
+        <w:rPr>
+          <w:rFonts w:ascii="Arial" w:cs="Arial" w:eastAsia="Arial" w:hAnsi="Arial"/>
+          <w:sz w:val="24"/>
+          <w:szCs w:val="24"/>
+        </w:rPr>
+      </w:pPr>
+      <w:r>
+        <w:rPr>
+          <w:rFonts w:ascii="Arial" w:cs="Arial" w:eastAsia="Arial" w:hAnsi="Arial"/>
+          <w:sz w:val="24"/>
+          <w:szCs w:val="24"/>
+          <w:rtl w:val="0"/>
+        </w:rPr>
+        <w:t xml:space="preserve">A camada de Lógica de Negócios contém as entidades do domínio e as regras de negócio da aplicação.</w:t>
+      </w:r>
+    </w:p>
+    <w:p>
+      <w:pPr>
+        <w:spacing w:after="0" w:line="360" w:lineRule="auto"/>
+        <w:jc w:val="both"/>
+        <w:rPr>
+          <w:rFonts w:ascii="Arial" w:cs="Arial" w:eastAsia="Arial" w:hAnsi="Arial"/>
+          <w:sz w:val="24"/>
+          <w:szCs w:val="24"/>
+        </w:rPr>
+      </w:pPr>
+      <w:r>
+        <w:rPr>
+          <w:rtl w:val="0"/>
+        </w:rPr>
+      </w:r>
+    </w:p>
+    <w:p>
+      <w:pPr>
+        <w:numPr>
+          <w:ilvl w:val="0"/>
+          <w:numId w:val="4"/>
+        </w:numPr>
+        <w:spacing w:after="0" w:line="360" w:lineRule="auto"/>
+        <w:ind w:left="720" w:hanging="360"/>
+        <w:jc w:val="both"/>
+        <w:rPr>
+          <w:rFonts w:ascii="Arial" w:cs="Arial" w:eastAsia="Arial" w:hAnsi="Arial"/>
+          <w:sz w:val="24"/>
+          <w:szCs w:val="24"/>
+        </w:rPr>
+      </w:pPr>
+      <w:r>
+        <w:rPr>
+          <w:rFonts w:ascii="Arial" w:cs="Arial" w:eastAsia="Arial" w:hAnsi="Arial"/>
+          <w:sz w:val="24"/>
+          <w:szCs w:val="24"/>
+          <w:rtl w:val="0"/>
+        </w:rPr>
+        <w:t xml:space="preserve">Entidade: contém os conceitos do domínio do problema (Classes).</w:t>
+      </w:r>
+    </w:p>
+    <w:p>
+      <w:pPr>
+        <w:numPr>
+          <w:ilvl w:val="0"/>
+          <w:numId w:val="1"/>
+        </w:numPr>
+        <w:spacing w:after="0" w:line="360" w:lineRule="auto"/>
+        <w:ind w:left="720" w:hanging="360"/>
+        <w:jc w:val="both"/>
+        <w:rPr>
+          <w:rFonts w:ascii="Arial" w:cs="Arial" w:eastAsia="Arial" w:hAnsi="Arial"/>
+          <w:sz w:val="24"/>
+          <w:szCs w:val="24"/>
+        </w:rPr>
+      </w:pPr>
+      <w:r>
+        <w:rPr>
+          <w:rFonts w:ascii="Arial" w:cs="Arial" w:eastAsia="Arial" w:hAnsi="Arial"/>
+          <w:sz w:val="24"/>
+          <w:szCs w:val="24"/>
+          <w:rtl w:val="0"/>
+        </w:rPr>
+        <w:t xml:space="preserve">Aplicação: funções, validações e outras regras de negócio da aplicação. Esta camada se comunica com Entidade e Persistência.</w:t>
+      </w:r>
+    </w:p>
+    <w:p>
+      <w:pPr>
+        <w:spacing w:after="0" w:line="360" w:lineRule="auto"/>
+        <w:jc w:val="both"/>
+        <w:rPr>
+          <w:rFonts w:ascii="Arial" w:cs="Arial" w:eastAsia="Arial" w:hAnsi="Arial"/>
+          <w:sz w:val="24"/>
+          <w:szCs w:val="24"/>
+        </w:rPr>
+      </w:pPr>
+      <w:r>
+        <w:rPr>
+          <w:rtl w:val="0"/>
+        </w:rPr>
+      </w:r>
+    </w:p>
+    <w:p>
+      <w:pPr>
+        <w:spacing w:after="0" w:line="360" w:lineRule="auto"/>
+        <w:jc w:val="both"/>
+        <w:rPr>
+          <w:rFonts w:ascii="Arial" w:cs="Arial" w:eastAsia="Arial" w:hAnsi="Arial"/>
+          <w:sz w:val="24"/>
+          <w:szCs w:val="24"/>
+        </w:rPr>
+      </w:pPr>
+      <w:r>
+        <w:rPr>
+          <w:rFonts w:ascii="Arial" w:cs="Arial" w:eastAsia="Arial" w:hAnsi="Arial"/>
+          <w:b w:val="1"/>
+          <w:sz w:val="26"/>
+          <w:szCs w:val="26"/>
+          <w:rtl w:val="0"/>
+        </w:rPr>
+        <w:t xml:space="preserve">Lógica de Acesso a Dados</w:t>
+      </w:r>
+      <w:r>
+        <w:rPr>
+          <w:rtl w:val="0"/>
+        </w:rPr>
+      </w:r>
+    </w:p>
+    <w:p>
+      <w:pPr>
+        <w:spacing w:after="0" w:line="360" w:lineRule="auto"/>
+        <w:jc w:val="both"/>
+        <w:rPr>
+          <w:rFonts w:ascii="Arial" w:cs="Arial" w:eastAsia="Arial" w:hAnsi="Arial"/>
+          <w:sz w:val="24"/>
+          <w:szCs w:val="24"/>
+        </w:rPr>
+      </w:pPr>
+      <w:r>
+        <w:rPr>
+          <w:rFonts w:ascii="Arial" w:cs="Arial" w:eastAsia="Arial" w:hAnsi="Arial"/>
+          <w:sz w:val="24"/>
+          <w:szCs w:val="24"/>
+          <w:rtl w:val="0"/>
+        </w:rPr>
+        <w:t xml:space="preserve">Responsável pela persistência e interação com o banco de dados. </w:t>
+      </w:r>
+    </w:p>
+    <w:p>
+      <w:pPr>
+        <w:spacing w:after="0" w:line="360" w:lineRule="auto"/>
+        <w:jc w:val="both"/>
+        <w:rPr>
+          <w:rFonts w:ascii="Arial" w:cs="Arial" w:eastAsia="Arial" w:hAnsi="Arial"/>
+          <w:sz w:val="24"/>
+          <w:szCs w:val="24"/>
+        </w:rPr>
+      </w:pPr>
+      <w:r>
+        <w:rPr>
+          <w:rtl w:val="0"/>
+        </w:rPr>
       </w:r>
     </w:p>
     <w:p>
@@ -2934,21 +3692,160 @@
       <w:r>
         <w:rPr>
           <w:rFonts w:ascii="Arial" w:cs="Arial" w:eastAsia="Arial" w:hAnsi="Arial"/>
-          <w:b w:val="1"/>
-          <w:sz w:val="24"/>
-          <w:szCs w:val="24"/>
-          <w:rtl w:val="0"/>
-        </w:rPr>
-        <w:t xml:space="preserve">Presenter</w:t>
-      </w:r>
-      <w:r>
-        <w:rPr>
-          <w:rFonts w:ascii="Arial" w:cs="Arial" w:eastAsia="Arial" w:hAnsi="Arial"/>
-          <w:sz w:val="24"/>
-          <w:szCs w:val="24"/>
-          <w:rtl w:val="0"/>
-        </w:rPr>
-        <w:t xml:space="preserve">: realiza a comunicação com a lógica de negócios. Responsável por tratar os eventos da camada view, realizar chamadas a camada de Aplicação e modificar a </w:t>
+          <w:sz w:val="24"/>
+          <w:szCs w:val="24"/>
+          <w:rtl w:val="0"/>
+        </w:rPr>
+        <w:t xml:space="preserve">Persistência: Recebe as requisições da camada de aplicação e contém os métodos responsáveis pelas requisições ao banco de dados.</w:t>
+        <w:br w:type="textWrapping"/>
+      </w:r>
+    </w:p>
+    <w:p>
+      <w:pPr>
+        <w:spacing w:before="200" w:line="240" w:lineRule="auto"/>
+        <w:jc w:val="both"/>
+        <w:rPr>
+          <w:rFonts w:ascii="Times New Roman" w:cs="Times New Roman" w:eastAsia="Times New Roman" w:hAnsi="Times New Roman"/>
+          <w:b w:val="1"/>
+          <w:sz w:val="48"/>
+          <w:szCs w:val="48"/>
+        </w:rPr>
+      </w:pPr>
+      <w:bookmarkStart w:colFirst="0" w:colLast="0" w:name="_heading=h.am1qdkfhy5xd" w:id="9"/>
+      <w:bookmarkEnd w:id="9"/>
+      <w:r>
+        <w:rPr>
+          <w:rFonts w:ascii="Times New Roman" w:cs="Times New Roman" w:eastAsia="Times New Roman" w:hAnsi="Times New Roman"/>
+          <w:b w:val="1"/>
+          <w:sz w:val="48"/>
+          <w:szCs w:val="48"/>
+          <w:rtl w:val="0"/>
+        </w:rPr>
+        <w:t xml:space="preserve">4. Tecnologias Utilizadas</w:t>
+      </w:r>
+    </w:p>
+    <w:p>
+      <w:pPr>
+        <w:spacing w:before="200" w:lineRule="auto"/>
+        <w:ind w:firstLine="850.3937007874017"/>
+        <w:jc w:val="both"/>
+        <w:rPr>
+          <w:rFonts w:ascii="Arial" w:cs="Arial" w:eastAsia="Arial" w:hAnsi="Arial"/>
+          <w:sz w:val="24"/>
+          <w:szCs w:val="24"/>
+        </w:rPr>
+      </w:pPr>
+      <w:r>
+        <w:rPr>
+          <w:rFonts w:ascii="Arial" w:cs="Arial" w:eastAsia="Arial" w:hAnsi="Arial"/>
+          <w:sz w:val="24"/>
+          <w:szCs w:val="24"/>
+          <w:rtl w:val="0"/>
+        </w:rPr>
+        <w:t xml:space="preserve">Nesta seção apresentaremos as tecnologias escolhidas para o desenvolvimento deste projeto.</w:t>
+      </w:r>
+    </w:p>
+    <w:p>
+      <w:pPr>
+        <w:spacing w:before="200" w:lineRule="auto"/>
+        <w:jc w:val="both"/>
+        <w:rPr>
+          <w:rFonts w:ascii="Arial" w:cs="Arial" w:eastAsia="Arial" w:hAnsi="Arial"/>
+          <w:sz w:val="24"/>
+          <w:szCs w:val="24"/>
+        </w:rPr>
+      </w:pPr>
+      <w:r>
+        <w:rPr>
+          <w:rtl w:val="0"/>
+        </w:rPr>
+      </w:r>
+    </w:p>
+    <w:p>
+      <w:pPr>
+        <w:spacing w:before="200" w:line="240" w:lineRule="auto"/>
+        <w:jc w:val="both"/>
+        <w:rPr>
+          <w:rFonts w:ascii="Times New Roman" w:cs="Times New Roman" w:eastAsia="Times New Roman" w:hAnsi="Times New Roman"/>
+          <w:b w:val="1"/>
+          <w:sz w:val="36"/>
+          <w:szCs w:val="36"/>
+        </w:rPr>
+      </w:pPr>
+      <w:bookmarkStart w:colFirst="0" w:colLast="0" w:name="_heading=h.2nm6c4vzg4n1" w:id="10"/>
+      <w:bookmarkEnd w:id="10"/>
+      <w:r>
+        <w:rPr>
+          <w:rFonts w:ascii="Times New Roman" w:cs="Times New Roman" w:eastAsia="Times New Roman" w:hAnsi="Times New Roman"/>
+          <w:b w:val="1"/>
+          <w:sz w:val="36"/>
+          <w:szCs w:val="36"/>
+          <w:rtl w:val="0"/>
+        </w:rPr>
+        <w:t xml:space="preserve">4.1 Vaadin</w:t>
+      </w:r>
+    </w:p>
+    <w:p>
+      <w:pPr>
+        <w:spacing w:after="0" w:line="360" w:lineRule="auto"/>
+        <w:ind w:firstLine="850.3937007874017"/>
+        <w:jc w:val="both"/>
+        <w:rPr>
+          <w:rFonts w:ascii="Arial" w:cs="Arial" w:eastAsia="Arial" w:hAnsi="Arial"/>
+          <w:sz w:val="24"/>
+          <w:szCs w:val="24"/>
+        </w:rPr>
+      </w:pPr>
+      <w:r>
+        <w:rPr>
+          <w:rFonts w:ascii="Arial" w:cs="Arial" w:eastAsia="Arial" w:hAnsi="Arial"/>
+          <w:sz w:val="24"/>
+          <w:szCs w:val="24"/>
+          <w:rtl w:val="0"/>
+        </w:rPr>
+        <w:t xml:space="preserve">Vaadin é um framework Java para desenvolvimento de aplicações web. Ele incorpora programação orientada a eventos e widgets, o que possibilita um modelo de programação similar à programação para GUI desktop. </w:t>
+      </w:r>
+    </w:p>
+    <w:p>
+      <w:pPr>
+        <w:spacing w:after="0" w:line="360" w:lineRule="auto"/>
+        <w:ind w:firstLine="850.3937007874017"/>
+        <w:jc w:val="both"/>
+        <w:rPr>
+          <w:rFonts w:ascii="Arial" w:cs="Arial" w:eastAsia="Arial" w:hAnsi="Arial"/>
+          <w:sz w:val="24"/>
+          <w:szCs w:val="24"/>
+        </w:rPr>
+      </w:pPr>
+      <w:r>
+        <w:rPr>
+          <w:rFonts w:ascii="Arial" w:cs="Arial" w:eastAsia="Arial" w:hAnsi="Arial"/>
+          <w:sz w:val="24"/>
+          <w:szCs w:val="24"/>
+          <w:rtl w:val="0"/>
+        </w:rPr>
+        <w:t xml:space="preserve">A ferramenta inclui um amplo conjunto de componentes UI, como formulários, diálogos e tabelas. Estes componentes podem ser estendidos diretamente do código Java e, por meio da JVM, roda em todos os navegadores sem a necessidade de plugins.</w:t>
+      </w:r>
+    </w:p>
+    <w:p>
+      <w:pPr>
+        <w:spacing w:after="0" w:line="360" w:lineRule="auto"/>
+        <w:ind w:firstLine="850.3937007874017"/>
+        <w:jc w:val="both"/>
+        <w:rPr>
+          <w:rFonts w:ascii="Arial" w:cs="Arial" w:eastAsia="Arial" w:hAnsi="Arial"/>
+          <w:sz w:val="24"/>
+          <w:szCs w:val="24"/>
+        </w:rPr>
+      </w:pPr>
+      <w:r>
+        <w:rPr>
+          <w:rFonts w:ascii="Arial" w:cs="Arial" w:eastAsia="Arial" w:hAnsi="Arial"/>
+          <w:sz w:val="24"/>
+          <w:szCs w:val="24"/>
+          <w:rtl w:val="0"/>
+        </w:rPr>
+        <w:t xml:space="preserve">As aplicações desenvolvidas com Vaadin são renderizadas no browser, como aplicação HTML.  O motor de exibição (</w:t>
       </w:r>
       <w:r>
         <w:rPr>
@@ -2958,301 +3855,139 @@
           <w:szCs w:val="24"/>
           <w:rtl w:val="0"/>
         </w:rPr>
-        <w:t xml:space="preserve">View</w:t>
-      </w:r>
-      <w:r>
-        <w:rPr>
-          <w:rFonts w:ascii="Arial" w:cs="Arial" w:eastAsia="Arial" w:hAnsi="Arial"/>
-          <w:sz w:val="24"/>
-          <w:szCs w:val="24"/>
-          <w:rtl w:val="0"/>
-        </w:rPr>
-        <w:t xml:space="preserve">.</w:t>
+        <w:t xml:space="preserve">Client-Side Engine</w:t>
+      </w:r>
+      <w:r>
+        <w:rPr>
+          <w:rFonts w:ascii="Arial" w:cs="Arial" w:eastAsia="Arial" w:hAnsi="Arial"/>
+          <w:sz w:val="24"/>
+          <w:szCs w:val="24"/>
+          <w:rtl w:val="0"/>
+        </w:rPr>
+        <w:t xml:space="preserve">) é o responsável em realizar o trabalho necessário para apresentar visualmente os componentes e tratar a interação do usuário com a tela. O estado e comportamento da aplicação são tratados no servidor, que envia para o cliente somente os dados que são necessários para alterar a visualização dos componentes. </w:t>
       </w:r>
     </w:p>
     <w:p>
       <w:pPr>
         <w:spacing w:after="0" w:line="360" w:lineRule="auto"/>
-        <w:jc w:val="both"/>
-        <w:rPr>
-          <w:rFonts w:ascii="Arial" w:cs="Arial" w:eastAsia="Arial" w:hAnsi="Arial"/>
-          <w:sz w:val="24"/>
-          <w:szCs w:val="24"/>
-        </w:rPr>
-      </w:pPr>
-      <w:r>
-        <w:rPr>
-          <w:rtl w:val="0"/>
-        </w:rPr>
+        <w:ind w:firstLine="850.3937007874017"/>
+        <w:jc w:val="both"/>
+        <w:rPr>
+          <w:rFonts w:ascii="Arial" w:cs="Arial" w:eastAsia="Arial" w:hAnsi="Arial"/>
+          <w:sz w:val="24"/>
+          <w:szCs w:val="24"/>
+        </w:rPr>
+      </w:pPr>
+      <w:r>
+        <w:rPr>
+          <w:rFonts w:ascii="Arial" w:cs="Arial" w:eastAsia="Arial" w:hAnsi="Arial"/>
+          <w:sz w:val="24"/>
+          <w:szCs w:val="24"/>
+          <w:rtl w:val="0"/>
+        </w:rPr>
+        <w:t xml:space="preserve">Utilizando Vaadin não é necessário definir os métodos de comunicação entre componentes, uma vez que eles são definidos pela arquitetura da ferramenta.</w:t>
       </w:r>
     </w:p>
     <w:p>
       <w:pPr>
         <w:spacing w:after="0" w:line="360" w:lineRule="auto"/>
-        <w:jc w:val="both"/>
-        <w:rPr>
-          <w:rFonts w:ascii="Arial" w:cs="Arial" w:eastAsia="Arial" w:hAnsi="Arial"/>
-          <w:sz w:val="24"/>
-          <w:szCs w:val="24"/>
-        </w:rPr>
-      </w:pPr>
-      <w:r>
+        <w:ind w:firstLine="850.3937007874017"/>
+        <w:jc w:val="both"/>
+        <w:rPr>
+          <w:rFonts w:ascii="Arial" w:cs="Arial" w:eastAsia="Arial" w:hAnsi="Arial"/>
+          <w:sz w:val="24"/>
+          <w:szCs w:val="24"/>
+        </w:rPr>
+      </w:pPr>
+      <w:r>
+        <w:rPr>
+          <w:rtl w:val="0"/>
+        </w:rPr>
+      </w:r>
+    </w:p>
+    <w:p>
+      <w:pPr>
+        <w:spacing w:line="240" w:lineRule="auto"/>
+        <w:rPr>
+          <w:rFonts w:ascii="Times New Roman" w:cs="Times New Roman" w:eastAsia="Times New Roman" w:hAnsi="Times New Roman"/>
+          <w:b w:val="1"/>
+          <w:sz w:val="36"/>
+          <w:szCs w:val="36"/>
+        </w:rPr>
+      </w:pPr>
+      <w:bookmarkStart w:colFirst="0" w:colLast="0" w:name="_heading=h.iyaphvlgl0fj" w:id="11"/>
+      <w:bookmarkEnd w:id="11"/>
+      <w:r>
+        <w:rPr>
+          <w:rFonts w:ascii="Times New Roman" w:cs="Times New Roman" w:eastAsia="Times New Roman" w:hAnsi="Times New Roman"/>
+          <w:b w:val="1"/>
+          <w:sz w:val="36"/>
+          <w:szCs w:val="36"/>
+          <w:rtl w:val="0"/>
+        </w:rPr>
+        <w:t xml:space="preserve">4.2 PostgreSQL</w:t>
+      </w:r>
+    </w:p>
+    <w:p>
+      <w:pPr>
+        <w:spacing w:line="360" w:lineRule="auto"/>
+        <w:ind w:firstLine="850.3937007874017"/>
+        <w:jc w:val="both"/>
+        <w:rPr>
+          <w:rFonts w:ascii="Arial" w:cs="Arial" w:eastAsia="Arial" w:hAnsi="Arial"/>
+          <w:sz w:val="24"/>
+          <w:szCs w:val="24"/>
+        </w:rPr>
+      </w:pPr>
+      <w:r>
+        <w:rPr>
+          <w:rFonts w:ascii="Arial" w:cs="Arial" w:eastAsia="Arial" w:hAnsi="Arial"/>
+          <w:sz w:val="24"/>
+          <w:szCs w:val="24"/>
+          <w:rtl w:val="0"/>
+        </w:rPr>
+        <w:t xml:space="preserve">O PostgreSQL é um SGBD relacional open source, que possui a aplicação pgAdmin, consistente em uma interface para administração e desenvolvimento para o PostgreSQL. Logo, considerando se tratar de um SGDB open source e de fácil manipulação, justifica-se sua escolha.</w:t>
+      </w:r>
+    </w:p>
+    <w:p>
+      <w:pPr>
+        <w:spacing w:line="360" w:lineRule="auto"/>
+        <w:ind w:firstLine="850.3937007874017"/>
+        <w:jc w:val="both"/>
+        <w:rPr>
+          <w:rFonts w:ascii="Arial" w:cs="Arial" w:eastAsia="Arial" w:hAnsi="Arial"/>
+          <w:sz w:val="24"/>
+          <w:szCs w:val="24"/>
+        </w:rPr>
+      </w:pPr>
+      <w:r>
+        <w:rPr>
+          <w:rtl w:val="0"/>
+        </w:rPr>
+      </w:r>
+    </w:p>
+    <w:p>
+      <w:pPr>
+        <w:spacing w:line="240" w:lineRule="auto"/>
         <w:rPr>
           <w:rFonts w:ascii="Arial" w:cs="Arial" w:eastAsia="Arial" w:hAnsi="Arial"/>
           <w:b w:val="1"/>
           <w:sz w:val="26"/>
           <w:szCs w:val="26"/>
-          <w:rtl w:val="0"/>
-        </w:rPr>
-        <w:t xml:space="preserve">Lógica de Negócio</w:t>
-      </w:r>
-      <w:r>
-        <w:rPr>
-          <w:rtl w:val="0"/>
-        </w:rPr>
-      </w:r>
-    </w:p>
-    <w:p>
-      <w:pPr>
-        <w:spacing w:after="0" w:line="360" w:lineRule="auto"/>
-        <w:jc w:val="both"/>
-        <w:rPr>
-          <w:rFonts w:ascii="Arial" w:cs="Arial" w:eastAsia="Arial" w:hAnsi="Arial"/>
-          <w:sz w:val="24"/>
-          <w:szCs w:val="24"/>
-        </w:rPr>
-      </w:pPr>
-      <w:r>
-        <w:rPr>
-          <w:rFonts w:ascii="Arial" w:cs="Arial" w:eastAsia="Arial" w:hAnsi="Arial"/>
-          <w:sz w:val="24"/>
-          <w:szCs w:val="24"/>
-          <w:rtl w:val="0"/>
-        </w:rPr>
-        <w:t xml:space="preserve">A camada de Lógica de Negócios contém as entidades do domínio e as regras de negócio da aplicação.</w:t>
-      </w:r>
-    </w:p>
-    <w:p>
-      <w:pPr>
-        <w:spacing w:after="0" w:line="360" w:lineRule="auto"/>
-        <w:jc w:val="both"/>
-        <w:rPr>
-          <w:rFonts w:ascii="Arial" w:cs="Arial" w:eastAsia="Arial" w:hAnsi="Arial"/>
-          <w:sz w:val="24"/>
-          <w:szCs w:val="24"/>
-        </w:rPr>
-      </w:pPr>
-      <w:r>
-        <w:rPr>
-          <w:rtl w:val="0"/>
-        </w:rPr>
-      </w:r>
-    </w:p>
-    <w:p>
-      <w:pPr>
-        <w:numPr>
-          <w:ilvl w:val="0"/>
-          <w:numId w:val="3"/>
-        </w:numPr>
-        <w:spacing w:after="0" w:line="360" w:lineRule="auto"/>
-        <w:ind w:left="720" w:hanging="360"/>
-        <w:jc w:val="both"/>
-        <w:rPr>
-          <w:rFonts w:ascii="Arial" w:cs="Arial" w:eastAsia="Arial" w:hAnsi="Arial"/>
-          <w:sz w:val="24"/>
-          <w:szCs w:val="24"/>
-        </w:rPr>
-      </w:pPr>
-      <w:r>
-        <w:rPr>
-          <w:rFonts w:ascii="Arial" w:cs="Arial" w:eastAsia="Arial" w:hAnsi="Arial"/>
-          <w:sz w:val="24"/>
-          <w:szCs w:val="24"/>
-          <w:rtl w:val="0"/>
-        </w:rPr>
-        <w:t xml:space="preserve">Entidade: contém os conceitos do domínio do problema (Classes).</w:t>
-      </w:r>
-    </w:p>
-    <w:p>
-      <w:pPr>
-        <w:numPr>
-          <w:ilvl w:val="0"/>
-          <w:numId w:val="4"/>
-        </w:numPr>
-        <w:spacing w:after="0" w:line="360" w:lineRule="auto"/>
-        <w:ind w:left="720" w:hanging="360"/>
-        <w:jc w:val="both"/>
-        <w:rPr>
-          <w:rFonts w:ascii="Arial" w:cs="Arial" w:eastAsia="Arial" w:hAnsi="Arial"/>
-          <w:sz w:val="24"/>
-          <w:szCs w:val="24"/>
-        </w:rPr>
-      </w:pPr>
-      <w:r>
-        <w:rPr>
-          <w:rFonts w:ascii="Arial" w:cs="Arial" w:eastAsia="Arial" w:hAnsi="Arial"/>
-          <w:sz w:val="24"/>
-          <w:szCs w:val="24"/>
-          <w:rtl w:val="0"/>
-        </w:rPr>
-        <w:t xml:space="preserve">Aplicação: funções, validações e outras regras de negócio da aplicação. Esta camada se comunica com Entidade e Persistência.</w:t>
-      </w:r>
-    </w:p>
-    <w:p>
-      <w:pPr>
-        <w:spacing w:after="0" w:line="360" w:lineRule="auto"/>
-        <w:jc w:val="both"/>
-        <w:rPr>
-          <w:rFonts w:ascii="Arial" w:cs="Arial" w:eastAsia="Arial" w:hAnsi="Arial"/>
-          <w:sz w:val="24"/>
-          <w:szCs w:val="24"/>
-        </w:rPr>
-      </w:pPr>
-      <w:r>
-        <w:rPr>
-          <w:rtl w:val="0"/>
-        </w:rPr>
-      </w:r>
-    </w:p>
-    <w:p>
-      <w:pPr>
-        <w:spacing w:after="0" w:line="360" w:lineRule="auto"/>
-        <w:jc w:val="both"/>
-        <w:rPr>
-          <w:rFonts w:ascii="Arial" w:cs="Arial" w:eastAsia="Arial" w:hAnsi="Arial"/>
-          <w:sz w:val="24"/>
-          <w:szCs w:val="24"/>
-        </w:rPr>
-      </w:pPr>
-      <w:r>
-        <w:rPr>
-          <w:rFonts w:ascii="Arial" w:cs="Arial" w:eastAsia="Arial" w:hAnsi="Arial"/>
-          <w:b w:val="1"/>
-          <w:sz w:val="26"/>
-          <w:szCs w:val="26"/>
-          <w:rtl w:val="0"/>
-        </w:rPr>
-        <w:t xml:space="preserve">Lógica de Acesso a Dados</w:t>
-      </w:r>
-      <w:r>
-        <w:rPr>
-          <w:rtl w:val="0"/>
-        </w:rPr>
-      </w:r>
-    </w:p>
-    <w:p>
-      <w:pPr>
-        <w:spacing w:after="0" w:line="360" w:lineRule="auto"/>
-        <w:jc w:val="both"/>
-        <w:rPr>
-          <w:rFonts w:ascii="Arial" w:cs="Arial" w:eastAsia="Arial" w:hAnsi="Arial"/>
-          <w:sz w:val="24"/>
-          <w:szCs w:val="24"/>
-        </w:rPr>
-      </w:pPr>
-      <w:r>
-        <w:rPr>
-          <w:rFonts w:ascii="Arial" w:cs="Arial" w:eastAsia="Arial" w:hAnsi="Arial"/>
-          <w:sz w:val="24"/>
-          <w:szCs w:val="24"/>
-          <w:rtl w:val="0"/>
-        </w:rPr>
-        <w:t xml:space="preserve">Responsável pela persistência e interação com o banco de dados. </w:t>
-      </w:r>
-    </w:p>
-    <w:p>
-      <w:pPr>
-        <w:spacing w:after="0" w:line="360" w:lineRule="auto"/>
-        <w:jc w:val="both"/>
-        <w:rPr>
-          <w:rFonts w:ascii="Arial" w:cs="Arial" w:eastAsia="Arial" w:hAnsi="Arial"/>
-          <w:sz w:val="24"/>
-          <w:szCs w:val="24"/>
-        </w:rPr>
-      </w:pPr>
-      <w:r>
-        <w:rPr>
-          <w:rtl w:val="0"/>
-        </w:rPr>
-      </w:r>
-    </w:p>
-    <w:p>
-      <w:pPr>
-        <w:numPr>
-          <w:ilvl w:val="0"/>
-          <w:numId w:val="1"/>
-        </w:numPr>
-        <w:spacing w:after="0" w:line="360" w:lineRule="auto"/>
-        <w:ind w:left="720" w:hanging="360"/>
-        <w:jc w:val="both"/>
-        <w:rPr>
-          <w:rFonts w:ascii="Arial" w:cs="Arial" w:eastAsia="Arial" w:hAnsi="Arial"/>
-          <w:sz w:val="24"/>
-          <w:szCs w:val="24"/>
-        </w:rPr>
-      </w:pPr>
-      <w:r>
-        <w:rPr>
-          <w:rFonts w:ascii="Arial" w:cs="Arial" w:eastAsia="Arial" w:hAnsi="Arial"/>
-          <w:sz w:val="24"/>
-          <w:szCs w:val="24"/>
-          <w:rtl w:val="0"/>
-        </w:rPr>
-        <w:t xml:space="preserve">Persistência: Recebe as requisições da camada de aplicação e contém os métodos responsáveis pelas requisições ao banco de dados.</w:t>
-        <w:br w:type="textWrapping"/>
-      </w:r>
-    </w:p>
-    <w:p>
-      <w:pPr>
-        <w:spacing w:after="0" w:line="360" w:lineRule="auto"/>
-        <w:rPr>
-          <w:rFonts w:ascii="Arial" w:cs="Arial" w:eastAsia="Arial" w:hAnsi="Arial"/>
-          <w:b w:val="1"/>
-          <w:sz w:val="24"/>
-          <w:szCs w:val="24"/>
-        </w:rPr>
-      </w:pPr>
-      <w:r>
-        <w:rPr>
-          <w:rFonts w:ascii="Arial" w:cs="Arial" w:eastAsia="Arial" w:hAnsi="Arial"/>
-          <w:b w:val="1"/>
-          <w:sz w:val="24"/>
-          <w:szCs w:val="24"/>
-          <w:rtl w:val="0"/>
-        </w:rPr>
-        <w:t xml:space="preserve">4. Tecnologias utilizadas</w:t>
-      </w:r>
-    </w:p>
-    <w:p>
-      <w:pPr>
-        <w:spacing w:after="0" w:line="360" w:lineRule="auto"/>
-        <w:rPr>
-          <w:rFonts w:ascii="Arial" w:cs="Arial" w:eastAsia="Arial" w:hAnsi="Arial"/>
-          <w:b w:val="1"/>
-          <w:sz w:val="24"/>
-          <w:szCs w:val="24"/>
-        </w:rPr>
-      </w:pPr>
-      <w:r>
-        <w:rPr>
-          <w:rFonts w:ascii="Arial" w:cs="Arial" w:eastAsia="Arial" w:hAnsi="Arial"/>
-          <w:b w:val="1"/>
-          <w:sz w:val="24"/>
-          <w:szCs w:val="24"/>
-          <w:rtl w:val="0"/>
-        </w:rPr>
-        <w:t xml:space="preserve">4.1 Vaadin</w:t>
-      </w:r>
-    </w:p>
-    <w:p>
-      <w:pPr>
-        <w:spacing w:after="0" w:line="360" w:lineRule="auto"/>
-        <w:rPr>
-          <w:rFonts w:ascii="Arial" w:cs="Arial" w:eastAsia="Arial" w:hAnsi="Arial"/>
-          <w:sz w:val="24"/>
-          <w:szCs w:val="24"/>
-        </w:rPr>
-      </w:pPr>
+        </w:rPr>
+      </w:pPr>
+      <w:bookmarkStart w:colFirst="0" w:colLast="0" w:name="_heading=h.kk487r8ous1u" w:id="12"/>
+      <w:bookmarkEnd w:id="12"/>
+      <w:r>
+        <w:rPr>
+          <w:rFonts w:ascii="Times New Roman" w:cs="Times New Roman" w:eastAsia="Times New Roman" w:hAnsi="Times New Roman"/>
+          <w:b w:val="1"/>
+          <w:sz w:val="36"/>
+          <w:szCs w:val="36"/>
+          <w:rtl w:val="0"/>
+        </w:rPr>
+        <w:t xml:space="preserve">4.3 Hibernate</w:t>
+      </w:r>
       <w:r>
         <w:rPr>
           <w:rtl w:val="0"/>
@@ -3277,593 +4012,13 @@
           <w:szCs w:val="24"/>
           <w:rtl w:val="0"/>
         </w:rPr>
-        <w:t xml:space="preserve">Vaadin é um framework para desenvolvimento de aplicações web. Ele incorpora programação orientada a eventos e widgets, o que possibilita um modelo de programação similar à programação para GUI desktop. </w:t>
-      </w:r>
-    </w:p>
-    <w:p>
-      <w:pPr>
-        <w:spacing w:after="0" w:line="360" w:lineRule="auto"/>
-        <w:ind w:firstLine="850.3937007874017"/>
-        <w:jc w:val="both"/>
-        <w:rPr>
-          <w:rFonts w:ascii="Arial" w:cs="Arial" w:eastAsia="Arial" w:hAnsi="Arial"/>
-          <w:sz w:val="24"/>
-          <w:szCs w:val="24"/>
-        </w:rPr>
-      </w:pPr>
-      <w:r>
-        <w:rPr>
-          <w:rFonts w:ascii="Arial" w:cs="Arial" w:eastAsia="Arial" w:hAnsi="Arial"/>
-          <w:sz w:val="24"/>
-          <w:szCs w:val="24"/>
-          <w:rtl w:val="0"/>
-        </w:rPr>
-        <w:t xml:space="preserve">A ferramenta inclui um amplo conjunto de componentes UI, como formulários, diálogos e tabelas. Estes componentes podem ser estendidos diretamente do código Java e, por meio da JVM, roda em todos os navegadores sem a necessidade de plugins.</w:t>
-      </w:r>
-    </w:p>
-    <w:p>
-      <w:pPr>
-        <w:spacing w:after="0" w:line="360" w:lineRule="auto"/>
-        <w:ind w:firstLine="850.3937007874017"/>
-        <w:jc w:val="both"/>
-        <w:rPr>
-          <w:rFonts w:ascii="Arial" w:cs="Arial" w:eastAsia="Arial" w:hAnsi="Arial"/>
-          <w:sz w:val="24"/>
-          <w:szCs w:val="24"/>
-        </w:rPr>
-      </w:pPr>
-      <w:r>
-        <w:rPr>
-          <w:rFonts w:ascii="Arial" w:cs="Arial" w:eastAsia="Arial" w:hAnsi="Arial"/>
-          <w:sz w:val="24"/>
-          <w:szCs w:val="24"/>
-          <w:rtl w:val="0"/>
-        </w:rPr>
-        <w:t xml:space="preserve">As aplicações desenvolvidas com Vaadin são renderizadas no browser, como aplicação HTML.  O motor de exibição (</w:t>
-      </w:r>
-      <w:r>
-        <w:rPr>
-          <w:rFonts w:ascii="Arial" w:cs="Arial" w:eastAsia="Arial" w:hAnsi="Arial"/>
-          <w:i w:val="1"/>
-          <w:sz w:val="24"/>
-          <w:szCs w:val="24"/>
-          <w:rtl w:val="0"/>
-        </w:rPr>
-        <w:t xml:space="preserve">Client-Side Engine</w:t>
-      </w:r>
-      <w:r>
-        <w:rPr>
-          <w:rFonts w:ascii="Arial" w:cs="Arial" w:eastAsia="Arial" w:hAnsi="Arial"/>
-          <w:sz w:val="24"/>
-          <w:szCs w:val="24"/>
-          <w:rtl w:val="0"/>
-        </w:rPr>
-        <w:t xml:space="preserve">) é o responsável em realizar o trabalho necessário para apresentar visualmente os componentes e tratar a interação do usuário com a tela. O estado e comportamento da aplicação são tratados no servidor, que envia para o cliente somente os dados que são necessários para alterar a visualização dos componentes. </w:t>
-      </w:r>
-    </w:p>
-    <w:p>
-      <w:pPr>
-        <w:spacing w:after="0" w:line="360" w:lineRule="auto"/>
-        <w:ind w:firstLine="850.3937007874017"/>
-        <w:jc w:val="both"/>
-        <w:rPr>
-          <w:rFonts w:ascii="Arial" w:cs="Arial" w:eastAsia="Arial" w:hAnsi="Arial"/>
-          <w:sz w:val="24"/>
-          <w:szCs w:val="24"/>
-        </w:rPr>
-      </w:pPr>
-      <w:r>
-        <w:rPr>
-          <w:rFonts w:ascii="Arial" w:cs="Arial" w:eastAsia="Arial" w:hAnsi="Arial"/>
-          <w:sz w:val="24"/>
-          <w:szCs w:val="24"/>
-          <w:rtl w:val="0"/>
-        </w:rPr>
-        <w:t xml:space="preserve">Utilizando Vaadin não é necessário definir os métodos de comunicação entre componentes, uma vez que eles são definidos pela arquitetura da ferramenta.</w:t>
-      </w:r>
-    </w:p>
-    <w:p>
-      <w:pPr>
-        <w:spacing w:after="0" w:line="360" w:lineRule="auto"/>
-        <w:ind w:firstLine="850.3937007874017"/>
-        <w:jc w:val="both"/>
-        <w:rPr>
-          <w:rFonts w:ascii="Arial" w:cs="Arial" w:eastAsia="Arial" w:hAnsi="Arial"/>
-          <w:sz w:val="24"/>
-          <w:szCs w:val="24"/>
-        </w:rPr>
-      </w:pPr>
-      <w:r>
-        <w:rPr>
-          <w:rtl w:val="0"/>
-        </w:rPr>
-      </w:r>
-    </w:p>
-    <w:p>
-      <w:pPr>
-        <w:spacing w:after="0" w:line="360" w:lineRule="auto"/>
-        <w:jc w:val="both"/>
-        <w:rPr>
-          <w:rFonts w:ascii="Arial" w:cs="Arial" w:eastAsia="Arial" w:hAnsi="Arial"/>
-          <w:b w:val="1"/>
-          <w:sz w:val="24"/>
-          <w:szCs w:val="24"/>
-        </w:rPr>
-      </w:pPr>
-      <w:r>
-        <w:rPr>
-          <w:rFonts w:ascii="Arial" w:cs="Arial" w:eastAsia="Arial" w:hAnsi="Arial"/>
-          <w:b w:val="1"/>
-          <w:sz w:val="24"/>
-          <w:szCs w:val="24"/>
-          <w:rtl w:val="0"/>
-        </w:rPr>
-        <w:t xml:space="preserve">4.2 PostgreSQL</w:t>
-      </w:r>
-    </w:p>
-    <w:p>
-      <w:pPr>
-        <w:spacing w:after="0" w:line="360" w:lineRule="auto"/>
-        <w:ind w:firstLine="720"/>
-        <w:jc w:val="both"/>
-        <w:rPr>
-          <w:rFonts w:ascii="Arial" w:cs="Arial" w:eastAsia="Arial" w:hAnsi="Arial"/>
-          <w:sz w:val="24"/>
-          <w:szCs w:val="24"/>
-        </w:rPr>
-      </w:pPr>
-      <w:r>
-        <w:rPr>
-          <w:rFonts w:ascii="Arial" w:cs="Arial" w:eastAsia="Arial" w:hAnsi="Arial"/>
-          <w:sz w:val="24"/>
-          <w:szCs w:val="24"/>
-          <w:rtl w:val="0"/>
-        </w:rPr>
-        <w:t xml:space="preserve">O PostgreSQL é um SGBD relacional </w:t>
-      </w:r>
-      <w:r>
-        <w:rPr>
-          <w:rFonts w:ascii="Arial" w:cs="Arial" w:eastAsia="Arial" w:hAnsi="Arial"/>
-          <w:i w:val="1"/>
-          <w:sz w:val="24"/>
-          <w:szCs w:val="24"/>
-          <w:rtl w:val="0"/>
-        </w:rPr>
-        <w:t xml:space="preserve">open source</w:t>
-      </w:r>
-      <w:r>
-        <w:rPr>
-          <w:rFonts w:ascii="Arial" w:cs="Arial" w:eastAsia="Arial" w:hAnsi="Arial"/>
-          <w:sz w:val="24"/>
-          <w:szCs w:val="24"/>
-          <w:rtl w:val="0"/>
-        </w:rPr>
-        <w:t xml:space="preserve">, que possui a aplicação </w:t>
-      </w:r>
-      <w:r>
-        <w:rPr>
-          <w:rFonts w:ascii="Arial" w:cs="Arial" w:eastAsia="Arial" w:hAnsi="Arial"/>
-          <w:i w:val="1"/>
-          <w:sz w:val="24"/>
-          <w:szCs w:val="24"/>
-          <w:rtl w:val="0"/>
-        </w:rPr>
-        <w:t xml:space="preserve">pgAdmin</w:t>
-      </w:r>
-      <w:r>
-        <w:rPr>
-          <w:rFonts w:ascii="Arial" w:cs="Arial" w:eastAsia="Arial" w:hAnsi="Arial"/>
-          <w:sz w:val="24"/>
-          <w:szCs w:val="24"/>
-          <w:rtl w:val="0"/>
-        </w:rPr>
-        <w:t xml:space="preserve">, consistente em uma interface para administração e desenvolvimento para o PostgreSQL. Logo, considerando se tratar de um SGDB </w:t>
-      </w:r>
-      <w:r>
-        <w:rPr>
-          <w:rFonts w:ascii="Arial" w:cs="Arial" w:eastAsia="Arial" w:hAnsi="Arial"/>
-          <w:i w:val="1"/>
-          <w:sz w:val="24"/>
-          <w:szCs w:val="24"/>
-          <w:rtl w:val="0"/>
-        </w:rPr>
-        <w:t xml:space="preserve">open source</w:t>
-      </w:r>
-      <w:r>
-        <w:rPr>
-          <w:rFonts w:ascii="Arial" w:cs="Arial" w:eastAsia="Arial" w:hAnsi="Arial"/>
-          <w:sz w:val="24"/>
-          <w:szCs w:val="24"/>
-          <w:rtl w:val="0"/>
-        </w:rPr>
-        <w:t xml:space="preserve"> e de fácil manipulação, justifica-se sua escolha.</w:t>
-      </w:r>
-    </w:p>
-    <w:p>
-      <w:pPr>
-        <w:spacing w:after="0" w:line="360" w:lineRule="auto"/>
-        <w:jc w:val="both"/>
-        <w:rPr>
-          <w:rFonts w:ascii="Arial" w:cs="Arial" w:eastAsia="Arial" w:hAnsi="Arial"/>
-          <w:sz w:val="24"/>
-          <w:szCs w:val="24"/>
-        </w:rPr>
-      </w:pPr>
-      <w:r>
-        <w:rPr>
-          <w:rtl w:val="0"/>
-        </w:rPr>
-      </w:r>
-    </w:p>
-    <w:p>
-      <w:pPr>
-        <w:spacing w:after="0" w:line="360" w:lineRule="auto"/>
-        <w:jc w:val="both"/>
-        <w:rPr>
-          <w:rFonts w:ascii="Arial" w:cs="Arial" w:eastAsia="Arial" w:hAnsi="Arial"/>
-          <w:b w:val="1"/>
-          <w:sz w:val="24"/>
-          <w:szCs w:val="24"/>
-        </w:rPr>
-      </w:pPr>
-      <w:r>
-        <w:rPr>
-          <w:rFonts w:ascii="Arial" w:cs="Arial" w:eastAsia="Arial" w:hAnsi="Arial"/>
-          <w:b w:val="1"/>
-          <w:sz w:val="24"/>
-          <w:szCs w:val="24"/>
-          <w:rtl w:val="0"/>
-        </w:rPr>
-        <w:t xml:space="preserve">4.3 Hibernate</w:t>
-      </w:r>
-    </w:p>
-    <w:p>
-      <w:pPr>
-        <w:spacing w:after="0" w:line="360" w:lineRule="auto"/>
-        <w:jc w:val="both"/>
-        <w:rPr>
-          <w:rFonts w:ascii="Arial" w:cs="Arial" w:eastAsia="Arial" w:hAnsi="Arial"/>
-          <w:sz w:val="24"/>
-          <w:szCs w:val="24"/>
-        </w:rPr>
-      </w:pPr>
-      <w:r>
-        <w:rPr>
-          <w:rFonts w:ascii="Arial" w:cs="Arial" w:eastAsia="Arial" w:hAnsi="Arial"/>
-          <w:sz w:val="24"/>
-          <w:szCs w:val="24"/>
-          <w:rtl w:val="0"/>
-        </w:rPr>
-        <w:tab/>
         <w:t xml:space="preserve">Hibernate é uma implementação do JPA (Java Persistence API), que como o nome já diz, implementa uma API para interagir com o banco de dados e persistir os dados. Sua vantagem é o mapeamento intuitivo das classes e objetos Java para a lógica relacional do SQL, o que previne erros e diminui a verbosidade do código.</w:t>
       </w:r>
     </w:p>
-    <w:p>
-      <w:pPr>
-        <w:spacing w:after="0" w:before="200" w:line="360" w:lineRule="auto"/>
-        <w:ind w:left="0" w:firstLine="0"/>
-        <w:jc w:val="both"/>
-        <w:rPr>
-          <w:rFonts w:ascii="Arial" w:cs="Arial" w:eastAsia="Arial" w:hAnsi="Arial"/>
-          <w:sz w:val="24"/>
-          <w:szCs w:val="24"/>
-        </w:rPr>
-      </w:pPr>
-      <w:r>
-        <w:rPr>
-          <w:rtl w:val="0"/>
-        </w:rPr>
-      </w:r>
-    </w:p>
-    <w:p>
-      <w:pPr>
-        <w:spacing w:after="0" w:line="360" w:lineRule="auto"/>
-        <w:jc w:val="both"/>
-        <w:rPr>
-          <w:rFonts w:ascii="Arial" w:cs="Arial" w:eastAsia="Arial" w:hAnsi="Arial"/>
-          <w:sz w:val="24"/>
-          <w:szCs w:val="24"/>
-        </w:rPr>
-      </w:pPr>
-      <w:r>
-        <w:rPr>
-          <w:rtl w:val="0"/>
-        </w:rPr>
-      </w:r>
-    </w:p>
-    <w:p>
-      <w:pPr>
-        <w:spacing w:before="200" w:line="240" w:lineRule="auto"/>
-        <w:jc w:val="both"/>
-        <w:rPr>
-          <w:rFonts w:ascii="Times New Roman" w:cs="Times New Roman" w:eastAsia="Times New Roman" w:hAnsi="Times New Roman"/>
-          <w:b w:val="1"/>
-          <w:sz w:val="48"/>
-          <w:szCs w:val="48"/>
-        </w:rPr>
-      </w:pPr>
-      <w:bookmarkStart w:colFirst="0" w:colLast="0" w:name="_heading=h.am1qdkfhy5xd" w:id="9"/>
-      <w:bookmarkEnd w:id="9"/>
-      <w:r>
-        <w:rPr>
-          <w:rFonts w:ascii="Times New Roman" w:cs="Times New Roman" w:eastAsia="Times New Roman" w:hAnsi="Times New Roman"/>
-          <w:b w:val="1"/>
-          <w:sz w:val="48"/>
-          <w:szCs w:val="48"/>
-          <w:rtl w:val="0"/>
-        </w:rPr>
-        <w:t xml:space="preserve">4. Tecnologias Utilizadas</w:t>
-      </w:r>
-    </w:p>
-    <w:p>
-      <w:pPr>
-        <w:spacing w:before="200" w:lineRule="auto"/>
-        <w:ind w:firstLine="850.3937007874017"/>
-        <w:jc w:val="both"/>
-        <w:rPr>
-          <w:rFonts w:ascii="Arial" w:cs="Arial" w:eastAsia="Arial" w:hAnsi="Arial"/>
-          <w:sz w:val="24"/>
-          <w:szCs w:val="24"/>
-        </w:rPr>
-      </w:pPr>
-      <w:r>
-        <w:rPr>
-          <w:rFonts w:ascii="Arial" w:cs="Arial" w:eastAsia="Arial" w:hAnsi="Arial"/>
-          <w:sz w:val="24"/>
-          <w:szCs w:val="24"/>
-          <w:rtl w:val="0"/>
-        </w:rPr>
-        <w:t xml:space="preserve">Nesta seção apresentaremos as tecnologias escolhidas para o desenvolvimento deste projeto.</w:t>
-      </w:r>
-    </w:p>
-    <w:p>
-      <w:pPr>
-        <w:spacing w:before="200" w:lineRule="auto"/>
-        <w:jc w:val="both"/>
-        <w:rPr>
-          <w:rFonts w:ascii="Arial" w:cs="Arial" w:eastAsia="Arial" w:hAnsi="Arial"/>
-          <w:sz w:val="24"/>
-          <w:szCs w:val="24"/>
-        </w:rPr>
-      </w:pPr>
-      <w:r>
-        <w:rPr>
-          <w:rtl w:val="0"/>
-        </w:rPr>
-      </w:r>
-    </w:p>
-    <w:p>
-      <w:pPr>
-        <w:spacing w:before="200" w:line="240" w:lineRule="auto"/>
-        <w:jc w:val="both"/>
-        <w:rPr>
-          <w:rFonts w:ascii="Times New Roman" w:cs="Times New Roman" w:eastAsia="Times New Roman" w:hAnsi="Times New Roman"/>
-          <w:b w:val="1"/>
-          <w:sz w:val="36"/>
-          <w:szCs w:val="36"/>
-        </w:rPr>
-      </w:pPr>
-      <w:bookmarkStart w:colFirst="0" w:colLast="0" w:name="_heading=h.2nm6c4vzg4n1" w:id="10"/>
-      <w:bookmarkEnd w:id="10"/>
-      <w:r>
-        <w:rPr>
-          <w:rFonts w:ascii="Times New Roman" w:cs="Times New Roman" w:eastAsia="Times New Roman" w:hAnsi="Times New Roman"/>
-          <w:b w:val="1"/>
-          <w:sz w:val="36"/>
-          <w:szCs w:val="36"/>
-          <w:rtl w:val="0"/>
-        </w:rPr>
-        <w:t xml:space="preserve">4.1 Vaadin</w:t>
-      </w:r>
-    </w:p>
-    <w:p>
-      <w:pPr>
-        <w:spacing w:after="0" w:line="360" w:lineRule="auto"/>
-        <w:ind w:firstLine="850.3937007874017"/>
-        <w:jc w:val="both"/>
-        <w:rPr>
-          <w:rFonts w:ascii="Arial" w:cs="Arial" w:eastAsia="Arial" w:hAnsi="Arial"/>
-          <w:sz w:val="24"/>
-          <w:szCs w:val="24"/>
-        </w:rPr>
-      </w:pPr>
-      <w:r>
-        <w:rPr>
-          <w:rFonts w:ascii="Arial" w:cs="Arial" w:eastAsia="Arial" w:hAnsi="Arial"/>
-          <w:sz w:val="24"/>
-          <w:szCs w:val="24"/>
-          <w:rtl w:val="0"/>
-        </w:rPr>
-        <w:t xml:space="preserve">Vaadin é um framework Java para desenvolvimento de aplicações web. Ele incorpora programação orientada a eventos e widgets, o que possibilita um modelo de programação similar à programação para GUI desktop. </w:t>
-      </w:r>
-    </w:p>
-    <w:p>
-      <w:pPr>
-        <w:spacing w:after="0" w:line="360" w:lineRule="auto"/>
-        <w:ind w:firstLine="850.3937007874017"/>
-        <w:jc w:val="both"/>
-        <w:rPr>
-          <w:rFonts w:ascii="Arial" w:cs="Arial" w:eastAsia="Arial" w:hAnsi="Arial"/>
-          <w:sz w:val="24"/>
-          <w:szCs w:val="24"/>
-        </w:rPr>
-      </w:pPr>
-      <w:r>
-        <w:rPr>
-          <w:rFonts w:ascii="Arial" w:cs="Arial" w:eastAsia="Arial" w:hAnsi="Arial"/>
-          <w:sz w:val="24"/>
-          <w:szCs w:val="24"/>
-          <w:rtl w:val="0"/>
-        </w:rPr>
-        <w:t xml:space="preserve">A ferramenta inclui um amplo conjunto de componentes UI, como formulários, diálogos e tabelas. Estes componentes podem ser estendidos diretamente do código Java e, por meio da JVM, roda em todos os navegadores sem a necessidade de plugins.</w:t>
-      </w:r>
-    </w:p>
-    <w:p>
-      <w:pPr>
-        <w:spacing w:after="0" w:line="360" w:lineRule="auto"/>
-        <w:ind w:firstLine="850.3937007874017"/>
-        <w:jc w:val="both"/>
-        <w:rPr>
-          <w:rFonts w:ascii="Arial" w:cs="Arial" w:eastAsia="Arial" w:hAnsi="Arial"/>
-          <w:sz w:val="24"/>
-          <w:szCs w:val="24"/>
-        </w:rPr>
-      </w:pPr>
-      <w:r>
-        <w:rPr>
-          <w:rFonts w:ascii="Arial" w:cs="Arial" w:eastAsia="Arial" w:hAnsi="Arial"/>
-          <w:sz w:val="24"/>
-          <w:szCs w:val="24"/>
-          <w:rtl w:val="0"/>
-        </w:rPr>
-        <w:t xml:space="preserve">As aplicações desenvolvidas com Vaadin são renderizadas no browser, como aplicação HTML.  O motor de exibição (</w:t>
-      </w:r>
-      <w:r>
-        <w:rPr>
-          <w:rFonts w:ascii="Arial" w:cs="Arial" w:eastAsia="Arial" w:hAnsi="Arial"/>
-          <w:i w:val="1"/>
-          <w:sz w:val="24"/>
-          <w:szCs w:val="24"/>
-          <w:rtl w:val="0"/>
-        </w:rPr>
-        <w:t xml:space="preserve">Client-Side Engine</w:t>
-      </w:r>
-      <w:r>
-        <w:rPr>
-          <w:rFonts w:ascii="Arial" w:cs="Arial" w:eastAsia="Arial" w:hAnsi="Arial"/>
-          <w:sz w:val="24"/>
-          <w:szCs w:val="24"/>
-          <w:rtl w:val="0"/>
-        </w:rPr>
-        <w:t xml:space="preserve">) é o responsável em realizar o trabalho necessário para apresentar visualmente os componentes e tratar a interação do usuário com a tela. O estado e comportamento da aplicação são tratados no servidor, que envia para o cliente somente os dados que são necessários para alterar a visualização dos componentes. </w:t>
-      </w:r>
-    </w:p>
-    <w:p>
-      <w:pPr>
-        <w:spacing w:after="0" w:line="360" w:lineRule="auto"/>
-        <w:ind w:firstLine="850.3937007874017"/>
-        <w:jc w:val="both"/>
-        <w:rPr>
-          <w:rFonts w:ascii="Arial" w:cs="Arial" w:eastAsia="Arial" w:hAnsi="Arial"/>
-          <w:sz w:val="24"/>
-          <w:szCs w:val="24"/>
-        </w:rPr>
-      </w:pPr>
-      <w:r>
-        <w:rPr>
-          <w:rFonts w:ascii="Arial" w:cs="Arial" w:eastAsia="Arial" w:hAnsi="Arial"/>
-          <w:sz w:val="24"/>
-          <w:szCs w:val="24"/>
-          <w:rtl w:val="0"/>
-        </w:rPr>
-        <w:t xml:space="preserve">Utilizando Vaadin não é necessário definir os métodos de comunicação entre componentes, uma vez que eles são definidos pela arquitetura da ferramenta.</w:t>
-      </w:r>
-    </w:p>
-    <w:p>
-      <w:pPr>
-        <w:spacing w:line="240" w:lineRule="auto"/>
-        <w:rPr>
-          <w:rFonts w:ascii="Times New Roman" w:cs="Times New Roman" w:eastAsia="Times New Roman" w:hAnsi="Times New Roman"/>
-          <w:b w:val="1"/>
-          <w:sz w:val="36"/>
-          <w:szCs w:val="36"/>
-        </w:rPr>
-      </w:pPr>
-      <w:bookmarkStart w:colFirst="0" w:colLast="0" w:name="_heading=h.iyaphvlgl0fj" w:id="11"/>
-      <w:bookmarkEnd w:id="11"/>
-      <w:r>
-        <w:rPr>
-          <w:rFonts w:ascii="Times New Roman" w:cs="Times New Roman" w:eastAsia="Times New Roman" w:hAnsi="Times New Roman"/>
-          <w:b w:val="1"/>
-          <w:sz w:val="36"/>
-          <w:szCs w:val="36"/>
-          <w:rtl w:val="0"/>
-        </w:rPr>
-        <w:t xml:space="preserve">4.2 PostgreSQL</w:t>
-      </w:r>
-    </w:p>
-    <w:p>
-      <w:pPr>
-        <w:spacing w:line="360" w:lineRule="auto"/>
-        <w:ind w:firstLine="850.3937007874017"/>
-        <w:jc w:val="both"/>
-        <w:rPr>
-          <w:rFonts w:ascii="Arial" w:cs="Arial" w:eastAsia="Arial" w:hAnsi="Arial"/>
-          <w:sz w:val="24"/>
-          <w:szCs w:val="24"/>
-        </w:rPr>
-      </w:pPr>
-      <w:r>
-        <w:rPr>
-          <w:rFonts w:ascii="Arial" w:cs="Arial" w:eastAsia="Arial" w:hAnsi="Arial"/>
-          <w:sz w:val="24"/>
-          <w:szCs w:val="24"/>
-          <w:rtl w:val="0"/>
-        </w:rPr>
-        <w:t xml:space="preserve">O PostgreSQL é um SGBD relacional open source, que possui a aplicação pgAdmin, consistente em uma interface para administração e desenvolvimento para o PostgreSQL. Logo, considerando se tratar de um SGDB open source e de fácil manipulação, justifica-se sua escolha.</w:t>
-      </w:r>
-    </w:p>
-    <w:p>
-      <w:pPr>
-        <w:spacing w:line="240" w:lineRule="auto"/>
-        <w:rPr>
-          <w:rFonts w:ascii="Times New Roman" w:cs="Times New Roman" w:eastAsia="Times New Roman" w:hAnsi="Times New Roman"/>
-          <w:b w:val="1"/>
-          <w:sz w:val="36"/>
-          <w:szCs w:val="36"/>
-        </w:rPr>
-        <w:sectPr>
-          <w:type w:val="nextPage"/>
-          <w:pgSz w:h="16838" w:w="11906" w:orient="portrait"/>
-          <w:pgMar w:bottom="1417" w:top="1417" w:left="1701" w:right="1144.1338582677172" w:header="708" w:footer="708"/>
-        </w:sectPr>
-      </w:pPr>
-      <w:bookmarkStart w:colFirst="0" w:colLast="0" w:name="_heading=h.kk487r8ous1u" w:id="12"/>
-      <w:bookmarkEnd w:id="12"/>
-      <w:r>
-        <w:rPr>
-          <w:rFonts w:ascii="Times New Roman" w:cs="Times New Roman" w:eastAsia="Times New Roman" w:hAnsi="Times New Roman"/>
-          <w:b w:val="1"/>
-          <w:sz w:val="36"/>
-          <w:szCs w:val="36"/>
-          <w:rtl w:val="0"/>
-        </w:rPr>
-        <w:t xml:space="preserve">4.3 Hibernate</w:t>
-      </w:r>
-    </w:p>
-    <w:p>
-      <w:pPr>
-        <w:rPr>
-          <w:rFonts w:ascii="Arial" w:cs="Arial" w:eastAsia="Arial" w:hAnsi="Arial"/>
-          <w:b w:val="1"/>
-          <w:sz w:val="26"/>
-          <w:szCs w:val="26"/>
-        </w:rPr>
-      </w:pPr>
-      <w:r>
-        <w:rPr>
-          <w:rtl w:val="0"/>
-        </w:rPr>
-      </w:r>
-    </w:p>
-    <w:p>
-      <w:pPr>
-        <w:rPr>
-          <w:rFonts w:ascii="Arial" w:cs="Arial" w:eastAsia="Arial" w:hAnsi="Arial"/>
-          <w:sz w:val="24"/>
-          <w:szCs w:val="24"/>
-        </w:rPr>
-      </w:pPr>
-      <w:r>
-        <w:rPr>
-          <w:rtl w:val="0"/>
-        </w:rPr>
-      </w:r>
-    </w:p>
     <w:sectPr>
-      <w:type w:val="continuous"/>
+      <w:type w:val="nextPage"/>
       <w:pgSz w:h="16838" w:w="11906" w:orient="portrait"/>
-      <w:pgMar w:bottom="1417" w:top="1417" w:left="1701" w:right="1144" w:header="708" w:footer="708"/>
+      <w:pgMar w:bottom="1417" w:top="1417" w:left="1701" w:right="1144.1338582677172" w:header="708" w:footer="708"/>
     </w:sectPr>
   </w:body>
 </w:document>
@@ -4678,6 +4833,113 @@
       <w:spacing w:line="240" w:lineRule="auto"/>
     </w:pPr>
     <w:rPr>
+      <w:rFonts w:ascii="Times New Roman" w:cs="Times New Roman" w:eastAsia="Times New Roman" w:hAnsi="Times New Roman"/>
+      <w:b w:val="1"/>
+      <w:sz w:val="48"/>
+      <w:szCs w:val="48"/>
+    </w:rPr>
+  </w:style>
+  <w:style w:type="paragraph" w:styleId="Heading2">
+    <w:name w:val="heading 2"/>
+    <w:basedOn w:val="Normal"/>
+    <w:next w:val="Normal"/>
+    <w:pPr>
+      <w:spacing w:line="240" w:lineRule="auto"/>
+    </w:pPr>
+    <w:rPr>
+      <w:rFonts w:ascii="Times New Roman" w:cs="Times New Roman" w:eastAsia="Times New Roman" w:hAnsi="Times New Roman"/>
+      <w:b w:val="1"/>
+      <w:sz w:val="36"/>
+      <w:szCs w:val="36"/>
+    </w:rPr>
+  </w:style>
+  <w:style w:type="paragraph" w:styleId="Heading3">
+    <w:name w:val="heading 3"/>
+    <w:basedOn w:val="Normal"/>
+    <w:next w:val="Normal"/>
+    <w:pPr>
+      <w:keepNext w:val="1"/>
+      <w:keepLines w:val="1"/>
+      <w:spacing w:after="80" w:before="280" w:lineRule="auto"/>
+    </w:pPr>
+    <w:rPr>
+      <w:b w:val="1"/>
+      <w:sz w:val="28"/>
+      <w:szCs w:val="28"/>
+    </w:rPr>
+  </w:style>
+  <w:style w:type="paragraph" w:styleId="Heading4">
+    <w:name w:val="heading 4"/>
+    <w:basedOn w:val="Normal"/>
+    <w:next w:val="Normal"/>
+    <w:pPr>
+      <w:keepNext w:val="1"/>
+      <w:keepLines w:val="1"/>
+      <w:spacing w:after="40" w:before="240" w:lineRule="auto"/>
+    </w:pPr>
+    <w:rPr>
+      <w:b w:val="1"/>
+      <w:sz w:val="24"/>
+      <w:szCs w:val="24"/>
+    </w:rPr>
+  </w:style>
+  <w:style w:type="paragraph" w:styleId="Heading5">
+    <w:name w:val="heading 5"/>
+    <w:basedOn w:val="Normal"/>
+    <w:next w:val="Normal"/>
+    <w:pPr>
+      <w:keepNext w:val="1"/>
+      <w:keepLines w:val="1"/>
+      <w:spacing w:after="40" w:before="220" w:lineRule="auto"/>
+    </w:pPr>
+    <w:rPr>
+      <w:b w:val="1"/>
+    </w:rPr>
+  </w:style>
+  <w:style w:type="paragraph" w:styleId="Heading6">
+    <w:name w:val="heading 6"/>
+    <w:basedOn w:val="Normal"/>
+    <w:next w:val="Normal"/>
+    <w:pPr>
+      <w:keepNext w:val="1"/>
+      <w:keepLines w:val="1"/>
+      <w:spacing w:after="40" w:before="200" w:lineRule="auto"/>
+    </w:pPr>
+    <w:rPr>
+      <w:b w:val="1"/>
+      <w:sz w:val="20"/>
+      <w:szCs w:val="20"/>
+    </w:rPr>
+  </w:style>
+  <w:style w:type="paragraph" w:styleId="Title">
+    <w:name w:val="Title"/>
+    <w:basedOn w:val="Normal"/>
+    <w:next w:val="Normal"/>
+    <w:pPr>
+      <w:keepNext w:val="1"/>
+      <w:keepLines w:val="1"/>
+      <w:spacing w:after="120" w:before="480" w:lineRule="auto"/>
+    </w:pPr>
+    <w:rPr>
+      <w:b w:val="1"/>
+      <w:sz w:val="72"/>
+      <w:szCs w:val="72"/>
+    </w:rPr>
+  </w:style>
+  <w:style w:type="paragraph" w:styleId="Normal" w:default="1">
+    <w:name w:val="normal"/>
+  </w:style>
+  <w:style w:type="table" w:styleId="TableNormal" w:default="1">
+    <w:name w:val="Table Normal"/>
+  </w:style>
+  <w:style w:type="paragraph" w:styleId="Heading1">
+    <w:name w:val="heading 1"/>
+    <w:basedOn w:val="Normal"/>
+    <w:next w:val="Normal"/>
+    <w:pPr>
+      <w:spacing w:line="240" w:lineRule="auto"/>
+    </w:pPr>
+    <w:rPr>
       <w:rFonts w:ascii="Arial" w:cs="Arial" w:eastAsia="Arial" w:hAnsi="Arial"/>
       <w:b w:val="1"/>
       <w:sz w:val="48"/>
@@ -5265,6 +5527,36 @@
     </w:tblPr>
   </w:style>
   <w:style w:type="table" w:styleId="Table2">
+    <w:basedOn w:val="TableNormal"/>
+    <w:tblPr>
+      <w:tblStyleRowBandSize w:val="1"/>
+      <w:tblStyleColBandSize w:val="1"/>
+      <w:tblCellMar>
+        <w:top w:w="15.0" w:type="dxa"/>
+        <w:left w:w="15.0" w:type="dxa"/>
+        <w:bottom w:w="15.0" w:type="dxa"/>
+        <w:right w:w="15.0" w:type="dxa"/>
+      </w:tblCellMar>
+    </w:tblPr>
+  </w:style>
+  <w:style w:type="paragraph" w:styleId="Subtitle">
+    <w:name w:val="Subtitle"/>
+    <w:basedOn w:val="Normal"/>
+    <w:next w:val="Normal"/>
+    <w:pPr>
+      <w:keepNext w:val="1"/>
+      <w:keepLines w:val="1"/>
+      <w:spacing w:after="80" w:before="360" w:lineRule="auto"/>
+    </w:pPr>
+    <w:rPr>
+      <w:rFonts w:ascii="Georgia" w:cs="Georgia" w:eastAsia="Georgia" w:hAnsi="Georgia"/>
+      <w:i w:val="1"/>
+      <w:color w:val="666666"/>
+      <w:sz w:val="48"/>
+      <w:szCs w:val="48"/>
+    </w:rPr>
+  </w:style>
+  <w:style w:type="table" w:styleId="Table1">
     <w:basedOn w:val="TableNormal"/>
     <w:tblPr>
       <w:tblStyleRowBandSize w:val="1"/>
@@ -5697,7 +5989,7 @@
 
 <file path=customXML/item1.xml><?xml version="1.0" encoding="utf-8"?>
 <go:gDocsCustomXmlDataStorage xmlns:go="http://customooxmlschemas.google.com/" xmlns:r="http://schemas.openxmlformats.org/officeDocument/2006/relationships" uri="GoogleDocsCustomDataVersion1">
-  <go:docsCustomData xmlns:go="http://customooxmlschemas.google.com/" roundtripDataSignature="AMtx7mggAh09n10F96cXEZYr0GNmcsbzAA==">AMUW2mUdc8vrNQBX7knWaKIVEWlJF84I4BxfRxh4npFaJCYshyRHjtu83ldx0+jG5QGk90RIDAE4hGudLeTc7jqCco/bM3yNyuyKRbk3uDaBkrwlfWW0w9Jft2EzL3QDCvhgdKuhyrR+JZKfCmE1AY/N9LC+ZUOhzQeO8H5twVx7GUfiwF4tesos94muSibNwwb6+1yPPtoqDAd0+RLzo/DRAyh492hbU74Hrl/Fsfyg1ZxqMzlv5xYHrTtxYZG0wC1SxiWIf//oJx48vv9M/lou1FLwJnqEkuRGiMWHfIIr3BAfhp/1iMKfZsUSrXtwXRNo4DA1VYtBUxZMW37xzr8NIjQkcyjL22JHXLyhgZlYP/WD73zav5fDpYr5rxWHR32Otd9IhxTC</go:docsCustomData>
+  <go:docsCustomData xmlns:go="http://customooxmlschemas.google.com/" roundtripDataSignature="AMtx7mjLQP0g4q3AEAN8JzL6h/MPWyGUpw==">AMUW2mUxuyXHyRXxMtpTLMMcJCPOqjv3Tl3iQoJSQkFMfLtpGd9gpjZsDvZF2iXAy6gWlxFm2EwT5vnUGXIcQyn7dX4mJnxd5NfwKQa9Vd/KZRCbYgpyhR5QW/Gv0HIdsshDkNi8eWHyYlM59p1Sddc0ZnYBEQLIBSInaDHjUNZ2LBqVJyG+bGGvvFrAkzAkrBXhL8VaTGG4y8GmEUZ2JSnrFLC+e0ks18ufe9WzmFSZglE4jrxiYsBPSZ7UZsIguushS4I3K9wFox0FAurBqpigoPfUwCofFh/u06/BvdEUGcD72LIRfYDkGdxPKjn4FWIA2uaDWeyVqDBki5YM61KJGBmB7YLp/8clHwCD3HqE6PQBCxskL9sVA2ZwwYVKnmuAR7P+xzgj</go:docsCustomData>
 </go:gDocsCustomXmlDataStorage>
 </file>
 

</xml_diff>

<commit_message>
inclusao de arquivos .pdf do doc de requisitos e arquitetura
</commit_message>
<xml_diff>
--- a/Documentacao - artefatos/Documento de Arquitetura - SEP.docx
+++ b/Documentacao - artefatos/Documento de Arquitetura - SEP.docx
@@ -3135,23 +3135,6 @@
     <w:p>
       <w:pPr>
         <w:spacing w:after="0" w:line="360" w:lineRule="auto"/>
-        <w:ind w:firstLine="850.3937007874017"/>
-        <w:jc w:val="both"/>
-        <w:rPr>
-          <w:rFonts w:ascii="Arial" w:cs="Arial" w:eastAsia="Arial" w:hAnsi="Arial"/>
-          <w:sz w:val="24"/>
-          <w:szCs w:val="24"/>
-        </w:rPr>
-      </w:pPr>
-      <w:r>
-        <w:rPr>
-          <w:rtl w:val="0"/>
-        </w:rPr>
-      </w:r>
-    </w:p>
-    <w:p>
-      <w:pPr>
-        <w:spacing w:after="0" w:line="360" w:lineRule="auto"/>
         <w:ind w:firstLine="0"/>
         <w:jc w:val="both"/>
         <w:rPr>
@@ -5989,7 +5972,7 @@
 
 <file path=customXML/item1.xml><?xml version="1.0" encoding="utf-8"?>
 <go:gDocsCustomXmlDataStorage xmlns:go="http://customooxmlschemas.google.com/" xmlns:r="http://schemas.openxmlformats.org/officeDocument/2006/relationships" uri="GoogleDocsCustomDataVersion1">
-  <go:docsCustomData xmlns:go="http://customooxmlschemas.google.com/" roundtripDataSignature="AMtx7mjLQP0g4q3AEAN8JzL6h/MPWyGUpw==">AMUW2mUxuyXHyRXxMtpTLMMcJCPOqjv3Tl3iQoJSQkFMfLtpGd9gpjZsDvZF2iXAy6gWlxFm2EwT5vnUGXIcQyn7dX4mJnxd5NfwKQa9Vd/KZRCbYgpyhR5QW/Gv0HIdsshDkNi8eWHyYlM59p1Sddc0ZnYBEQLIBSInaDHjUNZ2LBqVJyG+bGGvvFrAkzAkrBXhL8VaTGG4y8GmEUZ2JSnrFLC+e0ks18ufe9WzmFSZglE4jrxiYsBPSZ7UZsIguushS4I3K9wFox0FAurBqpigoPfUwCofFh/u06/BvdEUGcD72LIRfYDkGdxPKjn4FWIA2uaDWeyVqDBki5YM61KJGBmB7YLp/8clHwCD3HqE6PQBCxskL9sVA2ZwwYVKnmuAR7P+xzgj</go:docsCustomData>
+  <go:docsCustomData xmlns:go="http://customooxmlschemas.google.com/" roundtripDataSignature="AMtx7mjLQP0g4q3AEAN8JzL6h/MPWyGUpw==">AMUW2mWUSMwCdh7Z/bbEElWkLZk4Ft04eGU5KOhunAGC+5AzPDtNr80u0lGqOoz2HyvZqvZGHg+MWuMjCEaMx2e55qb0bUkfaGO5In5aJxhS4hvxIz/L2t0r7pdQMLrMydrjrij5DtKNsP7i89WBDlIxmvP2M6rNGLd1SxrMw7Nw0fIZW72yxAVzg91D0loEencwqZE+fdk8OFdeLcHY4be75owZq2Cco8jpqdFjeWOhr+r76Cwhi8QTdBXhpLAyAkjD+FMNu6Nxyo9SlAMuIe0oLMK+k738DvpOrJmwrqaqixXsqabKG5gLdkanvvSvPdQ8654DxyLxzoz+FcWMNS0n5UEOq1vhSzYryJp6RznBmyc1NnEBImynoYtDuvpZjbNy5r+WxJMU</go:docsCustomData>
 </go:gDocsCustomXmlDataStorage>
 </file>
 

</xml_diff>